<commit_message>
create skeleton resources for the existing models
</commit_message>
<xml_diff>
--- a/docs/1Space Database Design.docx
+++ b/docs/1Space Database Design.docx
@@ -1500,6 +1500,12 @@
         </w:rPr>
         <w:t>User</w:t>
       </w:r>
+      <w:r>
+        <w:rPr>
+          <w:rFonts w:eastAsia="Times New Roman"/>
+        </w:rPr>
+        <w:t xml:space="preserve"> (Account)</w:t>
+      </w:r>
     </w:p>
     <w:p>
       <w:pPr>
@@ -1553,6 +1559,8 @@
         </w:rPr>
         <w:t>role_id</w:t>
       </w:r>
+      <w:bookmarkStart w:id="0" w:name="_GoBack"/>
+      <w:bookmarkEnd w:id="0"/>
     </w:p>
     <w:p>
       <w:pPr>
@@ -3524,18 +3532,7 @@
           <w:sz w:val="36"/>
           <w:szCs w:val="36"/>
         </w:rPr>
-        <w:t>Sub Depart</w:t>
-      </w:r>
-      <w:bookmarkStart w:id="0" w:name="_GoBack"/>
-      <w:bookmarkEnd w:id="0"/>
-      <w:r>
-        <w:rPr>
-          <w:rFonts w:ascii="HelveticaNeue" w:eastAsia="Times New Roman" w:hAnsi="HelveticaNeue" w:cs="Times New Roman"/>
-          <w:color w:val="000000"/>
-          <w:sz w:val="36"/>
-          <w:szCs w:val="36"/>
-        </w:rPr>
-        <w:t>ments ???</w:t>
+        <w:t>Sub Departments ???</w:t>
       </w:r>
     </w:p>
     <w:sectPr>
@@ -10214,7 +10211,7 @@
 </file>
 
 <file path=customXml/itemProps1.xml><?xml version="1.0" encoding="utf-8"?>
-<ds:datastoreItem xmlns:ds="http://schemas.openxmlformats.org/officeDocument/2006/customXml" ds:itemID="{8DD62489-33F4-F143-9653-CF47C17CFA6E}">
+<ds:datastoreItem xmlns:ds="http://schemas.openxmlformats.org/officeDocument/2006/customXml" ds:itemID="{6E04079B-18E2-7A48-B512-1229A00EFDE9}">
   <ds:schemaRefs>
     <ds:schemaRef ds:uri="http://schemas.openxmlformats.org/officeDocument/2006/bibliography"/>
   </ds:schemaRefs>

</xml_diff>

<commit_message>
fill up the migrations with their fields
</commit_message>
<xml_diff>
--- a/docs/1Space Database Design.docx
+++ b/docs/1Space Database Design.docx
@@ -97,17 +97,15 @@
           <w:szCs w:val="18"/>
         </w:rPr>
       </w:pPr>
-      <w:proofErr w:type="spellStart"/>
-      <w:r>
-        <w:rPr>
-          <w:rFonts w:ascii="HelveticaNeue" w:eastAsia="Times New Roman" w:hAnsi="HelveticaNeue" w:cs="Times New Roman"/>
-          <w:color w:val="000000"/>
-          <w:sz w:val="18"/>
-          <w:szCs w:val="18"/>
-        </w:rPr>
-        <w:t>department_name</w:t>
-      </w:r>
-      <w:proofErr w:type="spellEnd"/>
+      <w:r>
+        <w:rPr>
+          <w:rFonts w:ascii="HelveticaNeue" w:eastAsia="Times New Roman" w:hAnsi="HelveticaNeue" w:cs="Times New Roman"/>
+          <w:color w:val="000000"/>
+          <w:sz w:val="18"/>
+          <w:szCs w:val="18"/>
+        </w:rPr>
+        <w:t>name</w:t>
+      </w:r>
     </w:p>
     <w:p>
       <w:pPr>
@@ -123,17 +121,15 @@
           <w:szCs w:val="18"/>
         </w:rPr>
       </w:pPr>
-      <w:proofErr w:type="spellStart"/>
-      <w:r>
-        <w:rPr>
-          <w:rFonts w:ascii="HelveticaNeue" w:eastAsia="Times New Roman" w:hAnsi="HelveticaNeue" w:cs="Times New Roman"/>
-          <w:color w:val="000000"/>
-          <w:sz w:val="18"/>
-          <w:szCs w:val="18"/>
-        </w:rPr>
-        <w:t>department_description</w:t>
-      </w:r>
-      <w:proofErr w:type="spellEnd"/>
+      <w:r>
+        <w:rPr>
+          <w:rFonts w:ascii="HelveticaNeue" w:eastAsia="Times New Roman" w:hAnsi="HelveticaNeue" w:cs="Times New Roman"/>
+          <w:color w:val="000000"/>
+          <w:sz w:val="18"/>
+          <w:szCs w:val="18"/>
+        </w:rPr>
+        <w:t>description</w:t>
+      </w:r>
     </w:p>
     <w:p>
       <w:pPr>
@@ -197,6 +193,8 @@
         </w:rPr>
         <w:t>id</w:t>
       </w:r>
+      <w:bookmarkStart w:id="0" w:name="_GoBack"/>
+      <w:bookmarkEnd w:id="0"/>
     </w:p>
     <w:p>
       <w:pPr>
@@ -220,7 +218,7 @@
           <w:sz w:val="18"/>
           <w:szCs w:val="18"/>
         </w:rPr>
-        <w:t>position_name</w:t>
+        <w:t>name</w:t>
       </w:r>
     </w:p>
     <w:p>
@@ -238,17 +236,15 @@
           <w:szCs w:val="18"/>
         </w:rPr>
       </w:pPr>
-      <w:proofErr w:type="spellStart"/>
-      <w:r>
-        <w:rPr>
-          <w:rFonts w:ascii="HelveticaNeue" w:eastAsia="Times New Roman" w:hAnsi="HelveticaNeue" w:cs="Times New Roman"/>
-          <w:color w:val="000000"/>
-          <w:sz w:val="18"/>
-          <w:szCs w:val="18"/>
-        </w:rPr>
-        <w:t>position_description</w:t>
-      </w:r>
-      <w:proofErr w:type="spellEnd"/>
+      <w:r>
+        <w:rPr>
+          <w:rFonts w:ascii="HelveticaNeue" w:eastAsia="Times New Roman" w:hAnsi="HelveticaNeue" w:cs="Times New Roman"/>
+          <w:color w:val="000000"/>
+          <w:sz w:val="18"/>
+          <w:szCs w:val="18"/>
+        </w:rPr>
+        <w:t>description</w:t>
+      </w:r>
     </w:p>
     <w:p>
       <w:pPr>
@@ -1559,8 +1555,6 @@
         </w:rPr>
         <w:t>role_id</w:t>
       </w:r>
-      <w:bookmarkStart w:id="0" w:name="_GoBack"/>
-      <w:bookmarkEnd w:id="0"/>
     </w:p>
     <w:p>
       <w:pPr>
@@ -10211,7 +10205,7 @@
 </file>
 
 <file path=customXml/itemProps1.xml><?xml version="1.0" encoding="utf-8"?>
-<ds:datastoreItem xmlns:ds="http://schemas.openxmlformats.org/officeDocument/2006/customXml" ds:itemID="{6E04079B-18E2-7A48-B512-1229A00EFDE9}">
+<ds:datastoreItem xmlns:ds="http://schemas.openxmlformats.org/officeDocument/2006/customXml" ds:itemID="{7A93A4D7-FE3F-B241-8EBB-C407B453996D}">
   <ds:schemaRefs>
     <ds:schemaRef ds:uri="http://schemas.openxmlformats.org/officeDocument/2006/bibliography"/>
   </ds:schemaRefs>

</xml_diff>

<commit_message>
fix models and their relationships
</commit_message>
<xml_diff>
--- a/docs/1Space Database Design.docx
+++ b/docs/1Space Database Design.docx
@@ -193,6 +193,1426 @@
         </w:rPr>
         <w:t>id</w:t>
       </w:r>
+    </w:p>
+    <w:p>
+      <w:pPr>
+        <w:pStyle w:val="ListParagraph"/>
+        <w:numPr>
+          <w:ilvl w:val="0"/>
+          <w:numId w:val="20"/>
+        </w:numPr>
+        <w:spacing w:before="100" w:beforeAutospacing="1" w:after="100" w:afterAutospacing="1"/>
+        <w:rPr>
+          <w:rFonts w:ascii="HelveticaNeue" w:eastAsia="Times New Roman" w:hAnsi="HelveticaNeue" w:cs="Times New Roman"/>
+          <w:color w:val="000000"/>
+          <w:sz w:val="18"/>
+          <w:szCs w:val="18"/>
+        </w:rPr>
+      </w:pPr>
+      <w:r>
+        <w:rPr>
+          <w:rFonts w:ascii="HelveticaNeue" w:eastAsia="Times New Roman" w:hAnsi="HelveticaNeue" w:cs="Times New Roman"/>
+          <w:color w:val="000000"/>
+          <w:sz w:val="18"/>
+          <w:szCs w:val="18"/>
+        </w:rPr>
+        <w:t>name</w:t>
+      </w:r>
+    </w:p>
+    <w:p>
+      <w:pPr>
+        <w:pStyle w:val="ListParagraph"/>
+        <w:numPr>
+          <w:ilvl w:val="0"/>
+          <w:numId w:val="20"/>
+        </w:numPr>
+        <w:spacing w:before="100" w:beforeAutospacing="1" w:after="100" w:afterAutospacing="1"/>
+        <w:rPr>
+          <w:rFonts w:ascii="HelveticaNeue" w:eastAsia="Times New Roman" w:hAnsi="HelveticaNeue" w:cs="Times New Roman"/>
+          <w:color w:val="000000"/>
+          <w:sz w:val="18"/>
+          <w:szCs w:val="18"/>
+        </w:rPr>
+      </w:pPr>
+      <w:r>
+        <w:rPr>
+          <w:rFonts w:ascii="HelveticaNeue" w:eastAsia="Times New Roman" w:hAnsi="HelveticaNeue" w:cs="Times New Roman"/>
+          <w:color w:val="000000"/>
+          <w:sz w:val="18"/>
+          <w:szCs w:val="18"/>
+        </w:rPr>
+        <w:t>description</w:t>
+      </w:r>
+    </w:p>
+    <w:p>
+      <w:pPr>
+        <w:pStyle w:val="ListParagraph"/>
+        <w:numPr>
+          <w:ilvl w:val="0"/>
+          <w:numId w:val="20"/>
+        </w:numPr>
+        <w:spacing w:before="100" w:beforeAutospacing="1" w:after="100" w:afterAutospacing="1"/>
+        <w:rPr>
+          <w:rFonts w:ascii="HelveticaNeue" w:eastAsia="Times New Roman" w:hAnsi="HelveticaNeue" w:cs="Times New Roman"/>
+          <w:color w:val="000000"/>
+          <w:sz w:val="18"/>
+          <w:szCs w:val="18"/>
+        </w:rPr>
+      </w:pPr>
+      <w:proofErr w:type="spellStart"/>
+      <w:r>
+        <w:rPr>
+          <w:rFonts w:ascii="HelveticaNeue" w:eastAsia="Times New Roman" w:hAnsi="HelveticaNeue" w:cs="Times New Roman"/>
+          <w:color w:val="000000"/>
+          <w:sz w:val="18"/>
+          <w:szCs w:val="18"/>
+        </w:rPr>
+        <w:t>quantity_needed</w:t>
+      </w:r>
+      <w:proofErr w:type="spellEnd"/>
+    </w:p>
+    <w:p>
+      <w:pPr>
+        <w:pStyle w:val="ListParagraph"/>
+        <w:numPr>
+          <w:ilvl w:val="0"/>
+          <w:numId w:val="20"/>
+        </w:numPr>
+        <w:spacing w:before="100" w:beforeAutospacing="1" w:after="100" w:afterAutospacing="1"/>
+        <w:rPr>
+          <w:rFonts w:ascii="HelveticaNeue" w:eastAsia="Times New Roman" w:hAnsi="HelveticaNeue" w:cs="Times New Roman"/>
+          <w:color w:val="000000"/>
+          <w:sz w:val="18"/>
+          <w:szCs w:val="18"/>
+        </w:rPr>
+      </w:pPr>
+      <w:r>
+        <w:rPr>
+          <w:rFonts w:ascii="HelveticaNeue" w:eastAsia="Times New Roman" w:hAnsi="HelveticaNeue" w:cs="Times New Roman"/>
+          <w:color w:val="000000"/>
+          <w:sz w:val="18"/>
+          <w:szCs w:val="18"/>
+        </w:rPr>
+        <w:t>remark</w:t>
+      </w:r>
+    </w:p>
+    <w:p>
+      <w:pPr>
+        <w:pStyle w:val="Heading1"/>
+      </w:pPr>
+      <w:r>
+        <w:rPr>
+          <w:rFonts w:eastAsia="Times New Roman"/>
+        </w:rPr>
+        <w:t>Role</w:t>
+      </w:r>
+    </w:p>
+    <w:p>
+      <w:pPr>
+        <w:numPr>
+          <w:ilvl w:val="0"/>
+          <w:numId w:val="22"/>
+        </w:numPr>
+        <w:spacing w:before="100" w:beforeAutospacing="1" w:after="100" w:afterAutospacing="1"/>
+        <w:rPr>
+          <w:rFonts w:ascii="HelveticaNeue" w:eastAsia="Times New Roman" w:hAnsi="HelveticaNeue" w:cs="Times New Roman"/>
+          <w:color w:val="000000"/>
+          <w:sz w:val="18"/>
+          <w:szCs w:val="18"/>
+        </w:rPr>
+      </w:pPr>
+      <w:r>
+        <w:rPr>
+          <w:rFonts w:ascii="HelveticaNeue" w:eastAsia="Times New Roman" w:hAnsi="HelveticaNeue" w:cs="Times New Roman"/>
+          <w:color w:val="000000"/>
+          <w:sz w:val="18"/>
+          <w:szCs w:val="18"/>
+        </w:rPr>
+        <w:t>id</w:t>
+      </w:r>
+    </w:p>
+    <w:p>
+      <w:pPr>
+        <w:numPr>
+          <w:ilvl w:val="0"/>
+          <w:numId w:val="22"/>
+        </w:numPr>
+        <w:spacing w:before="100" w:beforeAutospacing="1" w:after="100" w:afterAutospacing="1"/>
+        <w:rPr>
+          <w:rFonts w:ascii="HelveticaNeue" w:eastAsia="Times New Roman" w:hAnsi="HelveticaNeue" w:cs="Times New Roman"/>
+          <w:color w:val="000000"/>
+          <w:sz w:val="18"/>
+          <w:szCs w:val="18"/>
+        </w:rPr>
+      </w:pPr>
+      <w:r>
+        <w:rPr>
+          <w:rFonts w:ascii="HelveticaNeue" w:eastAsia="Times New Roman" w:hAnsi="HelveticaNeue" w:cs="Times New Roman"/>
+          <w:color w:val="000000"/>
+          <w:sz w:val="18"/>
+          <w:szCs w:val="18"/>
+        </w:rPr>
+        <w:t>role_name</w:t>
+      </w:r>
+    </w:p>
+    <w:p>
+      <w:pPr>
+        <w:numPr>
+          <w:ilvl w:val="0"/>
+          <w:numId w:val="22"/>
+        </w:numPr>
+        <w:spacing w:before="100" w:beforeAutospacing="1" w:after="100" w:afterAutospacing="1"/>
+        <w:rPr>
+          <w:rFonts w:ascii="HelveticaNeue" w:eastAsia="Times New Roman" w:hAnsi="HelveticaNeue" w:cs="Times New Roman"/>
+          <w:color w:val="000000"/>
+          <w:sz w:val="18"/>
+          <w:szCs w:val="18"/>
+        </w:rPr>
+      </w:pPr>
+      <w:r>
+        <w:rPr>
+          <w:rFonts w:ascii="HelveticaNeue" w:eastAsia="Times New Roman" w:hAnsi="HelveticaNeue" w:cs="Times New Roman"/>
+          <w:color w:val="000000"/>
+          <w:sz w:val="18"/>
+          <w:szCs w:val="18"/>
+        </w:rPr>
+        <w:t>role_description</w:t>
+      </w:r>
+    </w:p>
+    <w:p>
+      <w:pPr>
+        <w:numPr>
+          <w:ilvl w:val="0"/>
+          <w:numId w:val="22"/>
+        </w:numPr>
+        <w:spacing w:before="100" w:beforeAutospacing="1" w:after="100" w:afterAutospacing="1"/>
+        <w:rPr>
+          <w:rFonts w:ascii="HelveticaNeue" w:eastAsia="Times New Roman" w:hAnsi="HelveticaNeue" w:cs="Times New Roman"/>
+          <w:color w:val="000000"/>
+          <w:sz w:val="18"/>
+          <w:szCs w:val="18"/>
+        </w:rPr>
+      </w:pPr>
+      <w:proofErr w:type="spellStart"/>
+      <w:r>
+        <w:rPr>
+          <w:rFonts w:ascii="HelveticaNeue" w:eastAsia="Times New Roman" w:hAnsi="HelveticaNeue" w:cs="Times New Roman"/>
+          <w:color w:val="000000"/>
+          <w:sz w:val="18"/>
+          <w:szCs w:val="18"/>
+        </w:rPr>
+        <w:t>quantity_needed</w:t>
+      </w:r>
+      <w:proofErr w:type="spellEnd"/>
+    </w:p>
+    <w:p>
+      <w:pPr>
+        <w:numPr>
+          <w:ilvl w:val="0"/>
+          <w:numId w:val="22"/>
+        </w:numPr>
+        <w:spacing w:before="100" w:beforeAutospacing="1" w:after="100" w:afterAutospacing="1"/>
+        <w:rPr>
+          <w:rFonts w:ascii="HelveticaNeue" w:eastAsia="Times New Roman" w:hAnsi="HelveticaNeue" w:cs="Times New Roman"/>
+          <w:color w:val="000000"/>
+          <w:sz w:val="18"/>
+          <w:szCs w:val="18"/>
+        </w:rPr>
+      </w:pPr>
+      <w:r>
+        <w:rPr>
+          <w:rFonts w:ascii="HelveticaNeue" w:eastAsia="Times New Roman" w:hAnsi="HelveticaNeue" w:cs="Times New Roman"/>
+          <w:color w:val="000000"/>
+          <w:sz w:val="18"/>
+          <w:szCs w:val="18"/>
+        </w:rPr>
+        <w:t>remark</w:t>
+      </w:r>
+    </w:p>
+    <w:p>
+      <w:pPr>
+        <w:pStyle w:val="Heading1"/>
+      </w:pPr>
+      <w:r>
+        <w:rPr>
+          <w:rFonts w:eastAsia="Times New Roman"/>
+        </w:rPr>
+        <w:t>WorkExperience</w:t>
+      </w:r>
+    </w:p>
+    <w:p>
+      <w:pPr>
+        <w:numPr>
+          <w:ilvl w:val="0"/>
+          <w:numId w:val="23"/>
+        </w:numPr>
+        <w:spacing w:before="100" w:beforeAutospacing="1" w:after="100" w:afterAutospacing="1"/>
+        <w:rPr>
+          <w:rFonts w:ascii="HelveticaNeue" w:eastAsia="Times New Roman" w:hAnsi="HelveticaNeue" w:cs="Times New Roman"/>
+          <w:color w:val="000000"/>
+          <w:sz w:val="18"/>
+          <w:szCs w:val="18"/>
+        </w:rPr>
+      </w:pPr>
+      <w:r>
+        <w:rPr>
+          <w:rFonts w:ascii="HelveticaNeue" w:eastAsia="Times New Roman" w:hAnsi="HelveticaNeue" w:cs="Times New Roman"/>
+          <w:color w:val="000000"/>
+          <w:sz w:val="18"/>
+          <w:szCs w:val="18"/>
+        </w:rPr>
+        <w:t>id</w:t>
+      </w:r>
+    </w:p>
+    <w:p>
+      <w:pPr>
+        <w:numPr>
+          <w:ilvl w:val="0"/>
+          <w:numId w:val="23"/>
+        </w:numPr>
+        <w:spacing w:before="100" w:beforeAutospacing="1" w:after="100" w:afterAutospacing="1"/>
+        <w:rPr>
+          <w:rFonts w:ascii="HelveticaNeue" w:eastAsia="Times New Roman" w:hAnsi="HelveticaNeue" w:cs="Times New Roman"/>
+          <w:color w:val="000000"/>
+          <w:sz w:val="18"/>
+          <w:szCs w:val="18"/>
+        </w:rPr>
+      </w:pPr>
+      <w:r>
+        <w:rPr>
+          <w:rFonts w:ascii="HelveticaNeue" w:eastAsia="Times New Roman" w:hAnsi="HelveticaNeue" w:cs="Times New Roman"/>
+          <w:i/>
+          <w:iCs/>
+          <w:color w:val="000000"/>
+          <w:sz w:val="18"/>
+          <w:szCs w:val="18"/>
+          <w:u w:val="single"/>
+        </w:rPr>
+        <w:t>user_id</w:t>
+      </w:r>
+    </w:p>
+    <w:p>
+      <w:pPr>
+        <w:numPr>
+          <w:ilvl w:val="0"/>
+          <w:numId w:val="23"/>
+        </w:numPr>
+        <w:spacing w:before="100" w:beforeAutospacing="1" w:after="100" w:afterAutospacing="1"/>
+        <w:rPr>
+          <w:rFonts w:ascii="HelveticaNeue" w:eastAsia="Times New Roman" w:hAnsi="HelveticaNeue" w:cs="Times New Roman"/>
+          <w:color w:val="000000"/>
+          <w:sz w:val="18"/>
+          <w:szCs w:val="18"/>
+        </w:rPr>
+      </w:pPr>
+      <w:r>
+        <w:rPr>
+          <w:rFonts w:ascii="HelveticaNeue" w:eastAsia="Times New Roman" w:hAnsi="HelveticaNeue" w:cs="Times New Roman"/>
+          <w:color w:val="000000"/>
+          <w:sz w:val="18"/>
+          <w:szCs w:val="18"/>
+        </w:rPr>
+        <w:t>company_name</w:t>
+      </w:r>
+    </w:p>
+    <w:p>
+      <w:pPr>
+        <w:numPr>
+          <w:ilvl w:val="0"/>
+          <w:numId w:val="23"/>
+        </w:numPr>
+        <w:spacing w:before="100" w:beforeAutospacing="1" w:after="100" w:afterAutospacing="1"/>
+        <w:rPr>
+          <w:rFonts w:ascii="HelveticaNeue" w:eastAsia="Times New Roman" w:hAnsi="HelveticaNeue" w:cs="Times New Roman"/>
+          <w:color w:val="000000"/>
+          <w:sz w:val="18"/>
+          <w:szCs w:val="18"/>
+        </w:rPr>
+      </w:pPr>
+      <w:r>
+        <w:rPr>
+          <w:rFonts w:ascii="HelveticaNeue" w:eastAsia="Times New Roman" w:hAnsi="HelveticaNeue" w:cs="Times New Roman"/>
+          <w:color w:val="000000"/>
+          <w:sz w:val="18"/>
+          <w:szCs w:val="18"/>
+        </w:rPr>
+        <w:t>start_date</w:t>
+      </w:r>
+    </w:p>
+    <w:p>
+      <w:pPr>
+        <w:numPr>
+          <w:ilvl w:val="0"/>
+          <w:numId w:val="23"/>
+        </w:numPr>
+        <w:spacing w:before="100" w:beforeAutospacing="1" w:after="100" w:afterAutospacing="1"/>
+        <w:rPr>
+          <w:rFonts w:ascii="HelveticaNeue" w:eastAsia="Times New Roman" w:hAnsi="HelveticaNeue" w:cs="Times New Roman"/>
+          <w:color w:val="000000"/>
+          <w:sz w:val="18"/>
+          <w:szCs w:val="18"/>
+        </w:rPr>
+      </w:pPr>
+      <w:r>
+        <w:rPr>
+          <w:rFonts w:ascii="HelveticaNeue" w:eastAsia="Times New Roman" w:hAnsi="HelveticaNeue" w:cs="Times New Roman"/>
+          <w:color w:val="000000"/>
+          <w:sz w:val="18"/>
+          <w:szCs w:val="18"/>
+        </w:rPr>
+        <w:t>end_date (default null meaning current bureau)</w:t>
+      </w:r>
+    </w:p>
+    <w:p>
+      <w:pPr>
+        <w:numPr>
+          <w:ilvl w:val="0"/>
+          <w:numId w:val="23"/>
+        </w:numPr>
+        <w:spacing w:before="100" w:beforeAutospacing="1" w:after="100" w:afterAutospacing="1"/>
+        <w:rPr>
+          <w:rFonts w:ascii="HelveticaNeue" w:eastAsia="Times New Roman" w:hAnsi="HelveticaNeue" w:cs="Times New Roman"/>
+          <w:color w:val="000000"/>
+          <w:sz w:val="18"/>
+          <w:szCs w:val="18"/>
+        </w:rPr>
+      </w:pPr>
+      <w:r>
+        <w:rPr>
+          <w:rFonts w:ascii="HelveticaNeue" w:eastAsia="Times New Roman" w:hAnsi="HelveticaNeue" w:cs="Times New Roman"/>
+          <w:color w:val="000000"/>
+          <w:sz w:val="18"/>
+          <w:szCs w:val="18"/>
+        </w:rPr>
+        <w:t>department</w:t>
+      </w:r>
+    </w:p>
+    <w:p>
+      <w:pPr>
+        <w:numPr>
+          <w:ilvl w:val="0"/>
+          <w:numId w:val="23"/>
+        </w:numPr>
+        <w:spacing w:before="100" w:beforeAutospacing="1" w:after="100" w:afterAutospacing="1"/>
+        <w:rPr>
+          <w:rFonts w:ascii="HelveticaNeue" w:eastAsia="Times New Roman" w:hAnsi="HelveticaNeue" w:cs="Times New Roman"/>
+          <w:color w:val="000000"/>
+          <w:sz w:val="18"/>
+          <w:szCs w:val="18"/>
+        </w:rPr>
+      </w:pPr>
+      <w:r>
+        <w:rPr>
+          <w:rFonts w:ascii="HelveticaNeue" w:eastAsia="Times New Roman" w:hAnsi="HelveticaNeue" w:cs="Times New Roman"/>
+          <w:color w:val="000000"/>
+          <w:sz w:val="18"/>
+          <w:szCs w:val="18"/>
+        </w:rPr>
+        <w:t>position</w:t>
+      </w:r>
+    </w:p>
+    <w:p>
+      <w:pPr>
+        <w:numPr>
+          <w:ilvl w:val="0"/>
+          <w:numId w:val="23"/>
+        </w:numPr>
+        <w:spacing w:before="100" w:beforeAutospacing="1" w:after="100" w:afterAutospacing="1"/>
+        <w:rPr>
+          <w:rFonts w:ascii="HelveticaNeue" w:eastAsia="Times New Roman" w:hAnsi="HelveticaNeue" w:cs="Times New Roman"/>
+          <w:color w:val="000000"/>
+          <w:sz w:val="18"/>
+          <w:szCs w:val="18"/>
+        </w:rPr>
+      </w:pPr>
+      <w:r>
+        <w:rPr>
+          <w:rFonts w:ascii="HelveticaNeue" w:eastAsia="Times New Roman" w:hAnsi="HelveticaNeue" w:cs="Times New Roman"/>
+          <w:color w:val="000000"/>
+          <w:sz w:val="18"/>
+          <w:szCs w:val="18"/>
+        </w:rPr>
+        <w:t>role</w:t>
+      </w:r>
+    </w:p>
+    <w:p>
+      <w:pPr>
+        <w:pStyle w:val="Heading1"/>
+      </w:pPr>
+      <w:r>
+        <w:rPr>
+          <w:rFonts w:eastAsia="Times New Roman"/>
+        </w:rPr>
+        <w:t>EducationStatus</w:t>
+      </w:r>
+    </w:p>
+    <w:p>
+      <w:pPr>
+        <w:numPr>
+          <w:ilvl w:val="0"/>
+          <w:numId w:val="24"/>
+        </w:numPr>
+        <w:spacing w:before="100" w:beforeAutospacing="1" w:after="100" w:afterAutospacing="1"/>
+        <w:rPr>
+          <w:rFonts w:ascii="HelveticaNeue" w:eastAsia="Times New Roman" w:hAnsi="HelveticaNeue" w:cs="Times New Roman"/>
+          <w:color w:val="000000"/>
+          <w:sz w:val="18"/>
+          <w:szCs w:val="18"/>
+        </w:rPr>
+      </w:pPr>
+      <w:r>
+        <w:rPr>
+          <w:rFonts w:ascii="HelveticaNeue" w:eastAsia="Times New Roman" w:hAnsi="HelveticaNeue" w:cs="Times New Roman"/>
+          <w:color w:val="000000"/>
+          <w:sz w:val="18"/>
+          <w:szCs w:val="18"/>
+        </w:rPr>
+        <w:t>id</w:t>
+      </w:r>
+    </w:p>
+    <w:p>
+      <w:pPr>
+        <w:numPr>
+          <w:ilvl w:val="0"/>
+          <w:numId w:val="24"/>
+        </w:numPr>
+        <w:spacing w:before="100" w:beforeAutospacing="1" w:after="100" w:afterAutospacing="1"/>
+        <w:rPr>
+          <w:rFonts w:ascii="HelveticaNeue" w:eastAsia="Times New Roman" w:hAnsi="HelveticaNeue" w:cs="Times New Roman"/>
+          <w:color w:val="000000"/>
+          <w:sz w:val="18"/>
+          <w:szCs w:val="18"/>
+        </w:rPr>
+      </w:pPr>
+      <w:r>
+        <w:rPr>
+          <w:rFonts w:ascii="HelveticaNeue" w:eastAsia="Times New Roman" w:hAnsi="HelveticaNeue" w:cs="Times New Roman"/>
+          <w:i/>
+          <w:iCs/>
+          <w:color w:val="000000"/>
+          <w:sz w:val="18"/>
+          <w:szCs w:val="18"/>
+          <w:u w:val="single"/>
+        </w:rPr>
+        <w:t>user_id</w:t>
+      </w:r>
+    </w:p>
+    <w:p>
+      <w:pPr>
+        <w:numPr>
+          <w:ilvl w:val="0"/>
+          <w:numId w:val="24"/>
+        </w:numPr>
+        <w:spacing w:before="100" w:beforeAutospacing="1" w:after="100" w:afterAutospacing="1"/>
+        <w:rPr>
+          <w:rFonts w:ascii="HelveticaNeue" w:eastAsia="Times New Roman" w:hAnsi="HelveticaNeue" w:cs="Times New Roman"/>
+          <w:color w:val="000000"/>
+          <w:sz w:val="18"/>
+          <w:szCs w:val="18"/>
+        </w:rPr>
+      </w:pPr>
+      <w:r>
+        <w:rPr>
+          <w:rFonts w:ascii="HelveticaNeue" w:eastAsia="Times New Roman" w:hAnsi="HelveticaNeue" w:cs="Times New Roman"/>
+          <w:color w:val="000000"/>
+          <w:sz w:val="18"/>
+          <w:szCs w:val="18"/>
+        </w:rPr>
+        <w:t>education_level</w:t>
+      </w:r>
+    </w:p>
+    <w:p>
+      <w:pPr>
+        <w:numPr>
+          <w:ilvl w:val="0"/>
+          <w:numId w:val="24"/>
+        </w:numPr>
+        <w:spacing w:before="100" w:beforeAutospacing="1" w:after="100" w:afterAutospacing="1"/>
+        <w:rPr>
+          <w:rFonts w:ascii="HelveticaNeue" w:eastAsia="Times New Roman" w:hAnsi="HelveticaNeue" w:cs="Times New Roman"/>
+          <w:color w:val="000000"/>
+          <w:sz w:val="18"/>
+          <w:szCs w:val="18"/>
+        </w:rPr>
+      </w:pPr>
+      <w:r>
+        <w:rPr>
+          <w:rFonts w:ascii="HelveticaNeue" w:eastAsia="Times New Roman" w:hAnsi="HelveticaNeue" w:cs="Times New Roman"/>
+          <w:color w:val="000000"/>
+          <w:sz w:val="18"/>
+          <w:szCs w:val="18"/>
+        </w:rPr>
+        <w:t>field_of_study</w:t>
+      </w:r>
+    </w:p>
+    <w:p>
+      <w:pPr>
+        <w:numPr>
+          <w:ilvl w:val="0"/>
+          <w:numId w:val="24"/>
+        </w:numPr>
+        <w:spacing w:before="100" w:beforeAutospacing="1" w:after="100" w:afterAutospacing="1"/>
+        <w:rPr>
+          <w:rFonts w:ascii="HelveticaNeue" w:eastAsia="Times New Roman" w:hAnsi="HelveticaNeue" w:cs="Times New Roman"/>
+          <w:color w:val="000000"/>
+          <w:sz w:val="18"/>
+          <w:szCs w:val="18"/>
+        </w:rPr>
+      </w:pPr>
+      <w:r>
+        <w:rPr>
+          <w:rFonts w:ascii="HelveticaNeue" w:eastAsia="Times New Roman" w:hAnsi="HelveticaNeue" w:cs="Times New Roman"/>
+          <w:color w:val="000000"/>
+          <w:sz w:val="18"/>
+          <w:szCs w:val="18"/>
+        </w:rPr>
+        <w:t>school_name</w:t>
+      </w:r>
+    </w:p>
+    <w:p>
+      <w:pPr>
+        <w:numPr>
+          <w:ilvl w:val="0"/>
+          <w:numId w:val="24"/>
+        </w:numPr>
+        <w:spacing w:before="100" w:beforeAutospacing="1" w:after="100" w:afterAutospacing="1"/>
+        <w:rPr>
+          <w:rFonts w:ascii="HelveticaNeue" w:eastAsia="Times New Roman" w:hAnsi="HelveticaNeue" w:cs="Times New Roman"/>
+          <w:color w:val="000000"/>
+          <w:sz w:val="18"/>
+          <w:szCs w:val="18"/>
+        </w:rPr>
+      </w:pPr>
+      <w:r>
+        <w:rPr>
+          <w:rFonts w:ascii="HelveticaNeue" w:eastAsia="Times New Roman" w:hAnsi="HelveticaNeue" w:cs="Times New Roman"/>
+          <w:color w:val="000000"/>
+          <w:sz w:val="18"/>
+          <w:szCs w:val="18"/>
+        </w:rPr>
+        <w:t>start_date</w:t>
+      </w:r>
+    </w:p>
+    <w:p>
+      <w:pPr>
+        <w:numPr>
+          <w:ilvl w:val="0"/>
+          <w:numId w:val="24"/>
+        </w:numPr>
+        <w:spacing w:before="100" w:beforeAutospacing="1" w:after="100" w:afterAutospacing="1"/>
+        <w:rPr>
+          <w:rFonts w:ascii="HelveticaNeue" w:eastAsia="Times New Roman" w:hAnsi="HelveticaNeue" w:cs="Times New Roman"/>
+          <w:color w:val="000000"/>
+          <w:sz w:val="18"/>
+          <w:szCs w:val="18"/>
+        </w:rPr>
+      </w:pPr>
+      <w:r>
+        <w:rPr>
+          <w:rFonts w:ascii="HelveticaNeue" w:eastAsia="Times New Roman" w:hAnsi="HelveticaNeue" w:cs="Times New Roman"/>
+          <w:color w:val="000000"/>
+          <w:sz w:val="18"/>
+          <w:szCs w:val="18"/>
+        </w:rPr>
+        <w:t>end_date (default null meaning current school)</w:t>
+      </w:r>
+      <w:r>
+        <w:rPr>
+          <w:rFonts w:ascii="HelveticaNeue" w:eastAsia="Times New Roman" w:hAnsi="HelveticaNeue" w:cs="Times New Roman"/>
+          <w:color w:val="000000"/>
+          <w:sz w:val="18"/>
+          <w:szCs w:val="18"/>
+        </w:rPr>
+        <w:br w:type="page"/>
+      </w:r>
+    </w:p>
+    <w:p>
+      <w:pPr>
+        <w:pStyle w:val="Heading1"/>
+      </w:pPr>
+      <w:r>
+        <w:rPr>
+          <w:rFonts w:eastAsia="Times New Roman"/>
+        </w:rPr>
+        <w:lastRenderedPageBreak/>
+        <w:t>Address</w:t>
+      </w:r>
+    </w:p>
+    <w:p>
+      <w:pPr>
+        <w:pStyle w:val="ListParagraph"/>
+        <w:numPr>
+          <w:ilvl w:val="0"/>
+          <w:numId w:val="25"/>
+        </w:numPr>
+        <w:spacing w:before="100" w:beforeAutospacing="1" w:after="100" w:afterAutospacing="1"/>
+        <w:rPr>
+          <w:rFonts w:ascii="HelveticaNeue" w:eastAsia="Times New Roman" w:hAnsi="HelveticaNeue" w:cs="Times New Roman"/>
+          <w:color w:val="000000"/>
+          <w:sz w:val="18"/>
+          <w:szCs w:val="18"/>
+        </w:rPr>
+      </w:pPr>
+      <w:r>
+        <w:rPr>
+          <w:rFonts w:ascii="HelveticaNeue" w:eastAsia="Times New Roman" w:hAnsi="HelveticaNeue" w:cs="Times New Roman"/>
+          <w:color w:val="000000"/>
+          <w:sz w:val="18"/>
+          <w:szCs w:val="18"/>
+        </w:rPr>
+        <w:t>id</w:t>
+      </w:r>
+    </w:p>
+    <w:p>
+      <w:pPr>
+        <w:pStyle w:val="ListParagraph"/>
+        <w:numPr>
+          <w:ilvl w:val="0"/>
+          <w:numId w:val="25"/>
+        </w:numPr>
+        <w:spacing w:before="100" w:beforeAutospacing="1" w:after="100" w:afterAutospacing="1"/>
+        <w:rPr>
+          <w:rFonts w:ascii="HelveticaNeue" w:eastAsia="Times New Roman" w:hAnsi="HelveticaNeue" w:cs="Times New Roman"/>
+          <w:color w:val="000000"/>
+          <w:sz w:val="18"/>
+          <w:szCs w:val="18"/>
+        </w:rPr>
+      </w:pPr>
+      <w:r>
+        <w:rPr>
+          <w:rFonts w:ascii="HelveticaNeue" w:eastAsia="Times New Roman" w:hAnsi="HelveticaNeue" w:cs="Times New Roman"/>
+          <w:color w:val="000000"/>
+          <w:sz w:val="18"/>
+          <w:szCs w:val="18"/>
+        </w:rPr>
+        <w:t>region</w:t>
+      </w:r>
+    </w:p>
+    <w:p>
+      <w:pPr>
+        <w:pStyle w:val="ListParagraph"/>
+        <w:numPr>
+          <w:ilvl w:val="0"/>
+          <w:numId w:val="25"/>
+        </w:numPr>
+        <w:spacing w:before="100" w:beforeAutospacing="1" w:after="100" w:afterAutospacing="1"/>
+        <w:rPr>
+          <w:rFonts w:ascii="HelveticaNeue" w:eastAsia="Times New Roman" w:hAnsi="HelveticaNeue" w:cs="Times New Roman"/>
+          <w:color w:val="000000"/>
+          <w:sz w:val="18"/>
+          <w:szCs w:val="18"/>
+        </w:rPr>
+      </w:pPr>
+      <w:r>
+        <w:rPr>
+          <w:rFonts w:ascii="HelveticaNeue" w:eastAsia="Times New Roman" w:hAnsi="HelveticaNeue" w:cs="Times New Roman"/>
+          <w:color w:val="000000"/>
+          <w:sz w:val="18"/>
+          <w:szCs w:val="18"/>
+        </w:rPr>
+        <w:t>zone</w:t>
+      </w:r>
+    </w:p>
+    <w:p>
+      <w:pPr>
+        <w:pStyle w:val="ListParagraph"/>
+        <w:numPr>
+          <w:ilvl w:val="0"/>
+          <w:numId w:val="25"/>
+        </w:numPr>
+        <w:spacing w:before="100" w:beforeAutospacing="1" w:after="100" w:afterAutospacing="1"/>
+        <w:rPr>
+          <w:rFonts w:ascii="HelveticaNeue" w:eastAsia="Times New Roman" w:hAnsi="HelveticaNeue" w:cs="Times New Roman"/>
+          <w:color w:val="000000"/>
+          <w:sz w:val="18"/>
+          <w:szCs w:val="18"/>
+        </w:rPr>
+      </w:pPr>
+      <w:r>
+        <w:rPr>
+          <w:rFonts w:ascii="HelveticaNeue" w:eastAsia="Times New Roman" w:hAnsi="HelveticaNeue" w:cs="Times New Roman"/>
+          <w:color w:val="000000"/>
+          <w:sz w:val="18"/>
+          <w:szCs w:val="18"/>
+        </w:rPr>
+        <w:t>woreda</w:t>
+      </w:r>
+    </w:p>
+    <w:p>
+      <w:pPr>
+        <w:pStyle w:val="ListParagraph"/>
+        <w:numPr>
+          <w:ilvl w:val="0"/>
+          <w:numId w:val="25"/>
+        </w:numPr>
+        <w:spacing w:before="100" w:beforeAutospacing="1" w:after="100" w:afterAutospacing="1"/>
+        <w:rPr>
+          <w:rFonts w:ascii="HelveticaNeue" w:eastAsia="Times New Roman" w:hAnsi="HelveticaNeue" w:cs="Times New Roman"/>
+          <w:color w:val="000000"/>
+          <w:sz w:val="18"/>
+          <w:szCs w:val="18"/>
+        </w:rPr>
+      </w:pPr>
+      <w:r>
+        <w:rPr>
+          <w:rFonts w:ascii="HelveticaNeue" w:eastAsia="Times New Roman" w:hAnsi="HelveticaNeue" w:cs="Times New Roman"/>
+          <w:color w:val="000000"/>
+          <w:sz w:val="18"/>
+          <w:szCs w:val="18"/>
+        </w:rPr>
+        <w:t>city</w:t>
+      </w:r>
+    </w:p>
+    <w:p>
+      <w:pPr>
+        <w:pStyle w:val="ListParagraph"/>
+        <w:numPr>
+          <w:ilvl w:val="0"/>
+          <w:numId w:val="25"/>
+        </w:numPr>
+        <w:spacing w:before="100" w:beforeAutospacing="1" w:after="100" w:afterAutospacing="1"/>
+        <w:rPr>
+          <w:rFonts w:ascii="HelveticaNeue" w:eastAsia="Times New Roman" w:hAnsi="HelveticaNeue" w:cs="Times New Roman"/>
+          <w:color w:val="000000"/>
+          <w:sz w:val="18"/>
+          <w:szCs w:val="18"/>
+        </w:rPr>
+      </w:pPr>
+      <w:r>
+        <w:rPr>
+          <w:rFonts w:ascii="HelveticaNeue" w:eastAsia="Times New Roman" w:hAnsi="HelveticaNeue" w:cs="Times New Roman"/>
+          <w:color w:val="000000"/>
+          <w:sz w:val="18"/>
+          <w:szCs w:val="18"/>
+        </w:rPr>
+        <w:t>sub_city</w:t>
+      </w:r>
+    </w:p>
+    <w:p>
+      <w:pPr>
+        <w:pStyle w:val="ListParagraph"/>
+        <w:numPr>
+          <w:ilvl w:val="0"/>
+          <w:numId w:val="25"/>
+        </w:numPr>
+        <w:spacing w:before="100" w:beforeAutospacing="1" w:after="100" w:afterAutospacing="1"/>
+        <w:rPr>
+          <w:rFonts w:ascii="HelveticaNeue" w:eastAsia="Times New Roman" w:hAnsi="HelveticaNeue" w:cs="Times New Roman"/>
+          <w:color w:val="000000"/>
+          <w:sz w:val="18"/>
+          <w:szCs w:val="18"/>
+        </w:rPr>
+      </w:pPr>
+      <w:r>
+        <w:rPr>
+          <w:rFonts w:ascii="HelveticaNeue" w:eastAsia="Times New Roman" w:hAnsi="HelveticaNeue" w:cs="Times New Roman"/>
+          <w:color w:val="000000"/>
+          <w:sz w:val="18"/>
+          <w:szCs w:val="18"/>
+        </w:rPr>
+        <w:t>kebele</w:t>
+      </w:r>
+    </w:p>
+    <w:p>
+      <w:pPr>
+        <w:pStyle w:val="ListParagraph"/>
+        <w:numPr>
+          <w:ilvl w:val="0"/>
+          <w:numId w:val="25"/>
+        </w:numPr>
+        <w:spacing w:before="100" w:beforeAutospacing="1" w:after="100" w:afterAutospacing="1"/>
+        <w:rPr>
+          <w:rFonts w:ascii="HelveticaNeue" w:eastAsia="Times New Roman" w:hAnsi="HelveticaNeue" w:cs="Times New Roman"/>
+          <w:color w:val="000000"/>
+          <w:sz w:val="18"/>
+          <w:szCs w:val="18"/>
+        </w:rPr>
+      </w:pPr>
+      <w:r>
+        <w:rPr>
+          <w:rFonts w:ascii="HelveticaNeue" w:eastAsia="Times New Roman" w:hAnsi="HelveticaNeue" w:cs="Times New Roman"/>
+          <w:color w:val="000000"/>
+          <w:sz w:val="18"/>
+          <w:szCs w:val="18"/>
+        </w:rPr>
+        <w:t>block_no</w:t>
+      </w:r>
+    </w:p>
+    <w:p>
+      <w:pPr>
+        <w:pStyle w:val="ListParagraph"/>
+        <w:numPr>
+          <w:ilvl w:val="0"/>
+          <w:numId w:val="25"/>
+        </w:numPr>
+        <w:spacing w:before="100" w:beforeAutospacing="1" w:after="100" w:afterAutospacing="1"/>
+        <w:rPr>
+          <w:rFonts w:ascii="HelveticaNeue" w:eastAsia="Times New Roman" w:hAnsi="HelveticaNeue" w:cs="Times New Roman"/>
+          <w:color w:val="000000"/>
+          <w:sz w:val="18"/>
+          <w:szCs w:val="18"/>
+        </w:rPr>
+      </w:pPr>
+      <w:r>
+        <w:rPr>
+          <w:rFonts w:ascii="HelveticaNeue" w:eastAsia="Times New Roman" w:hAnsi="HelveticaNeue" w:cs="Times New Roman"/>
+          <w:color w:val="000000"/>
+          <w:sz w:val="18"/>
+          <w:szCs w:val="18"/>
+        </w:rPr>
+        <w:t>house_no</w:t>
+      </w:r>
+    </w:p>
+    <w:p>
+      <w:pPr>
+        <w:pStyle w:val="Heading1"/>
+      </w:pPr>
+      <w:r>
+        <w:rPr>
+          <w:rFonts w:eastAsia="Times New Roman"/>
+        </w:rPr>
+        <w:t>Contact (??? A contact person)</w:t>
+      </w:r>
+    </w:p>
+    <w:p>
+      <w:pPr>
+        <w:pStyle w:val="ListParagraph"/>
+        <w:numPr>
+          <w:ilvl w:val="0"/>
+          <w:numId w:val="26"/>
+        </w:numPr>
+        <w:spacing w:before="100" w:beforeAutospacing="1" w:after="100" w:afterAutospacing="1"/>
+        <w:rPr>
+          <w:rFonts w:ascii="HelveticaNeue" w:eastAsia="Times New Roman" w:hAnsi="HelveticaNeue" w:cs="Times New Roman"/>
+          <w:color w:val="000000"/>
+          <w:sz w:val="18"/>
+          <w:szCs w:val="18"/>
+        </w:rPr>
+      </w:pPr>
+      <w:r>
+        <w:rPr>
+          <w:rFonts w:ascii="HelveticaNeue" w:eastAsia="Times New Roman" w:hAnsi="HelveticaNeue" w:cs="Times New Roman"/>
+          <w:color w:val="000000"/>
+          <w:sz w:val="18"/>
+          <w:szCs w:val="18"/>
+        </w:rPr>
+        <w:t>id</w:t>
+      </w:r>
+    </w:p>
+    <w:p>
+      <w:pPr>
+        <w:pStyle w:val="ListParagraph"/>
+        <w:numPr>
+          <w:ilvl w:val="0"/>
+          <w:numId w:val="26"/>
+        </w:numPr>
+        <w:spacing w:before="100" w:beforeAutospacing="1" w:after="100" w:afterAutospacing="1"/>
+        <w:rPr>
+          <w:rFonts w:ascii="HelveticaNeue" w:eastAsia="Times New Roman" w:hAnsi="HelveticaNeue" w:cs="Times New Roman"/>
+          <w:color w:val="000000"/>
+          <w:sz w:val="18"/>
+          <w:szCs w:val="18"/>
+        </w:rPr>
+      </w:pPr>
+      <w:r>
+        <w:rPr>
+          <w:rFonts w:ascii="HelveticaNeue" w:eastAsia="Times New Roman" w:hAnsi="HelveticaNeue" w:cs="Times New Roman"/>
+          <w:i/>
+          <w:iCs/>
+          <w:color w:val="000000"/>
+          <w:sz w:val="18"/>
+          <w:szCs w:val="18"/>
+          <w:u w:val="single"/>
+        </w:rPr>
+        <w:t>user_id</w:t>
+      </w:r>
+    </w:p>
+    <w:p>
+      <w:pPr>
+        <w:pStyle w:val="ListParagraph"/>
+        <w:numPr>
+          <w:ilvl w:val="0"/>
+          <w:numId w:val="26"/>
+        </w:numPr>
+        <w:spacing w:before="100" w:beforeAutospacing="1" w:after="100" w:afterAutospacing="1"/>
+        <w:rPr>
+          <w:rFonts w:ascii="HelveticaNeue" w:eastAsia="Times New Roman" w:hAnsi="HelveticaNeue" w:cs="Times New Roman"/>
+          <w:color w:val="000000"/>
+          <w:sz w:val="18"/>
+          <w:szCs w:val="18"/>
+        </w:rPr>
+      </w:pPr>
+      <w:r>
+        <w:rPr>
+          <w:rFonts w:ascii="HelveticaNeue" w:eastAsia="Times New Roman" w:hAnsi="HelveticaNeue" w:cs="Times New Roman"/>
+          <w:i/>
+          <w:iCs/>
+          <w:color w:val="000000"/>
+          <w:sz w:val="18"/>
+          <w:szCs w:val="18"/>
+          <w:u w:val="single"/>
+        </w:rPr>
+        <w:t>address_id</w:t>
+      </w:r>
+    </w:p>
+    <w:p>
+      <w:pPr>
+        <w:pStyle w:val="ListParagraph"/>
+        <w:numPr>
+          <w:ilvl w:val="0"/>
+          <w:numId w:val="26"/>
+        </w:numPr>
+        <w:spacing w:before="100" w:beforeAutospacing="1" w:after="100" w:afterAutospacing="1"/>
+        <w:rPr>
+          <w:rFonts w:ascii="HelveticaNeue" w:eastAsia="Times New Roman" w:hAnsi="HelveticaNeue" w:cs="Times New Roman"/>
+          <w:color w:val="000000"/>
+          <w:sz w:val="18"/>
+          <w:szCs w:val="18"/>
+        </w:rPr>
+      </w:pPr>
+      <w:r>
+        <w:rPr>
+          <w:rFonts w:ascii="HelveticaNeue" w:eastAsia="Times New Roman" w:hAnsi="HelveticaNeue" w:cs="Times New Roman"/>
+          <w:color w:val="000000"/>
+          <w:sz w:val="18"/>
+          <w:szCs w:val="18"/>
+        </w:rPr>
+        <w:t>personal_name</w:t>
+      </w:r>
+    </w:p>
+    <w:p>
+      <w:pPr>
+        <w:pStyle w:val="ListParagraph"/>
+        <w:numPr>
+          <w:ilvl w:val="0"/>
+          <w:numId w:val="26"/>
+        </w:numPr>
+        <w:spacing w:before="100" w:beforeAutospacing="1" w:after="100" w:afterAutospacing="1"/>
+        <w:rPr>
+          <w:rFonts w:ascii="HelveticaNeue" w:eastAsia="Times New Roman" w:hAnsi="HelveticaNeue" w:cs="Times New Roman"/>
+          <w:color w:val="000000"/>
+          <w:sz w:val="18"/>
+          <w:szCs w:val="18"/>
+        </w:rPr>
+      </w:pPr>
+      <w:r>
+        <w:rPr>
+          <w:rFonts w:ascii="HelveticaNeue" w:eastAsia="Times New Roman" w:hAnsi="HelveticaNeue" w:cs="Times New Roman"/>
+          <w:color w:val="000000"/>
+          <w:sz w:val="18"/>
+          <w:szCs w:val="18"/>
+        </w:rPr>
+        <w:t>father_name</w:t>
+      </w:r>
+    </w:p>
+    <w:p>
+      <w:pPr>
+        <w:pStyle w:val="ListParagraph"/>
+        <w:numPr>
+          <w:ilvl w:val="0"/>
+          <w:numId w:val="26"/>
+        </w:numPr>
+        <w:spacing w:before="100" w:beforeAutospacing="1" w:after="100" w:afterAutospacing="1"/>
+        <w:rPr>
+          <w:rFonts w:ascii="HelveticaNeue" w:eastAsia="Times New Roman" w:hAnsi="HelveticaNeue" w:cs="Times New Roman"/>
+          <w:color w:val="000000"/>
+          <w:sz w:val="18"/>
+          <w:szCs w:val="18"/>
+        </w:rPr>
+      </w:pPr>
+      <w:r>
+        <w:rPr>
+          <w:rFonts w:ascii="HelveticaNeue" w:eastAsia="Times New Roman" w:hAnsi="HelveticaNeue" w:cs="Times New Roman"/>
+          <w:color w:val="000000"/>
+          <w:sz w:val="18"/>
+          <w:szCs w:val="18"/>
+        </w:rPr>
+        <w:t>grand_father_name</w:t>
+      </w:r>
+    </w:p>
+    <w:p>
+      <w:pPr>
+        <w:pStyle w:val="ListParagraph"/>
+        <w:numPr>
+          <w:ilvl w:val="0"/>
+          <w:numId w:val="26"/>
+        </w:numPr>
+        <w:spacing w:before="100" w:beforeAutospacing="1" w:after="100" w:afterAutospacing="1"/>
+        <w:rPr>
+          <w:rFonts w:ascii="HelveticaNeue" w:eastAsia="Times New Roman" w:hAnsi="HelveticaNeue" w:cs="Times New Roman"/>
+          <w:color w:val="000000"/>
+          <w:sz w:val="18"/>
+          <w:szCs w:val="18"/>
+        </w:rPr>
+      </w:pPr>
+      <w:r>
+        <w:rPr>
+          <w:rFonts w:ascii="HelveticaNeue" w:eastAsia="Times New Roman" w:hAnsi="HelveticaNeue" w:cs="Times New Roman"/>
+          <w:color w:val="000000"/>
+          <w:sz w:val="18"/>
+          <w:szCs w:val="18"/>
+        </w:rPr>
+        <w:t>phone_number</w:t>
+      </w:r>
+    </w:p>
+    <w:p>
+      <w:pPr>
+        <w:pStyle w:val="ListParagraph"/>
+        <w:numPr>
+          <w:ilvl w:val="0"/>
+          <w:numId w:val="26"/>
+        </w:numPr>
+        <w:spacing w:before="100" w:beforeAutospacing="1" w:after="100" w:afterAutospacing="1"/>
+        <w:rPr>
+          <w:rFonts w:ascii="HelveticaNeue" w:eastAsia="Times New Roman" w:hAnsi="HelveticaNeue" w:cs="Times New Roman"/>
+          <w:color w:val="000000"/>
+          <w:sz w:val="18"/>
+          <w:szCs w:val="18"/>
+        </w:rPr>
+      </w:pPr>
+      <w:proofErr w:type="spellStart"/>
+      <w:r>
+        <w:rPr>
+          <w:rFonts w:ascii="HelveticaNeue" w:eastAsia="Times New Roman" w:hAnsi="HelveticaNeue" w:cs="Times New Roman"/>
+          <w:color w:val="000000"/>
+          <w:sz w:val="18"/>
+          <w:szCs w:val="18"/>
+        </w:rPr>
+        <w:t>employ</w:t>
+      </w:r>
+      <w:r>
+        <w:rPr>
+          <w:rFonts w:ascii="HelveticaNeue" w:eastAsia="Times New Roman" w:hAnsi="HelveticaNeue" w:cs="Times New Roman"/>
+          <w:color w:val="000000"/>
+          <w:sz w:val="18"/>
+          <w:szCs w:val="18"/>
+        </w:rPr>
+        <w:t>er</w:t>
+      </w:r>
+      <w:r>
+        <w:rPr>
+          <w:rFonts w:ascii="HelveticaNeue" w:eastAsia="Times New Roman" w:hAnsi="HelveticaNeue" w:cs="Times New Roman"/>
+          <w:color w:val="000000"/>
+          <w:sz w:val="18"/>
+          <w:szCs w:val="18"/>
+        </w:rPr>
+        <w:t>_company</w:t>
+      </w:r>
+      <w:proofErr w:type="spellEnd"/>
+    </w:p>
+    <w:p>
+      <w:pPr>
+        <w:pStyle w:val="ListParagraph"/>
+        <w:numPr>
+          <w:ilvl w:val="0"/>
+          <w:numId w:val="26"/>
+        </w:numPr>
+        <w:spacing w:before="100" w:beforeAutospacing="1" w:after="100" w:afterAutospacing="1"/>
+        <w:rPr>
+          <w:rFonts w:ascii="HelveticaNeue" w:eastAsia="Times New Roman" w:hAnsi="HelveticaNeue" w:cs="Times New Roman"/>
+          <w:color w:val="000000"/>
+          <w:sz w:val="18"/>
+          <w:szCs w:val="18"/>
+        </w:rPr>
+      </w:pPr>
+      <w:r>
+        <w:rPr>
+          <w:rFonts w:ascii="HelveticaNeue" w:eastAsia="Times New Roman" w:hAnsi="HelveticaNeue" w:cs="Times New Roman"/>
+          <w:color w:val="000000"/>
+          <w:sz w:val="18"/>
+          <w:szCs w:val="18"/>
+        </w:rPr>
+        <w:t>type (emergency contact, voucher)</w:t>
+      </w:r>
+    </w:p>
+    <w:p>
+      <w:pPr>
+        <w:pStyle w:val="Heading1"/>
+      </w:pPr>
+      <w:proofErr w:type="spellStart"/>
+      <w:r>
+        <w:rPr>
+          <w:rFonts w:eastAsia="Times New Roman"/>
+        </w:rPr>
+        <w:t>FamilyStatus</w:t>
+      </w:r>
+      <w:proofErr w:type="spellEnd"/>
+    </w:p>
+    <w:p>
+      <w:pPr>
+        <w:pStyle w:val="ListParagraph"/>
+        <w:numPr>
+          <w:ilvl w:val="0"/>
+          <w:numId w:val="27"/>
+        </w:numPr>
+        <w:spacing w:before="100" w:beforeAutospacing="1" w:after="100" w:afterAutospacing="1"/>
+        <w:rPr>
+          <w:rFonts w:ascii="HelveticaNeue" w:eastAsia="Times New Roman" w:hAnsi="HelveticaNeue" w:cs="Times New Roman"/>
+          <w:color w:val="000000"/>
+          <w:sz w:val="18"/>
+          <w:szCs w:val="18"/>
+        </w:rPr>
+      </w:pPr>
+      <w:r>
+        <w:rPr>
+          <w:rFonts w:ascii="HelveticaNeue" w:eastAsia="Times New Roman" w:hAnsi="HelveticaNeue" w:cs="Times New Roman"/>
+          <w:color w:val="000000"/>
+          <w:sz w:val="18"/>
+          <w:szCs w:val="18"/>
+        </w:rPr>
+        <w:t>id</w:t>
+      </w:r>
+    </w:p>
+    <w:p>
+      <w:pPr>
+        <w:pStyle w:val="ListParagraph"/>
+        <w:numPr>
+          <w:ilvl w:val="0"/>
+          <w:numId w:val="27"/>
+        </w:numPr>
+        <w:spacing w:before="100" w:beforeAutospacing="1" w:after="100" w:afterAutospacing="1"/>
+        <w:rPr>
+          <w:rFonts w:ascii="HelveticaNeue" w:eastAsia="Times New Roman" w:hAnsi="HelveticaNeue" w:cs="Times New Roman"/>
+          <w:color w:val="000000"/>
+          <w:sz w:val="18"/>
+          <w:szCs w:val="18"/>
+        </w:rPr>
+      </w:pPr>
+      <w:r>
+        <w:rPr>
+          <w:rFonts w:ascii="HelveticaNeue" w:eastAsia="Times New Roman" w:hAnsi="HelveticaNeue" w:cs="Times New Roman"/>
+          <w:i/>
+          <w:iCs/>
+          <w:color w:val="000000"/>
+          <w:sz w:val="18"/>
+          <w:szCs w:val="18"/>
+          <w:u w:val="single"/>
+        </w:rPr>
+        <w:t>user_id</w:t>
+      </w:r>
+    </w:p>
+    <w:p>
+      <w:pPr>
+        <w:pStyle w:val="ListParagraph"/>
+        <w:numPr>
+          <w:ilvl w:val="0"/>
+          <w:numId w:val="27"/>
+        </w:numPr>
+        <w:spacing w:before="100" w:beforeAutospacing="1" w:after="100" w:afterAutospacing="1"/>
+        <w:rPr>
+          <w:rFonts w:ascii="HelveticaNeue" w:eastAsia="Times New Roman" w:hAnsi="HelveticaNeue" w:cs="Times New Roman"/>
+          <w:color w:val="000000"/>
+          <w:sz w:val="18"/>
+          <w:szCs w:val="18"/>
+        </w:rPr>
+      </w:pPr>
+      <w:r>
+        <w:rPr>
+          <w:rFonts w:ascii="HelveticaNeue" w:eastAsia="Times New Roman" w:hAnsi="HelveticaNeue" w:cs="Times New Roman"/>
+          <w:color w:val="000000"/>
+          <w:sz w:val="18"/>
+          <w:szCs w:val="18"/>
+        </w:rPr>
+        <w:t>status (</w:t>
+      </w:r>
+      <w:r>
+        <w:rPr>
+          <w:rFonts w:ascii="HelveticaNeue" w:eastAsia="Times New Roman" w:hAnsi="HelveticaNeue" w:cs="Times New Roman"/>
+          <w:color w:val="000000"/>
+          <w:sz w:val="18"/>
+          <w:szCs w:val="18"/>
+        </w:rPr>
+        <w:t xml:space="preserve"> </w:t>
+      </w:r>
+      <w:r>
+        <w:rPr>
+          <w:rFonts w:ascii="HelveticaNeue" w:eastAsia="Times New Roman" w:hAnsi="HelveticaNeue" w:cs="Times New Roman"/>
+          <w:color w:val="000000"/>
+          <w:sz w:val="18"/>
+          <w:szCs w:val="18"/>
+        </w:rPr>
+        <w:t>married/ single/ divorced/ widowed</w:t>
+      </w:r>
+      <w:r>
+        <w:rPr>
+          <w:rFonts w:ascii="HelveticaNeue" w:eastAsia="Times New Roman" w:hAnsi="HelveticaNeue" w:cs="Times New Roman"/>
+          <w:color w:val="000000"/>
+          <w:sz w:val="18"/>
+          <w:szCs w:val="18"/>
+        </w:rPr>
+        <w:t xml:space="preserve"> </w:t>
+      </w:r>
+      <w:r>
+        <w:rPr>
+          <w:rFonts w:ascii="HelveticaNeue" w:eastAsia="Times New Roman" w:hAnsi="HelveticaNeue" w:cs="Times New Roman"/>
+          <w:color w:val="000000"/>
+          <w:sz w:val="18"/>
+          <w:szCs w:val="18"/>
+        </w:rPr>
+        <w:t>)</w:t>
+      </w:r>
+    </w:p>
+    <w:p>
+      <w:pPr>
+        <w:pStyle w:val="ListParagraph"/>
+        <w:numPr>
+          <w:ilvl w:val="0"/>
+          <w:numId w:val="27"/>
+        </w:numPr>
+        <w:spacing w:before="100" w:beforeAutospacing="1" w:after="100" w:afterAutospacing="1"/>
+        <w:rPr>
+          <w:rFonts w:ascii="HelveticaNeue" w:eastAsia="Times New Roman" w:hAnsi="HelveticaNeue" w:cs="Times New Roman"/>
+          <w:color w:val="000000"/>
+          <w:sz w:val="18"/>
+          <w:szCs w:val="18"/>
+        </w:rPr>
+      </w:pPr>
+      <w:r>
+        <w:rPr>
+          <w:rFonts w:ascii="HelveticaNeue" w:eastAsia="Times New Roman" w:hAnsi="HelveticaNeue" w:cs="Times New Roman"/>
+          <w:color w:val="000000"/>
+          <w:sz w:val="18"/>
+          <w:szCs w:val="18"/>
+        </w:rPr>
+        <w:t>partner_name (default null)</w:t>
+      </w:r>
+    </w:p>
+    <w:p>
+      <w:pPr>
+        <w:pStyle w:val="ListParagraph"/>
+        <w:numPr>
+          <w:ilvl w:val="0"/>
+          <w:numId w:val="27"/>
+        </w:numPr>
+        <w:spacing w:before="100" w:beforeAutospacing="1" w:after="100" w:afterAutospacing="1"/>
+        <w:rPr>
+          <w:rFonts w:ascii="HelveticaNeue" w:eastAsia="Times New Roman" w:hAnsi="HelveticaNeue" w:cs="Times New Roman"/>
+          <w:color w:val="000000"/>
+          <w:sz w:val="18"/>
+          <w:szCs w:val="18"/>
+        </w:rPr>
+      </w:pPr>
+      <w:proofErr w:type="spellStart"/>
+      <w:r>
+        <w:rPr>
+          <w:rFonts w:ascii="HelveticaNeue" w:eastAsia="Times New Roman" w:hAnsi="HelveticaNeue" w:cs="Times New Roman"/>
+          <w:color w:val="000000"/>
+          <w:sz w:val="18"/>
+          <w:szCs w:val="18"/>
+        </w:rPr>
+        <w:t>number_of_children</w:t>
+      </w:r>
+      <w:proofErr w:type="spellEnd"/>
+    </w:p>
+    <w:p>
+      <w:pPr>
+        <w:pStyle w:val="Heading1"/>
+      </w:pPr>
+      <w:r>
+        <w:rPr>
+          <w:rFonts w:eastAsia="Times New Roman"/>
+        </w:rPr>
+        <w:t>User</w:t>
+      </w:r>
+      <w:r>
+        <w:rPr>
+          <w:rFonts w:eastAsia="Times New Roman"/>
+        </w:rPr>
+        <w:t xml:space="preserve"> (Account)</w:t>
+      </w:r>
+    </w:p>
+    <w:p>
+      <w:pPr>
+        <w:pStyle w:val="ListParagraph"/>
+        <w:numPr>
+          <w:ilvl w:val="0"/>
+          <w:numId w:val="28"/>
+        </w:numPr>
+        <w:spacing w:before="100" w:beforeAutospacing="1" w:after="100" w:afterAutospacing="1"/>
+        <w:rPr>
+          <w:rFonts w:ascii="HelveticaNeue" w:eastAsia="Times New Roman" w:hAnsi="HelveticaNeue" w:cs="Times New Roman"/>
+          <w:color w:val="000000"/>
+          <w:sz w:val="18"/>
+          <w:szCs w:val="18"/>
+        </w:rPr>
+      </w:pPr>
+      <w:r>
+        <w:rPr>
+          <w:rFonts w:ascii="HelveticaNeue" w:eastAsia="Times New Roman" w:hAnsi="HelveticaNeue" w:cs="Times New Roman"/>
+          <w:color w:val="000000"/>
+          <w:sz w:val="18"/>
+          <w:szCs w:val="18"/>
+        </w:rPr>
+        <w:t>id</w:t>
+      </w:r>
+    </w:p>
+    <w:p>
+      <w:pPr>
+        <w:pStyle w:val="ListParagraph"/>
+        <w:numPr>
+          <w:ilvl w:val="0"/>
+          <w:numId w:val="28"/>
+        </w:numPr>
+        <w:spacing w:before="100" w:beforeAutospacing="1" w:after="100" w:afterAutospacing="1"/>
+        <w:rPr>
+          <w:rFonts w:ascii="HelveticaNeue" w:eastAsia="Times New Roman" w:hAnsi="HelveticaNeue" w:cs="Times New Roman"/>
+          <w:color w:val="000000"/>
+          <w:sz w:val="18"/>
+          <w:szCs w:val="18"/>
+        </w:rPr>
+      </w:pPr>
+      <w:r>
+        <w:rPr>
+          <w:rFonts w:ascii="HelveticaNeue" w:eastAsia="Times New Roman" w:hAnsi="HelveticaNeue" w:cs="Times New Roman"/>
+          <w:i/>
+          <w:iCs/>
+          <w:color w:val="000000"/>
+          <w:sz w:val="18"/>
+          <w:szCs w:val="18"/>
+          <w:u w:val="single"/>
+        </w:rPr>
+        <w:t>role_id</w:t>
+      </w:r>
+    </w:p>
+    <w:p>
+      <w:pPr>
+        <w:pStyle w:val="ListParagraph"/>
+        <w:numPr>
+          <w:ilvl w:val="0"/>
+          <w:numId w:val="28"/>
+        </w:numPr>
+        <w:spacing w:before="100" w:beforeAutospacing="1" w:after="100" w:afterAutospacing="1"/>
+        <w:rPr>
+          <w:rFonts w:ascii="HelveticaNeue" w:eastAsia="Times New Roman" w:hAnsi="HelveticaNeue" w:cs="Times New Roman"/>
+          <w:color w:val="000000"/>
+          <w:sz w:val="18"/>
+          <w:szCs w:val="18"/>
+        </w:rPr>
+      </w:pPr>
+      <w:r>
+        <w:rPr>
+          <w:rFonts w:ascii="HelveticaNeue" w:eastAsia="Times New Roman" w:hAnsi="HelveticaNeue" w:cs="Times New Roman"/>
+          <w:i/>
+          <w:iCs/>
+          <w:color w:val="000000"/>
+          <w:sz w:val="18"/>
+          <w:szCs w:val="18"/>
+          <w:u w:val="single"/>
+        </w:rPr>
+        <w:t>department_id</w:t>
+      </w:r>
+      <w:r>
+        <w:rPr>
+          <w:rFonts w:ascii="HelveticaNeue" w:eastAsia="Times New Roman" w:hAnsi="HelveticaNeue" w:cs="Times New Roman"/>
+          <w:i/>
+          <w:iCs/>
+          <w:color w:val="000000"/>
+          <w:sz w:val="18"/>
+          <w:szCs w:val="18"/>
+          <w:u w:val="single"/>
+        </w:rPr>
+        <w:t xml:space="preserve"> ??</w:t>
+      </w:r>
       <w:bookmarkStart w:id="0" w:name="_GoBack"/>
       <w:bookmarkEnd w:id="0"/>
     </w:p>
@@ -201,276 +1621,7 @@
         <w:pStyle w:val="ListParagraph"/>
         <w:numPr>
           <w:ilvl w:val="0"/>
-          <w:numId w:val="20"/>
-        </w:numPr>
-        <w:spacing w:before="100" w:beforeAutospacing="1" w:after="100" w:afterAutospacing="1"/>
-        <w:rPr>
-          <w:rFonts w:ascii="HelveticaNeue" w:eastAsia="Times New Roman" w:hAnsi="HelveticaNeue" w:cs="Times New Roman"/>
-          <w:color w:val="000000"/>
-          <w:sz w:val="18"/>
-          <w:szCs w:val="18"/>
-        </w:rPr>
-      </w:pPr>
-      <w:r>
-        <w:rPr>
-          <w:rFonts w:ascii="HelveticaNeue" w:eastAsia="Times New Roman" w:hAnsi="HelveticaNeue" w:cs="Times New Roman"/>
-          <w:color w:val="000000"/>
-          <w:sz w:val="18"/>
-          <w:szCs w:val="18"/>
-        </w:rPr>
-        <w:t>name</w:t>
-      </w:r>
-    </w:p>
-    <w:p>
-      <w:pPr>
-        <w:pStyle w:val="ListParagraph"/>
-        <w:numPr>
-          <w:ilvl w:val="0"/>
-          <w:numId w:val="20"/>
-        </w:numPr>
-        <w:spacing w:before="100" w:beforeAutospacing="1" w:after="100" w:afterAutospacing="1"/>
-        <w:rPr>
-          <w:rFonts w:ascii="HelveticaNeue" w:eastAsia="Times New Roman" w:hAnsi="HelveticaNeue" w:cs="Times New Roman"/>
-          <w:color w:val="000000"/>
-          <w:sz w:val="18"/>
-          <w:szCs w:val="18"/>
-        </w:rPr>
-      </w:pPr>
-      <w:r>
-        <w:rPr>
-          <w:rFonts w:ascii="HelveticaNeue" w:eastAsia="Times New Roman" w:hAnsi="HelveticaNeue" w:cs="Times New Roman"/>
-          <w:color w:val="000000"/>
-          <w:sz w:val="18"/>
-          <w:szCs w:val="18"/>
-        </w:rPr>
-        <w:t>description</w:t>
-      </w:r>
-    </w:p>
-    <w:p>
-      <w:pPr>
-        <w:pStyle w:val="ListParagraph"/>
-        <w:numPr>
-          <w:ilvl w:val="0"/>
-          <w:numId w:val="20"/>
-        </w:numPr>
-        <w:spacing w:before="100" w:beforeAutospacing="1" w:after="100" w:afterAutospacing="1"/>
-        <w:rPr>
-          <w:rFonts w:ascii="HelveticaNeue" w:eastAsia="Times New Roman" w:hAnsi="HelveticaNeue" w:cs="Times New Roman"/>
-          <w:color w:val="000000"/>
-          <w:sz w:val="18"/>
-          <w:szCs w:val="18"/>
-        </w:rPr>
-      </w:pPr>
-      <w:proofErr w:type="spellStart"/>
-      <w:r>
-        <w:rPr>
-          <w:rFonts w:ascii="HelveticaNeue" w:eastAsia="Times New Roman" w:hAnsi="HelveticaNeue" w:cs="Times New Roman"/>
-          <w:color w:val="000000"/>
-          <w:sz w:val="18"/>
-          <w:szCs w:val="18"/>
-        </w:rPr>
-        <w:t>quantity_needed</w:t>
-      </w:r>
-      <w:proofErr w:type="spellEnd"/>
-    </w:p>
-    <w:p>
-      <w:pPr>
-        <w:pStyle w:val="ListParagraph"/>
-        <w:numPr>
-          <w:ilvl w:val="0"/>
-          <w:numId w:val="20"/>
-        </w:numPr>
-        <w:spacing w:before="100" w:beforeAutospacing="1" w:after="100" w:afterAutospacing="1"/>
-        <w:rPr>
-          <w:rFonts w:ascii="HelveticaNeue" w:eastAsia="Times New Roman" w:hAnsi="HelveticaNeue" w:cs="Times New Roman"/>
-          <w:color w:val="000000"/>
-          <w:sz w:val="18"/>
-          <w:szCs w:val="18"/>
-        </w:rPr>
-      </w:pPr>
-      <w:r>
-        <w:rPr>
-          <w:rFonts w:ascii="HelveticaNeue" w:eastAsia="Times New Roman" w:hAnsi="HelveticaNeue" w:cs="Times New Roman"/>
-          <w:color w:val="000000"/>
-          <w:sz w:val="18"/>
-          <w:szCs w:val="18"/>
-        </w:rPr>
-        <w:t>remark</w:t>
-      </w:r>
-    </w:p>
-    <w:p>
-      <w:pPr>
-        <w:pStyle w:val="Heading1"/>
-      </w:pPr>
-      <w:r>
-        <w:rPr>
-          <w:rFonts w:eastAsia="Times New Roman"/>
-        </w:rPr>
-        <w:t>Role</w:t>
-      </w:r>
-    </w:p>
-    <w:p>
-      <w:pPr>
-        <w:numPr>
-          <w:ilvl w:val="0"/>
-          <w:numId w:val="22"/>
-        </w:numPr>
-        <w:spacing w:before="100" w:beforeAutospacing="1" w:after="100" w:afterAutospacing="1"/>
-        <w:rPr>
-          <w:rFonts w:ascii="HelveticaNeue" w:eastAsia="Times New Roman" w:hAnsi="HelveticaNeue" w:cs="Times New Roman"/>
-          <w:color w:val="000000"/>
-          <w:sz w:val="18"/>
-          <w:szCs w:val="18"/>
-        </w:rPr>
-      </w:pPr>
-      <w:r>
-        <w:rPr>
-          <w:rFonts w:ascii="HelveticaNeue" w:eastAsia="Times New Roman" w:hAnsi="HelveticaNeue" w:cs="Times New Roman"/>
-          <w:color w:val="000000"/>
-          <w:sz w:val="18"/>
-          <w:szCs w:val="18"/>
-        </w:rPr>
-        <w:t>id</w:t>
-      </w:r>
-    </w:p>
-    <w:p>
-      <w:pPr>
-        <w:numPr>
-          <w:ilvl w:val="0"/>
-          <w:numId w:val="22"/>
-        </w:numPr>
-        <w:spacing w:before="100" w:beforeAutospacing="1" w:after="100" w:afterAutospacing="1"/>
-        <w:rPr>
-          <w:rFonts w:ascii="HelveticaNeue" w:eastAsia="Times New Roman" w:hAnsi="HelveticaNeue" w:cs="Times New Roman"/>
-          <w:color w:val="000000"/>
-          <w:sz w:val="18"/>
-          <w:szCs w:val="18"/>
-        </w:rPr>
-      </w:pPr>
-      <w:r>
-        <w:rPr>
-          <w:rFonts w:ascii="HelveticaNeue" w:eastAsia="Times New Roman" w:hAnsi="HelveticaNeue" w:cs="Times New Roman"/>
-          <w:color w:val="000000"/>
-          <w:sz w:val="18"/>
-          <w:szCs w:val="18"/>
-        </w:rPr>
-        <w:t>role_name</w:t>
-      </w:r>
-    </w:p>
-    <w:p>
-      <w:pPr>
-        <w:numPr>
-          <w:ilvl w:val="0"/>
-          <w:numId w:val="22"/>
-        </w:numPr>
-        <w:spacing w:before="100" w:beforeAutospacing="1" w:after="100" w:afterAutospacing="1"/>
-        <w:rPr>
-          <w:rFonts w:ascii="HelveticaNeue" w:eastAsia="Times New Roman" w:hAnsi="HelveticaNeue" w:cs="Times New Roman"/>
-          <w:color w:val="000000"/>
-          <w:sz w:val="18"/>
-          <w:szCs w:val="18"/>
-        </w:rPr>
-      </w:pPr>
-      <w:r>
-        <w:rPr>
-          <w:rFonts w:ascii="HelveticaNeue" w:eastAsia="Times New Roman" w:hAnsi="HelveticaNeue" w:cs="Times New Roman"/>
-          <w:color w:val="000000"/>
-          <w:sz w:val="18"/>
-          <w:szCs w:val="18"/>
-        </w:rPr>
-        <w:t>role_description</w:t>
-      </w:r>
-    </w:p>
-    <w:p>
-      <w:pPr>
-        <w:numPr>
-          <w:ilvl w:val="0"/>
-          <w:numId w:val="22"/>
-        </w:numPr>
-        <w:spacing w:before="100" w:beforeAutospacing="1" w:after="100" w:afterAutospacing="1"/>
-        <w:rPr>
-          <w:rFonts w:ascii="HelveticaNeue" w:eastAsia="Times New Roman" w:hAnsi="HelveticaNeue" w:cs="Times New Roman"/>
-          <w:color w:val="000000"/>
-          <w:sz w:val="18"/>
-          <w:szCs w:val="18"/>
-        </w:rPr>
-      </w:pPr>
-      <w:proofErr w:type="spellStart"/>
-      <w:r>
-        <w:rPr>
-          <w:rFonts w:ascii="HelveticaNeue" w:eastAsia="Times New Roman" w:hAnsi="HelveticaNeue" w:cs="Times New Roman"/>
-          <w:color w:val="000000"/>
-          <w:sz w:val="18"/>
-          <w:szCs w:val="18"/>
-        </w:rPr>
-        <w:t>quantity_needed</w:t>
-      </w:r>
-      <w:proofErr w:type="spellEnd"/>
-    </w:p>
-    <w:p>
-      <w:pPr>
-        <w:numPr>
-          <w:ilvl w:val="0"/>
-          <w:numId w:val="22"/>
-        </w:numPr>
-        <w:spacing w:before="100" w:beforeAutospacing="1" w:after="100" w:afterAutospacing="1"/>
-        <w:rPr>
-          <w:rFonts w:ascii="HelveticaNeue" w:eastAsia="Times New Roman" w:hAnsi="HelveticaNeue" w:cs="Times New Roman"/>
-          <w:color w:val="000000"/>
-          <w:sz w:val="18"/>
-          <w:szCs w:val="18"/>
-        </w:rPr>
-      </w:pPr>
-      <w:r>
-        <w:rPr>
-          <w:rFonts w:ascii="HelveticaNeue" w:eastAsia="Times New Roman" w:hAnsi="HelveticaNeue" w:cs="Times New Roman"/>
-          <w:color w:val="000000"/>
-          <w:sz w:val="18"/>
-          <w:szCs w:val="18"/>
-        </w:rPr>
-        <w:t>remark</w:t>
-      </w:r>
-    </w:p>
-    <w:p>
-      <w:pPr>
-        <w:pStyle w:val="Heading1"/>
-      </w:pPr>
-      <w:r>
-        <w:rPr>
-          <w:rFonts w:eastAsia="Times New Roman"/>
-        </w:rPr>
-        <w:t>WorkExperience</w:t>
-      </w:r>
-    </w:p>
-    <w:p>
-      <w:pPr>
-        <w:numPr>
-          <w:ilvl w:val="0"/>
-          <w:numId w:val="23"/>
-        </w:numPr>
-        <w:spacing w:before="100" w:beforeAutospacing="1" w:after="100" w:afterAutospacing="1"/>
-        <w:rPr>
-          <w:rFonts w:ascii="HelveticaNeue" w:eastAsia="Times New Roman" w:hAnsi="HelveticaNeue" w:cs="Times New Roman"/>
-          <w:color w:val="000000"/>
-          <w:sz w:val="18"/>
-          <w:szCs w:val="18"/>
-        </w:rPr>
-      </w:pPr>
-      <w:r>
-        <w:rPr>
-          <w:rFonts w:ascii="HelveticaNeue" w:eastAsia="Times New Roman" w:hAnsi="HelveticaNeue" w:cs="Times New Roman"/>
-          <w:color w:val="000000"/>
-          <w:sz w:val="18"/>
-          <w:szCs w:val="18"/>
-        </w:rPr>
-        <w:t>id</w:t>
-      </w:r>
-    </w:p>
-    <w:p>
-      <w:pPr>
-        <w:numPr>
-          <w:ilvl w:val="0"/>
-          <w:numId w:val="23"/>
+          <w:numId w:val="28"/>
         </w:numPr>
         <w:spacing w:before="100" w:beforeAutospacing="1" w:after="100" w:afterAutospacing="1"/>
         <w:rPr>
@@ -490,202 +1641,8 @@
           <w:szCs w:val="18"/>
           <w:u w:val="single"/>
         </w:rPr>
-        <w:t>user_id</w:t>
-      </w:r>
-    </w:p>
-    <w:p>
-      <w:pPr>
-        <w:numPr>
-          <w:ilvl w:val="0"/>
-          <w:numId w:val="23"/>
-        </w:numPr>
-        <w:spacing w:before="100" w:beforeAutospacing="1" w:after="100" w:afterAutospacing="1"/>
-        <w:rPr>
-          <w:rFonts w:ascii="HelveticaNeue" w:eastAsia="Times New Roman" w:hAnsi="HelveticaNeue" w:cs="Times New Roman"/>
-          <w:color w:val="000000"/>
-          <w:sz w:val="18"/>
-          <w:szCs w:val="18"/>
-        </w:rPr>
-      </w:pPr>
-      <w:r>
-        <w:rPr>
-          <w:rFonts w:ascii="HelveticaNeue" w:eastAsia="Times New Roman" w:hAnsi="HelveticaNeue" w:cs="Times New Roman"/>
-          <w:color w:val="000000"/>
-          <w:sz w:val="18"/>
-          <w:szCs w:val="18"/>
-        </w:rPr>
-        <w:t>company_name</w:t>
-      </w:r>
-    </w:p>
-    <w:p>
-      <w:pPr>
-        <w:numPr>
-          <w:ilvl w:val="0"/>
-          <w:numId w:val="23"/>
-        </w:numPr>
-        <w:spacing w:before="100" w:beforeAutospacing="1" w:after="100" w:afterAutospacing="1"/>
-        <w:rPr>
-          <w:rFonts w:ascii="HelveticaNeue" w:eastAsia="Times New Roman" w:hAnsi="HelveticaNeue" w:cs="Times New Roman"/>
-          <w:color w:val="000000"/>
-          <w:sz w:val="18"/>
-          <w:szCs w:val="18"/>
-        </w:rPr>
-      </w:pPr>
-      <w:r>
-        <w:rPr>
-          <w:rFonts w:ascii="HelveticaNeue" w:eastAsia="Times New Roman" w:hAnsi="HelveticaNeue" w:cs="Times New Roman"/>
-          <w:color w:val="000000"/>
-          <w:sz w:val="18"/>
-          <w:szCs w:val="18"/>
-        </w:rPr>
-        <w:t>start_date</w:t>
-      </w:r>
-    </w:p>
-    <w:p>
-      <w:pPr>
-        <w:numPr>
-          <w:ilvl w:val="0"/>
-          <w:numId w:val="23"/>
-        </w:numPr>
-        <w:spacing w:before="100" w:beforeAutospacing="1" w:after="100" w:afterAutospacing="1"/>
-        <w:rPr>
-          <w:rFonts w:ascii="HelveticaNeue" w:eastAsia="Times New Roman" w:hAnsi="HelveticaNeue" w:cs="Times New Roman"/>
-          <w:color w:val="000000"/>
-          <w:sz w:val="18"/>
-          <w:szCs w:val="18"/>
-        </w:rPr>
-      </w:pPr>
-      <w:r>
-        <w:rPr>
-          <w:rFonts w:ascii="HelveticaNeue" w:eastAsia="Times New Roman" w:hAnsi="HelveticaNeue" w:cs="Times New Roman"/>
-          <w:color w:val="000000"/>
-          <w:sz w:val="18"/>
-          <w:szCs w:val="18"/>
-        </w:rPr>
-        <w:t>end_date (default null meaning current bureau)</w:t>
-      </w:r>
-    </w:p>
-    <w:p>
-      <w:pPr>
-        <w:numPr>
-          <w:ilvl w:val="0"/>
-          <w:numId w:val="23"/>
-        </w:numPr>
-        <w:spacing w:before="100" w:beforeAutospacing="1" w:after="100" w:afterAutospacing="1"/>
-        <w:rPr>
-          <w:rFonts w:ascii="HelveticaNeue" w:eastAsia="Times New Roman" w:hAnsi="HelveticaNeue" w:cs="Times New Roman"/>
-          <w:color w:val="000000"/>
-          <w:sz w:val="18"/>
-          <w:szCs w:val="18"/>
-        </w:rPr>
-      </w:pPr>
-      <w:r>
-        <w:rPr>
-          <w:rFonts w:ascii="HelveticaNeue" w:eastAsia="Times New Roman" w:hAnsi="HelveticaNeue" w:cs="Times New Roman"/>
-          <w:color w:val="000000"/>
-          <w:sz w:val="18"/>
-          <w:szCs w:val="18"/>
-        </w:rPr>
-        <w:t>department</w:t>
-      </w:r>
-    </w:p>
-    <w:p>
-      <w:pPr>
-        <w:numPr>
-          <w:ilvl w:val="0"/>
-          <w:numId w:val="23"/>
-        </w:numPr>
-        <w:spacing w:before="100" w:beforeAutospacing="1" w:after="100" w:afterAutospacing="1"/>
-        <w:rPr>
-          <w:rFonts w:ascii="HelveticaNeue" w:eastAsia="Times New Roman" w:hAnsi="HelveticaNeue" w:cs="Times New Roman"/>
-          <w:color w:val="000000"/>
-          <w:sz w:val="18"/>
-          <w:szCs w:val="18"/>
-        </w:rPr>
-      </w:pPr>
-      <w:r>
-        <w:rPr>
-          <w:rFonts w:ascii="HelveticaNeue" w:eastAsia="Times New Roman" w:hAnsi="HelveticaNeue" w:cs="Times New Roman"/>
-          <w:color w:val="000000"/>
-          <w:sz w:val="18"/>
-          <w:szCs w:val="18"/>
-        </w:rPr>
-        <w:t>position</w:t>
-      </w:r>
-    </w:p>
-    <w:p>
-      <w:pPr>
-        <w:numPr>
-          <w:ilvl w:val="0"/>
-          <w:numId w:val="23"/>
-        </w:numPr>
-        <w:spacing w:before="100" w:beforeAutospacing="1" w:after="100" w:afterAutospacing="1"/>
-        <w:rPr>
-          <w:rFonts w:ascii="HelveticaNeue" w:eastAsia="Times New Roman" w:hAnsi="HelveticaNeue" w:cs="Times New Roman"/>
-          <w:color w:val="000000"/>
-          <w:sz w:val="18"/>
-          <w:szCs w:val="18"/>
-        </w:rPr>
-      </w:pPr>
-      <w:r>
-        <w:rPr>
-          <w:rFonts w:ascii="HelveticaNeue" w:eastAsia="Times New Roman" w:hAnsi="HelveticaNeue" w:cs="Times New Roman"/>
-          <w:color w:val="000000"/>
-          <w:sz w:val="18"/>
-          <w:szCs w:val="18"/>
-        </w:rPr>
-        <w:t>role</w:t>
-      </w:r>
-    </w:p>
-    <w:p>
-      <w:pPr>
-        <w:pStyle w:val="Heading1"/>
-      </w:pPr>
-      <w:r>
-        <w:rPr>
-          <w:rFonts w:eastAsia="Times New Roman"/>
-        </w:rPr>
-        <w:t>EducationStatus</w:t>
-      </w:r>
-    </w:p>
-    <w:p>
-      <w:pPr>
-        <w:numPr>
-          <w:ilvl w:val="0"/>
-          <w:numId w:val="24"/>
-        </w:numPr>
-        <w:spacing w:before="100" w:beforeAutospacing="1" w:after="100" w:afterAutospacing="1"/>
-        <w:rPr>
-          <w:rFonts w:ascii="HelveticaNeue" w:eastAsia="Times New Roman" w:hAnsi="HelveticaNeue" w:cs="Times New Roman"/>
-          <w:color w:val="000000"/>
-          <w:sz w:val="18"/>
-          <w:szCs w:val="18"/>
-        </w:rPr>
-      </w:pPr>
-      <w:r>
-        <w:rPr>
-          <w:rFonts w:ascii="HelveticaNeue" w:eastAsia="Times New Roman" w:hAnsi="HelveticaNeue" w:cs="Times New Roman"/>
-          <w:color w:val="000000"/>
-          <w:sz w:val="18"/>
-          <w:szCs w:val="18"/>
-        </w:rPr>
-        <w:t>id</w:t>
-      </w:r>
-    </w:p>
-    <w:p>
-      <w:pPr>
-        <w:numPr>
-          <w:ilvl w:val="0"/>
-          <w:numId w:val="24"/>
-        </w:numPr>
-        <w:spacing w:before="100" w:beforeAutospacing="1" w:after="100" w:afterAutospacing="1"/>
-        <w:rPr>
-          <w:rFonts w:ascii="HelveticaNeue" w:eastAsia="Times New Roman" w:hAnsi="HelveticaNeue" w:cs="Times New Roman"/>
-          <w:color w:val="000000"/>
-          <w:sz w:val="18"/>
-          <w:szCs w:val="18"/>
-        </w:rPr>
-      </w:pPr>
+        <w:t>position_id</w:t>
+      </w:r>
       <w:r>
         <w:rPr>
           <w:rFonts w:ascii="HelveticaNeue" w:eastAsia="Times New Roman" w:hAnsi="HelveticaNeue" w:cs="Times New Roman"/>
@@ -696,148 +1653,7 @@
           <w:szCs w:val="18"/>
           <w:u w:val="single"/>
         </w:rPr>
-        <w:t>user_id</w:t>
-      </w:r>
-    </w:p>
-    <w:p>
-      <w:pPr>
-        <w:numPr>
-          <w:ilvl w:val="0"/>
-          <w:numId w:val="24"/>
-        </w:numPr>
-        <w:spacing w:before="100" w:beforeAutospacing="1" w:after="100" w:afterAutospacing="1"/>
-        <w:rPr>
-          <w:rFonts w:ascii="HelveticaNeue" w:eastAsia="Times New Roman" w:hAnsi="HelveticaNeue" w:cs="Times New Roman"/>
-          <w:color w:val="000000"/>
-          <w:sz w:val="18"/>
-          <w:szCs w:val="18"/>
-        </w:rPr>
-      </w:pPr>
-      <w:r>
-        <w:rPr>
-          <w:rFonts w:ascii="HelveticaNeue" w:eastAsia="Times New Roman" w:hAnsi="HelveticaNeue" w:cs="Times New Roman"/>
-          <w:color w:val="000000"/>
-          <w:sz w:val="18"/>
-          <w:szCs w:val="18"/>
-        </w:rPr>
-        <w:t>education_level</w:t>
-      </w:r>
-    </w:p>
-    <w:p>
-      <w:pPr>
-        <w:numPr>
-          <w:ilvl w:val="0"/>
-          <w:numId w:val="24"/>
-        </w:numPr>
-        <w:spacing w:before="100" w:beforeAutospacing="1" w:after="100" w:afterAutospacing="1"/>
-        <w:rPr>
-          <w:rFonts w:ascii="HelveticaNeue" w:eastAsia="Times New Roman" w:hAnsi="HelveticaNeue" w:cs="Times New Roman"/>
-          <w:color w:val="000000"/>
-          <w:sz w:val="18"/>
-          <w:szCs w:val="18"/>
-        </w:rPr>
-      </w:pPr>
-      <w:r>
-        <w:rPr>
-          <w:rFonts w:ascii="HelveticaNeue" w:eastAsia="Times New Roman" w:hAnsi="HelveticaNeue" w:cs="Times New Roman"/>
-          <w:color w:val="000000"/>
-          <w:sz w:val="18"/>
-          <w:szCs w:val="18"/>
-        </w:rPr>
-        <w:t>field_of_study</w:t>
-      </w:r>
-    </w:p>
-    <w:p>
-      <w:pPr>
-        <w:numPr>
-          <w:ilvl w:val="0"/>
-          <w:numId w:val="24"/>
-        </w:numPr>
-        <w:spacing w:before="100" w:beforeAutospacing="1" w:after="100" w:afterAutospacing="1"/>
-        <w:rPr>
-          <w:rFonts w:ascii="HelveticaNeue" w:eastAsia="Times New Roman" w:hAnsi="HelveticaNeue" w:cs="Times New Roman"/>
-          <w:color w:val="000000"/>
-          <w:sz w:val="18"/>
-          <w:szCs w:val="18"/>
-        </w:rPr>
-      </w:pPr>
-      <w:r>
-        <w:rPr>
-          <w:rFonts w:ascii="HelveticaNeue" w:eastAsia="Times New Roman" w:hAnsi="HelveticaNeue" w:cs="Times New Roman"/>
-          <w:color w:val="000000"/>
-          <w:sz w:val="18"/>
-          <w:szCs w:val="18"/>
-        </w:rPr>
-        <w:t>school_name</w:t>
-      </w:r>
-    </w:p>
-    <w:p>
-      <w:pPr>
-        <w:numPr>
-          <w:ilvl w:val="0"/>
-          <w:numId w:val="24"/>
-        </w:numPr>
-        <w:spacing w:before="100" w:beforeAutospacing="1" w:after="100" w:afterAutospacing="1"/>
-        <w:rPr>
-          <w:rFonts w:ascii="HelveticaNeue" w:eastAsia="Times New Roman" w:hAnsi="HelveticaNeue" w:cs="Times New Roman"/>
-          <w:color w:val="000000"/>
-          <w:sz w:val="18"/>
-          <w:szCs w:val="18"/>
-        </w:rPr>
-      </w:pPr>
-      <w:r>
-        <w:rPr>
-          <w:rFonts w:ascii="HelveticaNeue" w:eastAsia="Times New Roman" w:hAnsi="HelveticaNeue" w:cs="Times New Roman"/>
-          <w:color w:val="000000"/>
-          <w:sz w:val="18"/>
-          <w:szCs w:val="18"/>
-        </w:rPr>
-        <w:t>start_date</w:t>
-      </w:r>
-    </w:p>
-    <w:p>
-      <w:pPr>
-        <w:numPr>
-          <w:ilvl w:val="0"/>
-          <w:numId w:val="24"/>
-        </w:numPr>
-        <w:spacing w:before="100" w:beforeAutospacing="1" w:after="100" w:afterAutospacing="1"/>
-        <w:rPr>
-          <w:rFonts w:ascii="HelveticaNeue" w:eastAsia="Times New Roman" w:hAnsi="HelveticaNeue" w:cs="Times New Roman"/>
-          <w:color w:val="000000"/>
-          <w:sz w:val="18"/>
-          <w:szCs w:val="18"/>
-        </w:rPr>
-      </w:pPr>
-      <w:r>
-        <w:rPr>
-          <w:rFonts w:ascii="HelveticaNeue" w:eastAsia="Times New Roman" w:hAnsi="HelveticaNeue" w:cs="Times New Roman"/>
-          <w:color w:val="000000"/>
-          <w:sz w:val="18"/>
-          <w:szCs w:val="18"/>
-        </w:rPr>
-        <w:t>end_date (default null meaning current school)</w:t>
-      </w:r>
-      <w:r>
-        <w:rPr>
-          <w:rFonts w:ascii="HelveticaNeue" w:eastAsia="Times New Roman" w:hAnsi="HelveticaNeue" w:cs="Times New Roman"/>
-          <w:color w:val="000000"/>
-          <w:sz w:val="18"/>
-          <w:szCs w:val="18"/>
-        </w:rPr>
-        <w:br w:type="page"/>
-      </w:r>
-    </w:p>
-    <w:p>
-      <w:pPr>
-        <w:pStyle w:val="Heading1"/>
-      </w:pPr>
-      <w:r>
-        <w:rPr>
-          <w:rFonts w:eastAsia="Times New Roman"/>
-        </w:rPr>
-        <w:lastRenderedPageBreak/>
-        <w:t>Address</w:t>
+        <w:t xml:space="preserve"> ??</w:t>
       </w:r>
     </w:p>
     <w:p>
@@ -845,268 +1661,7 @@
         <w:pStyle w:val="ListParagraph"/>
         <w:numPr>
           <w:ilvl w:val="0"/>
-          <w:numId w:val="25"/>
-        </w:numPr>
-        <w:spacing w:before="100" w:beforeAutospacing="1" w:after="100" w:afterAutospacing="1"/>
-        <w:rPr>
-          <w:rFonts w:ascii="HelveticaNeue" w:eastAsia="Times New Roman" w:hAnsi="HelveticaNeue" w:cs="Times New Roman"/>
-          <w:color w:val="000000"/>
-          <w:sz w:val="18"/>
-          <w:szCs w:val="18"/>
-        </w:rPr>
-      </w:pPr>
-      <w:r>
-        <w:rPr>
-          <w:rFonts w:ascii="HelveticaNeue" w:eastAsia="Times New Roman" w:hAnsi="HelveticaNeue" w:cs="Times New Roman"/>
-          <w:color w:val="000000"/>
-          <w:sz w:val="18"/>
-          <w:szCs w:val="18"/>
-        </w:rPr>
-        <w:t>id</w:t>
-      </w:r>
-    </w:p>
-    <w:p>
-      <w:pPr>
-        <w:pStyle w:val="ListParagraph"/>
-        <w:numPr>
-          <w:ilvl w:val="0"/>
-          <w:numId w:val="25"/>
-        </w:numPr>
-        <w:spacing w:before="100" w:beforeAutospacing="1" w:after="100" w:afterAutospacing="1"/>
-        <w:rPr>
-          <w:rFonts w:ascii="HelveticaNeue" w:eastAsia="Times New Roman" w:hAnsi="HelveticaNeue" w:cs="Times New Roman"/>
-          <w:color w:val="000000"/>
-          <w:sz w:val="18"/>
-          <w:szCs w:val="18"/>
-        </w:rPr>
-      </w:pPr>
-      <w:r>
-        <w:rPr>
-          <w:rFonts w:ascii="HelveticaNeue" w:eastAsia="Times New Roman" w:hAnsi="HelveticaNeue" w:cs="Times New Roman"/>
-          <w:color w:val="000000"/>
-          <w:sz w:val="18"/>
-          <w:szCs w:val="18"/>
-        </w:rPr>
-        <w:t>region</w:t>
-      </w:r>
-    </w:p>
-    <w:p>
-      <w:pPr>
-        <w:pStyle w:val="ListParagraph"/>
-        <w:numPr>
-          <w:ilvl w:val="0"/>
-          <w:numId w:val="25"/>
-        </w:numPr>
-        <w:spacing w:before="100" w:beforeAutospacing="1" w:after="100" w:afterAutospacing="1"/>
-        <w:rPr>
-          <w:rFonts w:ascii="HelveticaNeue" w:eastAsia="Times New Roman" w:hAnsi="HelveticaNeue" w:cs="Times New Roman"/>
-          <w:color w:val="000000"/>
-          <w:sz w:val="18"/>
-          <w:szCs w:val="18"/>
-        </w:rPr>
-      </w:pPr>
-      <w:r>
-        <w:rPr>
-          <w:rFonts w:ascii="HelveticaNeue" w:eastAsia="Times New Roman" w:hAnsi="HelveticaNeue" w:cs="Times New Roman"/>
-          <w:color w:val="000000"/>
-          <w:sz w:val="18"/>
-          <w:szCs w:val="18"/>
-        </w:rPr>
-        <w:t>zone</w:t>
-      </w:r>
-    </w:p>
-    <w:p>
-      <w:pPr>
-        <w:pStyle w:val="ListParagraph"/>
-        <w:numPr>
-          <w:ilvl w:val="0"/>
-          <w:numId w:val="25"/>
-        </w:numPr>
-        <w:spacing w:before="100" w:beforeAutospacing="1" w:after="100" w:afterAutospacing="1"/>
-        <w:rPr>
-          <w:rFonts w:ascii="HelveticaNeue" w:eastAsia="Times New Roman" w:hAnsi="HelveticaNeue" w:cs="Times New Roman"/>
-          <w:color w:val="000000"/>
-          <w:sz w:val="18"/>
-          <w:szCs w:val="18"/>
-        </w:rPr>
-      </w:pPr>
-      <w:r>
-        <w:rPr>
-          <w:rFonts w:ascii="HelveticaNeue" w:eastAsia="Times New Roman" w:hAnsi="HelveticaNeue" w:cs="Times New Roman"/>
-          <w:color w:val="000000"/>
-          <w:sz w:val="18"/>
-          <w:szCs w:val="18"/>
-        </w:rPr>
-        <w:t>woreda</w:t>
-      </w:r>
-    </w:p>
-    <w:p>
-      <w:pPr>
-        <w:pStyle w:val="ListParagraph"/>
-        <w:numPr>
-          <w:ilvl w:val="0"/>
-          <w:numId w:val="25"/>
-        </w:numPr>
-        <w:spacing w:before="100" w:beforeAutospacing="1" w:after="100" w:afterAutospacing="1"/>
-        <w:rPr>
-          <w:rFonts w:ascii="HelveticaNeue" w:eastAsia="Times New Roman" w:hAnsi="HelveticaNeue" w:cs="Times New Roman"/>
-          <w:color w:val="000000"/>
-          <w:sz w:val="18"/>
-          <w:szCs w:val="18"/>
-        </w:rPr>
-      </w:pPr>
-      <w:r>
-        <w:rPr>
-          <w:rFonts w:ascii="HelveticaNeue" w:eastAsia="Times New Roman" w:hAnsi="HelveticaNeue" w:cs="Times New Roman"/>
-          <w:color w:val="000000"/>
-          <w:sz w:val="18"/>
-          <w:szCs w:val="18"/>
-        </w:rPr>
-        <w:t>city</w:t>
-      </w:r>
-    </w:p>
-    <w:p>
-      <w:pPr>
-        <w:pStyle w:val="ListParagraph"/>
-        <w:numPr>
-          <w:ilvl w:val="0"/>
-          <w:numId w:val="25"/>
-        </w:numPr>
-        <w:spacing w:before="100" w:beforeAutospacing="1" w:after="100" w:afterAutospacing="1"/>
-        <w:rPr>
-          <w:rFonts w:ascii="HelveticaNeue" w:eastAsia="Times New Roman" w:hAnsi="HelveticaNeue" w:cs="Times New Roman"/>
-          <w:color w:val="000000"/>
-          <w:sz w:val="18"/>
-          <w:szCs w:val="18"/>
-        </w:rPr>
-      </w:pPr>
-      <w:r>
-        <w:rPr>
-          <w:rFonts w:ascii="HelveticaNeue" w:eastAsia="Times New Roman" w:hAnsi="HelveticaNeue" w:cs="Times New Roman"/>
-          <w:color w:val="000000"/>
-          <w:sz w:val="18"/>
-          <w:szCs w:val="18"/>
-        </w:rPr>
-        <w:t>sub_city</w:t>
-      </w:r>
-    </w:p>
-    <w:p>
-      <w:pPr>
-        <w:pStyle w:val="ListParagraph"/>
-        <w:numPr>
-          <w:ilvl w:val="0"/>
-          <w:numId w:val="25"/>
-        </w:numPr>
-        <w:spacing w:before="100" w:beforeAutospacing="1" w:after="100" w:afterAutospacing="1"/>
-        <w:rPr>
-          <w:rFonts w:ascii="HelveticaNeue" w:eastAsia="Times New Roman" w:hAnsi="HelveticaNeue" w:cs="Times New Roman"/>
-          <w:color w:val="000000"/>
-          <w:sz w:val="18"/>
-          <w:szCs w:val="18"/>
-        </w:rPr>
-      </w:pPr>
-      <w:r>
-        <w:rPr>
-          <w:rFonts w:ascii="HelveticaNeue" w:eastAsia="Times New Roman" w:hAnsi="HelveticaNeue" w:cs="Times New Roman"/>
-          <w:color w:val="000000"/>
-          <w:sz w:val="18"/>
-          <w:szCs w:val="18"/>
-        </w:rPr>
-        <w:t>kebele</w:t>
-      </w:r>
-    </w:p>
-    <w:p>
-      <w:pPr>
-        <w:pStyle w:val="ListParagraph"/>
-        <w:numPr>
-          <w:ilvl w:val="0"/>
-          <w:numId w:val="25"/>
-        </w:numPr>
-        <w:spacing w:before="100" w:beforeAutospacing="1" w:after="100" w:afterAutospacing="1"/>
-        <w:rPr>
-          <w:rFonts w:ascii="HelveticaNeue" w:eastAsia="Times New Roman" w:hAnsi="HelveticaNeue" w:cs="Times New Roman"/>
-          <w:color w:val="000000"/>
-          <w:sz w:val="18"/>
-          <w:szCs w:val="18"/>
-        </w:rPr>
-      </w:pPr>
-      <w:r>
-        <w:rPr>
-          <w:rFonts w:ascii="HelveticaNeue" w:eastAsia="Times New Roman" w:hAnsi="HelveticaNeue" w:cs="Times New Roman"/>
-          <w:color w:val="000000"/>
-          <w:sz w:val="18"/>
-          <w:szCs w:val="18"/>
-        </w:rPr>
-        <w:t>block_no</w:t>
-      </w:r>
-    </w:p>
-    <w:p>
-      <w:pPr>
-        <w:pStyle w:val="ListParagraph"/>
-        <w:numPr>
-          <w:ilvl w:val="0"/>
-          <w:numId w:val="25"/>
-        </w:numPr>
-        <w:spacing w:before="100" w:beforeAutospacing="1" w:after="100" w:afterAutospacing="1"/>
-        <w:rPr>
-          <w:rFonts w:ascii="HelveticaNeue" w:eastAsia="Times New Roman" w:hAnsi="HelveticaNeue" w:cs="Times New Roman"/>
-          <w:color w:val="000000"/>
-          <w:sz w:val="18"/>
-          <w:szCs w:val="18"/>
-        </w:rPr>
-      </w:pPr>
-      <w:r>
-        <w:rPr>
-          <w:rFonts w:ascii="HelveticaNeue" w:eastAsia="Times New Roman" w:hAnsi="HelveticaNeue" w:cs="Times New Roman"/>
-          <w:color w:val="000000"/>
-          <w:sz w:val="18"/>
-          <w:szCs w:val="18"/>
-        </w:rPr>
-        <w:t>house_no</w:t>
-      </w:r>
-    </w:p>
-    <w:p>
-      <w:pPr>
-        <w:pStyle w:val="Heading1"/>
-      </w:pPr>
-      <w:r>
-        <w:rPr>
-          <w:rFonts w:eastAsia="Times New Roman"/>
-        </w:rPr>
-        <w:t>Contact (??? A contact person)</w:t>
-      </w:r>
-    </w:p>
-    <w:p>
-      <w:pPr>
-        <w:pStyle w:val="ListParagraph"/>
-        <w:numPr>
-          <w:ilvl w:val="0"/>
-          <w:numId w:val="26"/>
-        </w:numPr>
-        <w:spacing w:before="100" w:beforeAutospacing="1" w:after="100" w:afterAutospacing="1"/>
-        <w:rPr>
-          <w:rFonts w:ascii="HelveticaNeue" w:eastAsia="Times New Roman" w:hAnsi="HelveticaNeue" w:cs="Times New Roman"/>
-          <w:color w:val="000000"/>
-          <w:sz w:val="18"/>
-          <w:szCs w:val="18"/>
-        </w:rPr>
-      </w:pPr>
-      <w:r>
-        <w:rPr>
-          <w:rFonts w:ascii="HelveticaNeue" w:eastAsia="Times New Roman" w:hAnsi="HelveticaNeue" w:cs="Times New Roman"/>
-          <w:color w:val="000000"/>
-          <w:sz w:val="18"/>
-          <w:szCs w:val="18"/>
-        </w:rPr>
-        <w:t>id</w:t>
-      </w:r>
-    </w:p>
-    <w:p>
-      <w:pPr>
-        <w:pStyle w:val="ListParagraph"/>
-        <w:numPr>
-          <w:ilvl w:val="0"/>
-          <w:numId w:val="26"/>
+          <w:numId w:val="28"/>
         </w:numPr>
         <w:spacing w:before="100" w:beforeAutospacing="1" w:after="100" w:afterAutospacing="1"/>
         <w:rPr>
@@ -1126,7 +1681,7 @@
           <w:szCs w:val="18"/>
           <w:u w:val="single"/>
         </w:rPr>
-        <w:t>user_id</w:t>
+        <w:t>address_id</w:t>
       </w:r>
     </w:p>
     <w:p>
@@ -1134,27 +1689,24 @@
         <w:pStyle w:val="ListParagraph"/>
         <w:numPr>
           <w:ilvl w:val="0"/>
-          <w:numId w:val="26"/>
-        </w:numPr>
-        <w:spacing w:before="100" w:beforeAutospacing="1" w:after="100" w:afterAutospacing="1"/>
-        <w:rPr>
-          <w:rFonts w:ascii="HelveticaNeue" w:eastAsia="Times New Roman" w:hAnsi="HelveticaNeue" w:cs="Times New Roman"/>
-          <w:color w:val="000000"/>
-          <w:sz w:val="18"/>
-          <w:szCs w:val="18"/>
-        </w:rPr>
-      </w:pPr>
-      <w:r>
-        <w:rPr>
-          <w:rFonts w:ascii="HelveticaNeue" w:eastAsia="Times New Roman" w:hAnsi="HelveticaNeue" w:cs="Times New Roman"/>
-          <w:i/>
-          <w:iCs/>
-          <w:color w:val="000000"/>
-          <w:sz w:val="18"/>
-          <w:szCs w:val="18"/>
-          <w:u w:val="single"/>
-        </w:rPr>
-        <w:t>address_id</w:t>
+          <w:numId w:val="28"/>
+        </w:numPr>
+        <w:spacing w:before="100" w:beforeAutospacing="1" w:after="100" w:afterAutospacing="1"/>
+        <w:rPr>
+          <w:rFonts w:ascii="HelveticaNeue" w:eastAsia="Times New Roman" w:hAnsi="HelveticaNeue" w:cs="Times New Roman"/>
+          <w:color w:val="000000"/>
+          <w:sz w:val="18"/>
+          <w:szCs w:val="18"/>
+        </w:rPr>
+      </w:pPr>
+      <w:r>
+        <w:rPr>
+          <w:rFonts w:ascii="HelveticaNeue" w:eastAsia="Times New Roman" w:hAnsi="HelveticaNeue" w:cs="Times New Roman"/>
+          <w:color w:val="000000"/>
+          <w:sz w:val="18"/>
+          <w:szCs w:val="18"/>
+        </w:rPr>
+        <w:t>personal_name</w:t>
       </w:r>
     </w:p>
     <w:p>
@@ -1162,24 +1714,24 @@
         <w:pStyle w:val="ListParagraph"/>
         <w:numPr>
           <w:ilvl w:val="0"/>
-          <w:numId w:val="26"/>
-        </w:numPr>
-        <w:spacing w:before="100" w:beforeAutospacing="1" w:after="100" w:afterAutospacing="1"/>
-        <w:rPr>
-          <w:rFonts w:ascii="HelveticaNeue" w:eastAsia="Times New Roman" w:hAnsi="HelveticaNeue" w:cs="Times New Roman"/>
-          <w:color w:val="000000"/>
-          <w:sz w:val="18"/>
-          <w:szCs w:val="18"/>
-        </w:rPr>
-      </w:pPr>
-      <w:r>
-        <w:rPr>
-          <w:rFonts w:ascii="HelveticaNeue" w:eastAsia="Times New Roman" w:hAnsi="HelveticaNeue" w:cs="Times New Roman"/>
-          <w:color w:val="000000"/>
-          <w:sz w:val="18"/>
-          <w:szCs w:val="18"/>
-        </w:rPr>
-        <w:t>personal_name</w:t>
+          <w:numId w:val="28"/>
+        </w:numPr>
+        <w:spacing w:before="100" w:beforeAutospacing="1" w:after="100" w:afterAutospacing="1"/>
+        <w:rPr>
+          <w:rFonts w:ascii="HelveticaNeue" w:eastAsia="Times New Roman" w:hAnsi="HelveticaNeue" w:cs="Times New Roman"/>
+          <w:color w:val="000000"/>
+          <w:sz w:val="18"/>
+          <w:szCs w:val="18"/>
+        </w:rPr>
+      </w:pPr>
+      <w:r>
+        <w:rPr>
+          <w:rFonts w:ascii="HelveticaNeue" w:eastAsia="Times New Roman" w:hAnsi="HelveticaNeue" w:cs="Times New Roman"/>
+          <w:color w:val="000000"/>
+          <w:sz w:val="18"/>
+          <w:szCs w:val="18"/>
+        </w:rPr>
+        <w:t>father_name</w:t>
       </w:r>
     </w:p>
     <w:p>
@@ -1187,24 +1739,24 @@
         <w:pStyle w:val="ListParagraph"/>
         <w:numPr>
           <w:ilvl w:val="0"/>
-          <w:numId w:val="26"/>
-        </w:numPr>
-        <w:spacing w:before="100" w:beforeAutospacing="1" w:after="100" w:afterAutospacing="1"/>
-        <w:rPr>
-          <w:rFonts w:ascii="HelveticaNeue" w:eastAsia="Times New Roman" w:hAnsi="HelveticaNeue" w:cs="Times New Roman"/>
-          <w:color w:val="000000"/>
-          <w:sz w:val="18"/>
-          <w:szCs w:val="18"/>
-        </w:rPr>
-      </w:pPr>
-      <w:r>
-        <w:rPr>
-          <w:rFonts w:ascii="HelveticaNeue" w:eastAsia="Times New Roman" w:hAnsi="HelveticaNeue" w:cs="Times New Roman"/>
-          <w:color w:val="000000"/>
-          <w:sz w:val="18"/>
-          <w:szCs w:val="18"/>
-        </w:rPr>
-        <w:t>father_name</w:t>
+          <w:numId w:val="28"/>
+        </w:numPr>
+        <w:spacing w:before="100" w:beforeAutospacing="1" w:after="100" w:afterAutospacing="1"/>
+        <w:rPr>
+          <w:rFonts w:ascii="HelveticaNeue" w:eastAsia="Times New Roman" w:hAnsi="HelveticaNeue" w:cs="Times New Roman"/>
+          <w:color w:val="000000"/>
+          <w:sz w:val="18"/>
+          <w:szCs w:val="18"/>
+        </w:rPr>
+      </w:pPr>
+      <w:r>
+        <w:rPr>
+          <w:rFonts w:ascii="HelveticaNeue" w:eastAsia="Times New Roman" w:hAnsi="HelveticaNeue" w:cs="Times New Roman"/>
+          <w:color w:val="000000"/>
+          <w:sz w:val="18"/>
+          <w:szCs w:val="18"/>
+        </w:rPr>
+        <w:t>grand_father_name</w:t>
       </w:r>
     </w:p>
     <w:p>
@@ -1212,24 +1764,24 @@
         <w:pStyle w:val="ListParagraph"/>
         <w:numPr>
           <w:ilvl w:val="0"/>
-          <w:numId w:val="26"/>
-        </w:numPr>
-        <w:spacing w:before="100" w:beforeAutospacing="1" w:after="100" w:afterAutospacing="1"/>
-        <w:rPr>
-          <w:rFonts w:ascii="HelveticaNeue" w:eastAsia="Times New Roman" w:hAnsi="HelveticaNeue" w:cs="Times New Roman"/>
-          <w:color w:val="000000"/>
-          <w:sz w:val="18"/>
-          <w:szCs w:val="18"/>
-        </w:rPr>
-      </w:pPr>
-      <w:r>
-        <w:rPr>
-          <w:rFonts w:ascii="HelveticaNeue" w:eastAsia="Times New Roman" w:hAnsi="HelveticaNeue" w:cs="Times New Roman"/>
-          <w:color w:val="000000"/>
-          <w:sz w:val="18"/>
-          <w:szCs w:val="18"/>
-        </w:rPr>
-        <w:t>grand_father_name</w:t>
+          <w:numId w:val="28"/>
+        </w:numPr>
+        <w:spacing w:before="100" w:beforeAutospacing="1" w:after="100" w:afterAutospacing="1"/>
+        <w:rPr>
+          <w:rFonts w:ascii="HelveticaNeue" w:eastAsia="Times New Roman" w:hAnsi="HelveticaNeue" w:cs="Times New Roman"/>
+          <w:color w:val="000000"/>
+          <w:sz w:val="18"/>
+          <w:szCs w:val="18"/>
+        </w:rPr>
+      </w:pPr>
+      <w:r>
+        <w:rPr>
+          <w:rFonts w:ascii="HelveticaNeue" w:eastAsia="Times New Roman" w:hAnsi="HelveticaNeue" w:cs="Times New Roman"/>
+          <w:color w:val="000000"/>
+          <w:sz w:val="18"/>
+          <w:szCs w:val="18"/>
+        </w:rPr>
+        <w:t>email</w:t>
       </w:r>
     </w:p>
     <w:p>
@@ -1237,277 +1789,6 @@
         <w:pStyle w:val="ListParagraph"/>
         <w:numPr>
           <w:ilvl w:val="0"/>
-          <w:numId w:val="26"/>
-        </w:numPr>
-        <w:spacing w:before="100" w:beforeAutospacing="1" w:after="100" w:afterAutospacing="1"/>
-        <w:rPr>
-          <w:rFonts w:ascii="HelveticaNeue" w:eastAsia="Times New Roman" w:hAnsi="HelveticaNeue" w:cs="Times New Roman"/>
-          <w:color w:val="000000"/>
-          <w:sz w:val="18"/>
-          <w:szCs w:val="18"/>
-        </w:rPr>
-      </w:pPr>
-      <w:r>
-        <w:rPr>
-          <w:rFonts w:ascii="HelveticaNeue" w:eastAsia="Times New Roman" w:hAnsi="HelveticaNeue" w:cs="Times New Roman"/>
-          <w:color w:val="000000"/>
-          <w:sz w:val="18"/>
-          <w:szCs w:val="18"/>
-        </w:rPr>
-        <w:t>phone_number</w:t>
-      </w:r>
-    </w:p>
-    <w:p>
-      <w:pPr>
-        <w:pStyle w:val="ListParagraph"/>
-        <w:numPr>
-          <w:ilvl w:val="0"/>
-          <w:numId w:val="26"/>
-        </w:numPr>
-        <w:spacing w:before="100" w:beforeAutospacing="1" w:after="100" w:afterAutospacing="1"/>
-        <w:rPr>
-          <w:rFonts w:ascii="HelveticaNeue" w:eastAsia="Times New Roman" w:hAnsi="HelveticaNeue" w:cs="Times New Roman"/>
-          <w:color w:val="000000"/>
-          <w:sz w:val="18"/>
-          <w:szCs w:val="18"/>
-        </w:rPr>
-      </w:pPr>
-      <w:r>
-        <w:rPr>
-          <w:rFonts w:ascii="HelveticaNeue" w:eastAsia="Times New Roman" w:hAnsi="HelveticaNeue" w:cs="Times New Roman"/>
-          <w:color w:val="000000"/>
-          <w:sz w:val="18"/>
-          <w:szCs w:val="18"/>
-        </w:rPr>
-        <w:t>employment_company</w:t>
-      </w:r>
-    </w:p>
-    <w:p>
-      <w:pPr>
-        <w:pStyle w:val="ListParagraph"/>
-        <w:numPr>
-          <w:ilvl w:val="0"/>
-          <w:numId w:val="26"/>
-        </w:numPr>
-        <w:spacing w:before="100" w:beforeAutospacing="1" w:after="100" w:afterAutospacing="1"/>
-        <w:rPr>
-          <w:rFonts w:ascii="HelveticaNeue" w:eastAsia="Times New Roman" w:hAnsi="HelveticaNeue" w:cs="Times New Roman"/>
-          <w:color w:val="000000"/>
-          <w:sz w:val="18"/>
-          <w:szCs w:val="18"/>
-        </w:rPr>
-      </w:pPr>
-      <w:r>
-        <w:rPr>
-          <w:rFonts w:ascii="HelveticaNeue" w:eastAsia="Times New Roman" w:hAnsi="HelveticaNeue" w:cs="Times New Roman"/>
-          <w:color w:val="000000"/>
-          <w:sz w:val="18"/>
-          <w:szCs w:val="18"/>
-        </w:rPr>
-        <w:t>type (emergency contact, voucher)</w:t>
-      </w:r>
-    </w:p>
-    <w:p>
-      <w:pPr>
-        <w:pStyle w:val="Heading1"/>
-      </w:pPr>
-      <w:proofErr w:type="spellStart"/>
-      <w:r>
-        <w:rPr>
-          <w:rFonts w:eastAsia="Times New Roman"/>
-        </w:rPr>
-        <w:t>FamilyStatus</w:t>
-      </w:r>
-      <w:proofErr w:type="spellEnd"/>
-    </w:p>
-    <w:p>
-      <w:pPr>
-        <w:pStyle w:val="ListParagraph"/>
-        <w:numPr>
-          <w:ilvl w:val="0"/>
-          <w:numId w:val="27"/>
-        </w:numPr>
-        <w:spacing w:before="100" w:beforeAutospacing="1" w:after="100" w:afterAutospacing="1"/>
-        <w:rPr>
-          <w:rFonts w:ascii="HelveticaNeue" w:eastAsia="Times New Roman" w:hAnsi="HelveticaNeue" w:cs="Times New Roman"/>
-          <w:color w:val="000000"/>
-          <w:sz w:val="18"/>
-          <w:szCs w:val="18"/>
-        </w:rPr>
-      </w:pPr>
-      <w:r>
-        <w:rPr>
-          <w:rFonts w:ascii="HelveticaNeue" w:eastAsia="Times New Roman" w:hAnsi="HelveticaNeue" w:cs="Times New Roman"/>
-          <w:color w:val="000000"/>
-          <w:sz w:val="18"/>
-          <w:szCs w:val="18"/>
-        </w:rPr>
-        <w:t>id</w:t>
-      </w:r>
-    </w:p>
-    <w:p>
-      <w:pPr>
-        <w:pStyle w:val="ListParagraph"/>
-        <w:numPr>
-          <w:ilvl w:val="0"/>
-          <w:numId w:val="27"/>
-        </w:numPr>
-        <w:spacing w:before="100" w:beforeAutospacing="1" w:after="100" w:afterAutospacing="1"/>
-        <w:rPr>
-          <w:rFonts w:ascii="HelveticaNeue" w:eastAsia="Times New Roman" w:hAnsi="HelveticaNeue" w:cs="Times New Roman"/>
-          <w:color w:val="000000"/>
-          <w:sz w:val="18"/>
-          <w:szCs w:val="18"/>
-        </w:rPr>
-      </w:pPr>
-      <w:r>
-        <w:rPr>
-          <w:rFonts w:ascii="HelveticaNeue" w:eastAsia="Times New Roman" w:hAnsi="HelveticaNeue" w:cs="Times New Roman"/>
-          <w:i/>
-          <w:iCs/>
-          <w:color w:val="000000"/>
-          <w:sz w:val="18"/>
-          <w:szCs w:val="18"/>
-          <w:u w:val="single"/>
-        </w:rPr>
-        <w:t>user_id</w:t>
-      </w:r>
-    </w:p>
-    <w:p>
-      <w:pPr>
-        <w:pStyle w:val="ListParagraph"/>
-        <w:numPr>
-          <w:ilvl w:val="0"/>
-          <w:numId w:val="27"/>
-        </w:numPr>
-        <w:spacing w:before="100" w:beforeAutospacing="1" w:after="100" w:afterAutospacing="1"/>
-        <w:rPr>
-          <w:rFonts w:ascii="HelveticaNeue" w:eastAsia="Times New Roman" w:hAnsi="HelveticaNeue" w:cs="Times New Roman"/>
-          <w:color w:val="000000"/>
-          <w:sz w:val="18"/>
-          <w:szCs w:val="18"/>
-        </w:rPr>
-      </w:pPr>
-      <w:r>
-        <w:rPr>
-          <w:rFonts w:ascii="HelveticaNeue" w:eastAsia="Times New Roman" w:hAnsi="HelveticaNeue" w:cs="Times New Roman"/>
-          <w:color w:val="000000"/>
-          <w:sz w:val="18"/>
-          <w:szCs w:val="18"/>
-        </w:rPr>
-        <w:t>status (</w:t>
-      </w:r>
-      <w:r>
-        <w:rPr>
-          <w:rFonts w:ascii="HelveticaNeue" w:eastAsia="Times New Roman" w:hAnsi="HelveticaNeue" w:cs="Times New Roman"/>
-          <w:color w:val="000000"/>
-          <w:sz w:val="18"/>
-          <w:szCs w:val="18"/>
-        </w:rPr>
-        <w:t xml:space="preserve"> </w:t>
-      </w:r>
-      <w:r>
-        <w:rPr>
-          <w:rFonts w:ascii="HelveticaNeue" w:eastAsia="Times New Roman" w:hAnsi="HelveticaNeue" w:cs="Times New Roman"/>
-          <w:color w:val="000000"/>
-          <w:sz w:val="18"/>
-          <w:szCs w:val="18"/>
-        </w:rPr>
-        <w:t>married/ single/ divorced/ widowed</w:t>
-      </w:r>
-      <w:r>
-        <w:rPr>
-          <w:rFonts w:ascii="HelveticaNeue" w:eastAsia="Times New Roman" w:hAnsi="HelveticaNeue" w:cs="Times New Roman"/>
-          <w:color w:val="000000"/>
-          <w:sz w:val="18"/>
-          <w:szCs w:val="18"/>
-        </w:rPr>
-        <w:t xml:space="preserve"> </w:t>
-      </w:r>
-      <w:r>
-        <w:rPr>
-          <w:rFonts w:ascii="HelveticaNeue" w:eastAsia="Times New Roman" w:hAnsi="HelveticaNeue" w:cs="Times New Roman"/>
-          <w:color w:val="000000"/>
-          <w:sz w:val="18"/>
-          <w:szCs w:val="18"/>
-        </w:rPr>
-        <w:t>)</w:t>
-      </w:r>
-    </w:p>
-    <w:p>
-      <w:pPr>
-        <w:pStyle w:val="ListParagraph"/>
-        <w:numPr>
-          <w:ilvl w:val="0"/>
-          <w:numId w:val="27"/>
-        </w:numPr>
-        <w:spacing w:before="100" w:beforeAutospacing="1" w:after="100" w:afterAutospacing="1"/>
-        <w:rPr>
-          <w:rFonts w:ascii="HelveticaNeue" w:eastAsia="Times New Roman" w:hAnsi="HelveticaNeue" w:cs="Times New Roman"/>
-          <w:color w:val="000000"/>
-          <w:sz w:val="18"/>
-          <w:szCs w:val="18"/>
-        </w:rPr>
-      </w:pPr>
-      <w:r>
-        <w:rPr>
-          <w:rFonts w:ascii="HelveticaNeue" w:eastAsia="Times New Roman" w:hAnsi="HelveticaNeue" w:cs="Times New Roman"/>
-          <w:color w:val="000000"/>
-          <w:sz w:val="18"/>
-          <w:szCs w:val="18"/>
-        </w:rPr>
-        <w:t>partner_name (default null)</w:t>
-      </w:r>
-    </w:p>
-    <w:p>
-      <w:pPr>
-        <w:pStyle w:val="ListParagraph"/>
-        <w:numPr>
-          <w:ilvl w:val="0"/>
-          <w:numId w:val="27"/>
-        </w:numPr>
-        <w:spacing w:before="100" w:beforeAutospacing="1" w:after="100" w:afterAutospacing="1"/>
-        <w:rPr>
-          <w:rFonts w:ascii="HelveticaNeue" w:eastAsia="Times New Roman" w:hAnsi="HelveticaNeue" w:cs="Times New Roman"/>
-          <w:color w:val="000000"/>
-          <w:sz w:val="18"/>
-          <w:szCs w:val="18"/>
-        </w:rPr>
-      </w:pPr>
-      <w:proofErr w:type="spellStart"/>
-      <w:r>
-        <w:rPr>
-          <w:rFonts w:ascii="HelveticaNeue" w:eastAsia="Times New Roman" w:hAnsi="HelveticaNeue" w:cs="Times New Roman"/>
-          <w:color w:val="000000"/>
-          <w:sz w:val="18"/>
-          <w:szCs w:val="18"/>
-        </w:rPr>
-        <w:t>number_of_children</w:t>
-      </w:r>
-      <w:proofErr w:type="spellEnd"/>
-    </w:p>
-    <w:p>
-      <w:pPr>
-        <w:pStyle w:val="Heading1"/>
-      </w:pPr>
-      <w:r>
-        <w:rPr>
-          <w:rFonts w:eastAsia="Times New Roman"/>
-        </w:rPr>
-        <w:t>User</w:t>
-      </w:r>
-      <w:r>
-        <w:rPr>
-          <w:rFonts w:eastAsia="Times New Roman"/>
-        </w:rPr>
-        <w:t xml:space="preserve"> (Account)</w:t>
-      </w:r>
-    </w:p>
-    <w:p>
-      <w:pPr>
-        <w:pStyle w:val="ListParagraph"/>
-        <w:numPr>
-          <w:ilvl w:val="0"/>
           <w:numId w:val="28"/>
         </w:numPr>
         <w:spacing w:before="100" w:beforeAutospacing="1" w:after="100" w:afterAutospacing="1"/>
@@ -1525,243 +1806,7 @@
           <w:sz w:val="18"/>
           <w:szCs w:val="18"/>
         </w:rPr>
-        <w:t>id</w:t>
-      </w:r>
-    </w:p>
-    <w:p>
-      <w:pPr>
-        <w:pStyle w:val="ListParagraph"/>
-        <w:numPr>
-          <w:ilvl w:val="0"/>
-          <w:numId w:val="28"/>
-        </w:numPr>
-        <w:spacing w:before="100" w:beforeAutospacing="1" w:after="100" w:afterAutospacing="1"/>
-        <w:rPr>
-          <w:rFonts w:ascii="HelveticaNeue" w:eastAsia="Times New Roman" w:hAnsi="HelveticaNeue" w:cs="Times New Roman"/>
-          <w:color w:val="000000"/>
-          <w:sz w:val="18"/>
-          <w:szCs w:val="18"/>
-        </w:rPr>
-      </w:pPr>
-      <w:r>
-        <w:rPr>
-          <w:rFonts w:ascii="HelveticaNeue" w:eastAsia="Times New Roman" w:hAnsi="HelveticaNeue" w:cs="Times New Roman"/>
-          <w:i/>
-          <w:iCs/>
-          <w:color w:val="000000"/>
-          <w:sz w:val="18"/>
-          <w:szCs w:val="18"/>
-          <w:u w:val="single"/>
-        </w:rPr>
-        <w:t>role_id</w:t>
-      </w:r>
-    </w:p>
-    <w:p>
-      <w:pPr>
-        <w:pStyle w:val="ListParagraph"/>
-        <w:numPr>
-          <w:ilvl w:val="0"/>
-          <w:numId w:val="28"/>
-        </w:numPr>
-        <w:spacing w:before="100" w:beforeAutospacing="1" w:after="100" w:afterAutospacing="1"/>
-        <w:rPr>
-          <w:rFonts w:ascii="HelveticaNeue" w:eastAsia="Times New Roman" w:hAnsi="HelveticaNeue" w:cs="Times New Roman"/>
-          <w:color w:val="000000"/>
-          <w:sz w:val="18"/>
-          <w:szCs w:val="18"/>
-        </w:rPr>
-      </w:pPr>
-      <w:r>
-        <w:rPr>
-          <w:rFonts w:ascii="HelveticaNeue" w:eastAsia="Times New Roman" w:hAnsi="HelveticaNeue" w:cs="Times New Roman"/>
-          <w:i/>
-          <w:iCs/>
-          <w:color w:val="000000"/>
-          <w:sz w:val="18"/>
-          <w:szCs w:val="18"/>
-          <w:u w:val="single"/>
-        </w:rPr>
-        <w:t>department_id</w:t>
-      </w:r>
-      <w:r>
-        <w:rPr>
-          <w:rFonts w:ascii="HelveticaNeue" w:eastAsia="Times New Roman" w:hAnsi="HelveticaNeue" w:cs="Times New Roman"/>
-          <w:i/>
-          <w:iCs/>
-          <w:color w:val="000000"/>
-          <w:sz w:val="18"/>
-          <w:szCs w:val="18"/>
-          <w:u w:val="single"/>
-        </w:rPr>
-        <w:t xml:space="preserve"> ??</w:t>
-      </w:r>
-    </w:p>
-    <w:p>
-      <w:pPr>
-        <w:pStyle w:val="ListParagraph"/>
-        <w:numPr>
-          <w:ilvl w:val="0"/>
-          <w:numId w:val="28"/>
-        </w:numPr>
-        <w:spacing w:before="100" w:beforeAutospacing="1" w:after="100" w:afterAutospacing="1"/>
-        <w:rPr>
-          <w:rFonts w:ascii="HelveticaNeue" w:eastAsia="Times New Roman" w:hAnsi="HelveticaNeue" w:cs="Times New Roman"/>
-          <w:color w:val="000000"/>
-          <w:sz w:val="18"/>
-          <w:szCs w:val="18"/>
-        </w:rPr>
-      </w:pPr>
-      <w:r>
-        <w:rPr>
-          <w:rFonts w:ascii="HelveticaNeue" w:eastAsia="Times New Roman" w:hAnsi="HelveticaNeue" w:cs="Times New Roman"/>
-          <w:i/>
-          <w:iCs/>
-          <w:color w:val="000000"/>
-          <w:sz w:val="18"/>
-          <w:szCs w:val="18"/>
-          <w:u w:val="single"/>
-        </w:rPr>
-        <w:t>position_id</w:t>
-      </w:r>
-      <w:r>
-        <w:rPr>
-          <w:rFonts w:ascii="HelveticaNeue" w:eastAsia="Times New Roman" w:hAnsi="HelveticaNeue" w:cs="Times New Roman"/>
-          <w:i/>
-          <w:iCs/>
-          <w:color w:val="000000"/>
-          <w:sz w:val="18"/>
-          <w:szCs w:val="18"/>
-          <w:u w:val="single"/>
-        </w:rPr>
-        <w:t xml:space="preserve"> ??</w:t>
-      </w:r>
-    </w:p>
-    <w:p>
-      <w:pPr>
-        <w:pStyle w:val="ListParagraph"/>
-        <w:numPr>
-          <w:ilvl w:val="0"/>
-          <w:numId w:val="28"/>
-        </w:numPr>
-        <w:spacing w:before="100" w:beforeAutospacing="1" w:after="100" w:afterAutospacing="1"/>
-        <w:rPr>
-          <w:rFonts w:ascii="HelveticaNeue" w:eastAsia="Times New Roman" w:hAnsi="HelveticaNeue" w:cs="Times New Roman"/>
-          <w:color w:val="000000"/>
-          <w:sz w:val="18"/>
-          <w:szCs w:val="18"/>
-        </w:rPr>
-      </w:pPr>
-      <w:r>
-        <w:rPr>
-          <w:rFonts w:ascii="HelveticaNeue" w:eastAsia="Times New Roman" w:hAnsi="HelveticaNeue" w:cs="Times New Roman"/>
-          <w:i/>
-          <w:iCs/>
-          <w:color w:val="000000"/>
-          <w:sz w:val="18"/>
-          <w:szCs w:val="18"/>
-          <w:u w:val="single"/>
-        </w:rPr>
-        <w:t>address_id</w:t>
-      </w:r>
-    </w:p>
-    <w:p>
-      <w:pPr>
-        <w:pStyle w:val="ListParagraph"/>
-        <w:numPr>
-          <w:ilvl w:val="0"/>
-          <w:numId w:val="28"/>
-        </w:numPr>
-        <w:spacing w:before="100" w:beforeAutospacing="1" w:after="100" w:afterAutospacing="1"/>
-        <w:rPr>
-          <w:rFonts w:ascii="HelveticaNeue" w:eastAsia="Times New Roman" w:hAnsi="HelveticaNeue" w:cs="Times New Roman"/>
-          <w:color w:val="000000"/>
-          <w:sz w:val="18"/>
-          <w:szCs w:val="18"/>
-        </w:rPr>
-      </w:pPr>
-      <w:r>
-        <w:rPr>
-          <w:rFonts w:ascii="HelveticaNeue" w:eastAsia="Times New Roman" w:hAnsi="HelveticaNeue" w:cs="Times New Roman"/>
-          <w:color w:val="000000"/>
-          <w:sz w:val="18"/>
-          <w:szCs w:val="18"/>
-        </w:rPr>
-        <w:t>personal_name</w:t>
-      </w:r>
-    </w:p>
-    <w:p>
-      <w:pPr>
-        <w:pStyle w:val="ListParagraph"/>
-        <w:numPr>
-          <w:ilvl w:val="0"/>
-          <w:numId w:val="28"/>
-        </w:numPr>
-        <w:spacing w:before="100" w:beforeAutospacing="1" w:after="100" w:afterAutospacing="1"/>
-        <w:rPr>
-          <w:rFonts w:ascii="HelveticaNeue" w:eastAsia="Times New Roman" w:hAnsi="HelveticaNeue" w:cs="Times New Roman"/>
-          <w:color w:val="000000"/>
-          <w:sz w:val="18"/>
-          <w:szCs w:val="18"/>
-        </w:rPr>
-      </w:pPr>
-      <w:r>
-        <w:rPr>
-          <w:rFonts w:ascii="HelveticaNeue" w:eastAsia="Times New Roman" w:hAnsi="HelveticaNeue" w:cs="Times New Roman"/>
-          <w:color w:val="000000"/>
-          <w:sz w:val="18"/>
-          <w:szCs w:val="18"/>
-        </w:rPr>
-        <w:t>father_name</w:t>
-      </w:r>
-    </w:p>
-    <w:p>
-      <w:pPr>
-        <w:pStyle w:val="ListParagraph"/>
-        <w:numPr>
-          <w:ilvl w:val="0"/>
-          <w:numId w:val="28"/>
-        </w:numPr>
-        <w:spacing w:before="100" w:beforeAutospacing="1" w:after="100" w:afterAutospacing="1"/>
-        <w:rPr>
-          <w:rFonts w:ascii="HelveticaNeue" w:eastAsia="Times New Roman" w:hAnsi="HelveticaNeue" w:cs="Times New Roman"/>
-          <w:color w:val="000000"/>
-          <w:sz w:val="18"/>
-          <w:szCs w:val="18"/>
-        </w:rPr>
-      </w:pPr>
-      <w:r>
-        <w:rPr>
-          <w:rFonts w:ascii="HelveticaNeue" w:eastAsia="Times New Roman" w:hAnsi="HelveticaNeue" w:cs="Times New Roman"/>
-          <w:color w:val="000000"/>
-          <w:sz w:val="18"/>
-          <w:szCs w:val="18"/>
-        </w:rPr>
-        <w:t>grand_father_name</w:t>
-      </w:r>
-    </w:p>
-    <w:p>
-      <w:pPr>
-        <w:pStyle w:val="ListParagraph"/>
-        <w:numPr>
-          <w:ilvl w:val="0"/>
-          <w:numId w:val="28"/>
-        </w:numPr>
-        <w:spacing w:before="100" w:beforeAutospacing="1" w:after="100" w:afterAutospacing="1"/>
-        <w:rPr>
-          <w:rFonts w:ascii="HelveticaNeue" w:eastAsia="Times New Roman" w:hAnsi="HelveticaNeue" w:cs="Times New Roman"/>
-          <w:color w:val="000000"/>
-          <w:sz w:val="18"/>
-          <w:szCs w:val="18"/>
-        </w:rPr>
-      </w:pPr>
-      <w:r>
-        <w:rPr>
-          <w:rFonts w:ascii="HelveticaNeue" w:eastAsia="Times New Roman" w:hAnsi="HelveticaNeue" w:cs="Times New Roman"/>
-          <w:color w:val="000000"/>
-          <w:sz w:val="18"/>
-          <w:szCs w:val="18"/>
-        </w:rPr>
-        <w:t>email_adress</w:t>
+        <w:t>password</w:t>
       </w:r>
     </w:p>
     <w:p>
@@ -10205,7 +10250,7 @@
 </file>
 
 <file path=customXml/itemProps1.xml><?xml version="1.0" encoding="utf-8"?>
-<ds:datastoreItem xmlns:ds="http://schemas.openxmlformats.org/officeDocument/2006/customXml" ds:itemID="{7A93A4D7-FE3F-B241-8EBB-C407B453996D}">
+<ds:datastoreItem xmlns:ds="http://schemas.openxmlformats.org/officeDocument/2006/customXml" ds:itemID="{24F52753-874A-8F4E-9AC5-7E7E8EBF7C2B}">
   <ds:schemaRefs>
     <ds:schemaRef ds:uri="http://schemas.openxmlformats.org/officeDocument/2006/bibliography"/>
   </ds:schemaRefs>

</xml_diff>

<commit_message>
modify database design based on meeting decisions
</commit_message>
<xml_diff>
--- a/docs/1Space Database Design.docx
+++ b/docs/1Space Database Design.docx
@@ -48,7 +48,7 @@
           <w:sz w:val="18"/>
           <w:szCs w:val="18"/>
         </w:rPr>
-        <w:t xml:space="preserve">id </w:t>
+        <w:t>id</w:t>
       </w:r>
     </w:p>
     <w:p>
@@ -432,6 +432,246 @@
     <w:p>
       <w:pPr>
         <w:pStyle w:val="Heading1"/>
+        <w:rPr>
+          <w:rFonts w:eastAsia="Times New Roman"/>
+        </w:rPr>
+      </w:pPr>
+      <w:r>
+        <w:rPr>
+          <w:rFonts w:eastAsia="Times New Roman"/>
+        </w:rPr>
+        <w:t>Permission</w:t>
+      </w:r>
+    </w:p>
+    <w:p>
+      <w:pPr>
+        <w:numPr>
+          <w:ilvl w:val="0"/>
+          <w:numId w:val="22"/>
+        </w:numPr>
+        <w:spacing w:before="100" w:beforeAutospacing="1" w:after="100" w:afterAutospacing="1"/>
+        <w:rPr>
+          <w:rFonts w:ascii="HelveticaNeue" w:eastAsia="Times New Roman" w:hAnsi="HelveticaNeue" w:cs="Times New Roman"/>
+          <w:color w:val="000000"/>
+          <w:sz w:val="18"/>
+          <w:szCs w:val="18"/>
+        </w:rPr>
+      </w:pPr>
+      <w:r>
+        <w:rPr>
+          <w:rFonts w:ascii="HelveticaNeue" w:eastAsia="Times New Roman" w:hAnsi="HelveticaNeue" w:cs="Times New Roman"/>
+          <w:color w:val="000000"/>
+          <w:sz w:val="18"/>
+          <w:szCs w:val="18"/>
+        </w:rPr>
+        <w:t>id</w:t>
+      </w:r>
+    </w:p>
+    <w:p>
+      <w:pPr>
+        <w:numPr>
+          <w:ilvl w:val="0"/>
+          <w:numId w:val="22"/>
+        </w:numPr>
+        <w:spacing w:before="100" w:beforeAutospacing="1" w:after="100" w:afterAutospacing="1"/>
+        <w:rPr>
+          <w:rFonts w:ascii="HelveticaNeue" w:eastAsia="Times New Roman" w:hAnsi="HelveticaNeue" w:cs="Times New Roman"/>
+          <w:color w:val="000000"/>
+          <w:sz w:val="18"/>
+          <w:szCs w:val="18"/>
+        </w:rPr>
+      </w:pPr>
+      <w:r>
+        <w:rPr>
+          <w:rFonts w:ascii="HelveticaNeue" w:eastAsia="Times New Roman" w:hAnsi="HelveticaNeue" w:cs="Times New Roman"/>
+          <w:color w:val="000000"/>
+          <w:sz w:val="18"/>
+          <w:szCs w:val="18"/>
+        </w:rPr>
+        <w:t>action</w:t>
+      </w:r>
+    </w:p>
+    <w:p>
+      <w:pPr>
+        <w:numPr>
+          <w:ilvl w:val="0"/>
+          <w:numId w:val="22"/>
+        </w:numPr>
+        <w:spacing w:before="100" w:beforeAutospacing="1" w:after="100" w:afterAutospacing="1"/>
+        <w:rPr>
+          <w:rFonts w:ascii="HelveticaNeue" w:eastAsia="Times New Roman" w:hAnsi="HelveticaNeue" w:cs="Times New Roman"/>
+          <w:color w:val="000000"/>
+          <w:sz w:val="18"/>
+          <w:szCs w:val="18"/>
+        </w:rPr>
+      </w:pPr>
+      <w:proofErr w:type="spellStart"/>
+      <w:r>
+        <w:rPr>
+          <w:rFonts w:ascii="HelveticaNeue" w:eastAsia="Times New Roman" w:hAnsi="HelveticaNeue" w:cs="Times New Roman"/>
+          <w:color w:val="000000"/>
+          <w:sz w:val="18"/>
+          <w:szCs w:val="18"/>
+        </w:rPr>
+        <w:t>can_read</w:t>
+      </w:r>
+      <w:proofErr w:type="spellEnd"/>
+    </w:p>
+    <w:p>
+      <w:pPr>
+        <w:numPr>
+          <w:ilvl w:val="0"/>
+          <w:numId w:val="22"/>
+        </w:numPr>
+        <w:spacing w:before="100" w:beforeAutospacing="1" w:after="100" w:afterAutospacing="1"/>
+        <w:rPr>
+          <w:rFonts w:ascii="HelveticaNeue" w:eastAsia="Times New Roman" w:hAnsi="HelveticaNeue" w:cs="Times New Roman"/>
+          <w:color w:val="000000"/>
+          <w:sz w:val="18"/>
+          <w:szCs w:val="18"/>
+        </w:rPr>
+      </w:pPr>
+      <w:proofErr w:type="spellStart"/>
+      <w:r>
+        <w:rPr>
+          <w:rFonts w:ascii="HelveticaNeue" w:eastAsia="Times New Roman" w:hAnsi="HelveticaNeue" w:cs="Times New Roman"/>
+          <w:color w:val="000000"/>
+          <w:sz w:val="18"/>
+          <w:szCs w:val="18"/>
+        </w:rPr>
+        <w:t>can_create</w:t>
+      </w:r>
+      <w:proofErr w:type="spellEnd"/>
+    </w:p>
+    <w:p>
+      <w:pPr>
+        <w:numPr>
+          <w:ilvl w:val="0"/>
+          <w:numId w:val="22"/>
+        </w:numPr>
+        <w:spacing w:before="100" w:beforeAutospacing="1" w:after="100" w:afterAutospacing="1"/>
+        <w:rPr>
+          <w:rFonts w:ascii="HelveticaNeue" w:eastAsia="Times New Roman" w:hAnsi="HelveticaNeue" w:cs="Times New Roman"/>
+          <w:color w:val="000000"/>
+          <w:sz w:val="18"/>
+          <w:szCs w:val="18"/>
+        </w:rPr>
+      </w:pPr>
+      <w:proofErr w:type="spellStart"/>
+      <w:r>
+        <w:rPr>
+          <w:rFonts w:ascii="HelveticaNeue" w:eastAsia="Times New Roman" w:hAnsi="HelveticaNeue" w:cs="Times New Roman"/>
+          <w:color w:val="000000"/>
+          <w:sz w:val="18"/>
+          <w:szCs w:val="18"/>
+        </w:rPr>
+        <w:t>can_edit</w:t>
+      </w:r>
+      <w:proofErr w:type="spellEnd"/>
+    </w:p>
+    <w:p>
+      <w:pPr>
+        <w:numPr>
+          <w:ilvl w:val="0"/>
+          <w:numId w:val="22"/>
+        </w:numPr>
+        <w:spacing w:before="100" w:beforeAutospacing="1" w:after="100" w:afterAutospacing="1"/>
+        <w:rPr>
+          <w:rFonts w:ascii="HelveticaNeue" w:eastAsia="Times New Roman" w:hAnsi="HelveticaNeue" w:cs="Times New Roman"/>
+          <w:color w:val="000000"/>
+          <w:sz w:val="18"/>
+          <w:szCs w:val="18"/>
+        </w:rPr>
+      </w:pPr>
+      <w:proofErr w:type="spellStart"/>
+      <w:r>
+        <w:rPr>
+          <w:rFonts w:ascii="HelveticaNeue" w:eastAsia="Times New Roman" w:hAnsi="HelveticaNeue" w:cs="Times New Roman"/>
+          <w:color w:val="000000"/>
+          <w:sz w:val="18"/>
+          <w:szCs w:val="18"/>
+        </w:rPr>
+        <w:t>can_delete</w:t>
+      </w:r>
+      <w:proofErr w:type="spellEnd"/>
+    </w:p>
+    <w:p>
+      <w:pPr>
+        <w:pStyle w:val="Heading1"/>
+        <w:rPr>
+          <w:rFonts w:eastAsia="Times New Roman"/>
+        </w:rPr>
+      </w:pPr>
+      <w:proofErr w:type="spellStart"/>
+      <w:r>
+        <w:rPr>
+          <w:rFonts w:eastAsia="Times New Roman"/>
+        </w:rPr>
+        <w:t>PermissionUser</w:t>
+      </w:r>
+      <w:proofErr w:type="spellEnd"/>
+      <w:r>
+        <w:rPr>
+          <w:rFonts w:eastAsia="Times New Roman"/>
+        </w:rPr>
+        <w:t xml:space="preserve"> (to be assigned to specific users)</w:t>
+      </w:r>
+    </w:p>
+    <w:p>
+      <w:pPr>
+        <w:numPr>
+          <w:ilvl w:val="0"/>
+          <w:numId w:val="22"/>
+        </w:numPr>
+        <w:spacing w:before="100" w:beforeAutospacing="1" w:after="100" w:afterAutospacing="1"/>
+        <w:rPr>
+          <w:rFonts w:ascii="HelveticaNeue" w:eastAsia="Times New Roman" w:hAnsi="HelveticaNeue" w:cs="Times New Roman"/>
+          <w:color w:val="000000"/>
+          <w:sz w:val="18"/>
+          <w:szCs w:val="18"/>
+        </w:rPr>
+      </w:pPr>
+      <w:proofErr w:type="spellStart"/>
+      <w:r>
+        <w:rPr>
+          <w:rFonts w:ascii="HelveticaNeue" w:eastAsia="Times New Roman" w:hAnsi="HelveticaNeue" w:cs="Times New Roman"/>
+          <w:color w:val="000000"/>
+          <w:sz w:val="18"/>
+          <w:szCs w:val="18"/>
+        </w:rPr>
+        <w:t>permission_id</w:t>
+      </w:r>
+      <w:proofErr w:type="spellEnd"/>
+    </w:p>
+    <w:p>
+      <w:pPr>
+        <w:numPr>
+          <w:ilvl w:val="0"/>
+          <w:numId w:val="22"/>
+        </w:numPr>
+        <w:spacing w:before="100" w:beforeAutospacing="1" w:after="100" w:afterAutospacing="1"/>
+        <w:rPr>
+          <w:rFonts w:ascii="HelveticaNeue" w:eastAsia="Times New Roman" w:hAnsi="HelveticaNeue" w:cs="Times New Roman"/>
+          <w:color w:val="000000"/>
+          <w:sz w:val="18"/>
+          <w:szCs w:val="18"/>
+        </w:rPr>
+      </w:pPr>
+      <w:proofErr w:type="spellStart"/>
+      <w:r>
+        <w:rPr>
+          <w:rFonts w:ascii="HelveticaNeue" w:eastAsia="Times New Roman" w:hAnsi="HelveticaNeue" w:cs="Times New Roman"/>
+          <w:color w:val="000000"/>
+          <w:sz w:val="18"/>
+          <w:szCs w:val="18"/>
+        </w:rPr>
+        <w:t>user_id</w:t>
+      </w:r>
+      <w:proofErr w:type="spellEnd"/>
+    </w:p>
+    <w:p>
+      <w:pPr>
+        <w:pStyle w:val="Heading1"/>
       </w:pPr>
       <w:r>
         <w:rPr>
@@ -536,6 +776,7 @@
           <w:sz w:val="18"/>
           <w:szCs w:val="18"/>
         </w:rPr>
+        <w:lastRenderedPageBreak/>
         <w:t>start_date</w:t>
       </w:r>
     </w:p>
@@ -816,15 +1057,6 @@
         </w:rPr>
         <w:t>end_date (default null meaning current school)</w:t>
       </w:r>
-      <w:r>
-        <w:rPr>
-          <w:rFonts w:ascii="HelveticaNeue" w:eastAsia="Times New Roman" w:hAnsi="HelveticaNeue" w:cs="Times New Roman"/>
-          <w:color w:val="000000"/>
-          <w:sz w:val="18"/>
-          <w:szCs w:val="18"/>
-        </w:rPr>
-        <w:br w:type="page"/>
-      </w:r>
     </w:p>
     <w:p>
       <w:pPr>
@@ -834,7 +1066,6 @@
         <w:rPr>
           <w:rFonts w:eastAsia="Times New Roman"/>
         </w:rPr>
-        <w:lastRenderedPageBreak/>
         <w:t>Address</w:t>
       </w:r>
     </w:p>
@@ -1053,6 +1284,7 @@
           <w:szCs w:val="18"/>
         </w:rPr>
       </w:pPr>
+      <w:proofErr w:type="spellStart"/>
       <w:r>
         <w:rPr>
           <w:rFonts w:ascii="HelveticaNeue" w:eastAsia="Times New Roman" w:hAnsi="HelveticaNeue" w:cs="Times New Roman"/>
@@ -1062,16 +1294,31 @@
         </w:rPr>
         <w:t>house_no</w:t>
       </w:r>
+      <w:proofErr w:type="spellEnd"/>
     </w:p>
     <w:p>
       <w:pPr>
         <w:pStyle w:val="Heading1"/>
       </w:pPr>
+      <w:proofErr w:type="spellStart"/>
       <w:r>
         <w:rPr>
           <w:rFonts w:eastAsia="Times New Roman"/>
         </w:rPr>
-        <w:t>Contact (??? A contact person)</w:t>
+        <w:t>Contact</w:t>
+      </w:r>
+      <w:r>
+        <w:rPr>
+          <w:rFonts w:eastAsia="Times New Roman"/>
+        </w:rPr>
+        <w:t>Person</w:t>
+      </w:r>
+      <w:proofErr w:type="spellEnd"/>
+      <w:r>
+        <w:rPr>
+          <w:rFonts w:eastAsia="Times New Roman"/>
+        </w:rPr>
+        <w:t xml:space="preserve"> (??? A contact person)</w:t>
       </w:r>
     </w:p>
     <w:p>
@@ -1220,6 +1467,7 @@
           <w:szCs w:val="18"/>
         </w:rPr>
       </w:pPr>
+      <w:proofErr w:type="spellStart"/>
       <w:r>
         <w:rPr>
           <w:rFonts w:ascii="HelveticaNeue" w:eastAsia="Times New Roman" w:hAnsi="HelveticaNeue" w:cs="Times New Roman"/>
@@ -1228,6 +1476,32 @@
           <w:szCs w:val="18"/>
         </w:rPr>
         <w:t>grand_father_name</w:t>
+      </w:r>
+      <w:proofErr w:type="spellEnd"/>
+    </w:p>
+    <w:p>
+      <w:pPr>
+        <w:pStyle w:val="ListParagraph"/>
+        <w:numPr>
+          <w:ilvl w:val="0"/>
+          <w:numId w:val="26"/>
+        </w:numPr>
+        <w:spacing w:before="100" w:beforeAutospacing="1" w:after="100" w:afterAutospacing="1"/>
+        <w:rPr>
+          <w:rFonts w:ascii="HelveticaNeue" w:eastAsia="Times New Roman" w:hAnsi="HelveticaNeue" w:cs="Times New Roman"/>
+          <w:color w:val="000000"/>
+          <w:sz w:val="18"/>
+          <w:szCs w:val="18"/>
+        </w:rPr>
+      </w:pPr>
+      <w:r>
+        <w:rPr>
+          <w:rFonts w:ascii="HelveticaNeue" w:eastAsia="Times New Roman" w:hAnsi="HelveticaNeue" w:cs="Times New Roman"/>
+          <w:color w:val="000000"/>
+          <w:sz w:val="18"/>
+          <w:szCs w:val="18"/>
+        </w:rPr>
+        <w:t>sex</w:t>
       </w:r>
     </w:p>
     <w:p>
@@ -1467,14 +1741,41 @@
           <w:szCs w:val="18"/>
         </w:rPr>
       </w:pPr>
-      <w:r>
-        <w:rPr>
-          <w:rFonts w:ascii="HelveticaNeue" w:eastAsia="Times New Roman" w:hAnsi="HelveticaNeue" w:cs="Times New Roman"/>
-          <w:color w:val="000000"/>
-          <w:sz w:val="18"/>
-          <w:szCs w:val="18"/>
-        </w:rPr>
-        <w:t>partner_name (default null)</w:t>
+      <w:proofErr w:type="spellStart"/>
+      <w:r>
+        <w:rPr>
+          <w:rFonts w:ascii="HelveticaNeue" w:eastAsia="Times New Roman" w:hAnsi="HelveticaNeue" w:cs="Times New Roman"/>
+          <w:color w:val="000000"/>
+          <w:sz w:val="18"/>
+          <w:szCs w:val="18"/>
+        </w:rPr>
+        <w:t>partner_name</w:t>
+      </w:r>
+      <w:proofErr w:type="spellEnd"/>
+      <w:r>
+        <w:rPr>
+          <w:rFonts w:ascii="HelveticaNeue" w:eastAsia="Times New Roman" w:hAnsi="HelveticaNeue" w:cs="Times New Roman"/>
+          <w:color w:val="000000"/>
+          <w:sz w:val="18"/>
+          <w:szCs w:val="18"/>
+        </w:rPr>
+        <w:t xml:space="preserve"> (default null)</w:t>
+      </w:r>
+    </w:p>
+    <w:p>
+      <w:pPr>
+        <w:pStyle w:val="Heading1"/>
+        <w:rPr>
+          <w:rFonts w:eastAsia="Times New Roman"/>
+        </w:rPr>
+      </w:pPr>
+      <w:bookmarkStart w:id="0" w:name="_GoBack"/>
+      <w:bookmarkEnd w:id="0"/>
+      <w:r>
+        <w:rPr>
+          <w:rFonts w:eastAsia="Times New Roman"/>
+        </w:rPr>
+        <w:t>Child</w:t>
       </w:r>
     </w:p>
     <w:p>
@@ -1492,33 +1793,15 @@
           <w:szCs w:val="18"/>
         </w:rPr>
       </w:pPr>
-      <w:proofErr w:type="spellStart"/>
-      <w:r>
-        <w:rPr>
-          <w:rFonts w:ascii="HelveticaNeue" w:eastAsia="Times New Roman" w:hAnsi="HelveticaNeue" w:cs="Times New Roman"/>
-          <w:color w:val="000000"/>
-          <w:sz w:val="18"/>
-          <w:szCs w:val="18"/>
-        </w:rPr>
-        <w:t>number_of_children</w:t>
-      </w:r>
-      <w:proofErr w:type="spellEnd"/>
-    </w:p>
-    <w:p>
-      <w:pPr>
-        <w:pStyle w:val="Heading1"/>
-      </w:pPr>
-      <w:r>
-        <w:rPr>
-          <w:rFonts w:eastAsia="Times New Roman"/>
-        </w:rPr>
-        <w:t>User</w:t>
-      </w:r>
-      <w:r>
-        <w:rPr>
-          <w:rFonts w:eastAsia="Times New Roman"/>
-        </w:rPr>
-        <w:t xml:space="preserve"> (Account)</w:t>
+      <w:r>
+        <w:rPr>
+          <w:rFonts w:ascii="HelveticaNeue" w:eastAsia="Times New Roman" w:hAnsi="HelveticaNeue" w:cs="Times New Roman"/>
+          <w:color w:val="000000"/>
+          <w:sz w:val="18"/>
+          <w:szCs w:val="18"/>
+        </w:rPr>
+        <w:lastRenderedPageBreak/>
+        <w:t>id</w:t>
       </w:r>
     </w:p>
     <w:p>
@@ -1526,42 +1809,9 @@
         <w:pStyle w:val="ListParagraph"/>
         <w:numPr>
           <w:ilvl w:val="0"/>
-          <w:numId w:val="28"/>
-        </w:numPr>
-        <w:spacing w:before="100" w:beforeAutospacing="1" w:after="100" w:afterAutospacing="1"/>
-        <w:rPr>
-          <w:rFonts w:ascii="HelveticaNeue" w:eastAsia="Times New Roman" w:hAnsi="HelveticaNeue" w:cs="Times New Roman"/>
-          <w:color w:val="000000"/>
-          <w:sz w:val="18"/>
-          <w:szCs w:val="18"/>
-        </w:rPr>
-      </w:pPr>
-      <w:r>
-        <w:rPr>
-          <w:rFonts w:ascii="HelveticaNeue" w:eastAsia="Times New Roman" w:hAnsi="HelveticaNeue" w:cs="Times New Roman"/>
-          <w:color w:val="000000"/>
-          <w:sz w:val="18"/>
-          <w:szCs w:val="18"/>
-        </w:rPr>
-        <w:t>id</w:t>
-      </w:r>
-    </w:p>
-    <w:p>
-      <w:pPr>
-        <w:pStyle w:val="ListParagraph"/>
-        <w:numPr>
-          <w:ilvl w:val="0"/>
-          <w:numId w:val="28"/>
-        </w:numPr>
-        <w:spacing w:before="100" w:beforeAutospacing="1" w:after="100" w:afterAutospacing="1"/>
-        <w:rPr>
-          <w:rFonts w:ascii="HelveticaNeue" w:eastAsia="Times New Roman" w:hAnsi="HelveticaNeue" w:cs="Times New Roman"/>
-          <w:color w:val="000000"/>
-          <w:sz w:val="18"/>
-          <w:szCs w:val="18"/>
-        </w:rPr>
-      </w:pPr>
-      <w:r>
+          <w:numId w:val="27"/>
+        </w:numPr>
+        <w:spacing w:before="100" w:beforeAutospacing="1" w:after="100" w:afterAutospacing="1"/>
         <w:rPr>
           <w:rFonts w:ascii="HelveticaNeue" w:eastAsia="Times New Roman" w:hAnsi="HelveticaNeue" w:cs="Times New Roman"/>
           <w:i/>
@@ -1571,24 +1821,8 @@
           <w:szCs w:val="18"/>
           <w:u w:val="single"/>
         </w:rPr>
-        <w:t>role_id</w:t>
-      </w:r>
-    </w:p>
-    <w:p>
-      <w:pPr>
-        <w:pStyle w:val="ListParagraph"/>
-        <w:numPr>
-          <w:ilvl w:val="0"/>
-          <w:numId w:val="28"/>
-        </w:numPr>
-        <w:spacing w:before="100" w:beforeAutospacing="1" w:after="100" w:afterAutospacing="1"/>
-        <w:rPr>
-          <w:rFonts w:ascii="HelveticaNeue" w:eastAsia="Times New Roman" w:hAnsi="HelveticaNeue" w:cs="Times New Roman"/>
-          <w:color w:val="000000"/>
-          <w:sz w:val="18"/>
-          <w:szCs w:val="18"/>
-        </w:rPr>
-      </w:pPr>
+      </w:pPr>
+      <w:proofErr w:type="spellStart"/>
       <w:r>
         <w:rPr>
           <w:rFonts w:ascii="HelveticaNeue" w:eastAsia="Times New Roman" w:hAnsi="HelveticaNeue" w:cs="Times New Roman"/>
@@ -1599,8 +1833,144 @@
           <w:szCs w:val="18"/>
           <w:u w:val="single"/>
         </w:rPr>
-        <w:t>department_id</w:t>
-      </w:r>
+        <w:t>family_status_id</w:t>
+      </w:r>
+      <w:proofErr w:type="spellEnd"/>
+    </w:p>
+    <w:p>
+      <w:pPr>
+        <w:pStyle w:val="ListParagraph"/>
+        <w:numPr>
+          <w:ilvl w:val="0"/>
+          <w:numId w:val="27"/>
+        </w:numPr>
+        <w:spacing w:before="100" w:beforeAutospacing="1" w:after="100" w:afterAutospacing="1"/>
+        <w:rPr>
+          <w:rFonts w:ascii="HelveticaNeue" w:eastAsia="Times New Roman" w:hAnsi="HelveticaNeue" w:cs="Times New Roman"/>
+          <w:color w:val="000000"/>
+          <w:sz w:val="18"/>
+          <w:szCs w:val="18"/>
+        </w:rPr>
+      </w:pPr>
+      <w:r>
+        <w:rPr>
+          <w:rFonts w:ascii="HelveticaNeue" w:eastAsia="Times New Roman" w:hAnsi="HelveticaNeue" w:cs="Times New Roman"/>
+          <w:color w:val="000000"/>
+          <w:sz w:val="18"/>
+          <w:szCs w:val="18"/>
+        </w:rPr>
+        <w:t>name</w:t>
+      </w:r>
+    </w:p>
+    <w:p>
+      <w:pPr>
+        <w:pStyle w:val="ListParagraph"/>
+        <w:numPr>
+          <w:ilvl w:val="0"/>
+          <w:numId w:val="27"/>
+        </w:numPr>
+        <w:spacing w:before="100" w:beforeAutospacing="1" w:after="100" w:afterAutospacing="1"/>
+        <w:rPr>
+          <w:rFonts w:ascii="HelveticaNeue" w:eastAsia="Times New Roman" w:hAnsi="HelveticaNeue" w:cs="Times New Roman"/>
+          <w:color w:val="000000"/>
+          <w:sz w:val="18"/>
+          <w:szCs w:val="18"/>
+        </w:rPr>
+      </w:pPr>
+      <w:r>
+        <w:rPr>
+          <w:rFonts w:ascii="HelveticaNeue" w:eastAsia="Times New Roman" w:hAnsi="HelveticaNeue" w:cs="Times New Roman"/>
+          <w:color w:val="000000"/>
+          <w:sz w:val="18"/>
+          <w:szCs w:val="18"/>
+        </w:rPr>
+        <w:t>sex</w:t>
+      </w:r>
+    </w:p>
+    <w:p>
+      <w:pPr>
+        <w:pStyle w:val="ListParagraph"/>
+        <w:numPr>
+          <w:ilvl w:val="0"/>
+          <w:numId w:val="27"/>
+        </w:numPr>
+        <w:spacing w:before="100" w:beforeAutospacing="1" w:after="100" w:afterAutospacing="1"/>
+        <w:rPr>
+          <w:rFonts w:ascii="HelveticaNeue" w:eastAsia="Times New Roman" w:hAnsi="HelveticaNeue" w:cs="Times New Roman"/>
+          <w:color w:val="000000"/>
+          <w:sz w:val="18"/>
+          <w:szCs w:val="18"/>
+        </w:rPr>
+      </w:pPr>
+      <w:proofErr w:type="spellStart"/>
+      <w:r>
+        <w:rPr>
+          <w:rFonts w:ascii="HelveticaNeue" w:eastAsia="Times New Roman" w:hAnsi="HelveticaNeue" w:cs="Times New Roman"/>
+          <w:color w:val="000000"/>
+          <w:sz w:val="18"/>
+          <w:szCs w:val="18"/>
+        </w:rPr>
+        <w:t>birth_date</w:t>
+      </w:r>
+      <w:proofErr w:type="spellEnd"/>
+    </w:p>
+    <w:p>
+      <w:pPr>
+        <w:pStyle w:val="Heading1"/>
+      </w:pPr>
+      <w:r>
+        <w:rPr>
+          <w:rFonts w:eastAsia="Times New Roman"/>
+        </w:rPr>
+        <w:t>User</w:t>
+      </w:r>
+      <w:r>
+        <w:rPr>
+          <w:rFonts w:eastAsia="Times New Roman"/>
+        </w:rPr>
+        <w:t xml:space="preserve"> (Account)</w:t>
+      </w:r>
+    </w:p>
+    <w:p>
+      <w:pPr>
+        <w:pStyle w:val="ListParagraph"/>
+        <w:numPr>
+          <w:ilvl w:val="0"/>
+          <w:numId w:val="28"/>
+        </w:numPr>
+        <w:spacing w:before="100" w:beforeAutospacing="1" w:after="100" w:afterAutospacing="1"/>
+        <w:rPr>
+          <w:rFonts w:ascii="HelveticaNeue" w:eastAsia="Times New Roman" w:hAnsi="HelveticaNeue" w:cs="Times New Roman"/>
+          <w:color w:val="000000"/>
+          <w:sz w:val="18"/>
+          <w:szCs w:val="18"/>
+        </w:rPr>
+      </w:pPr>
+      <w:r>
+        <w:rPr>
+          <w:rFonts w:ascii="HelveticaNeue" w:eastAsia="Times New Roman" w:hAnsi="HelveticaNeue" w:cs="Times New Roman"/>
+          <w:color w:val="000000"/>
+          <w:sz w:val="18"/>
+          <w:szCs w:val="18"/>
+        </w:rPr>
+        <w:t>id</w:t>
+      </w:r>
+    </w:p>
+    <w:p>
+      <w:pPr>
+        <w:pStyle w:val="ListParagraph"/>
+        <w:numPr>
+          <w:ilvl w:val="0"/>
+          <w:numId w:val="28"/>
+        </w:numPr>
+        <w:spacing w:before="100" w:beforeAutospacing="1" w:after="100" w:afterAutospacing="1"/>
+        <w:rPr>
+          <w:rFonts w:ascii="HelveticaNeue" w:eastAsia="Times New Roman" w:hAnsi="HelveticaNeue" w:cs="Times New Roman"/>
+          <w:color w:val="000000"/>
+          <w:sz w:val="18"/>
+          <w:szCs w:val="18"/>
+        </w:rPr>
+      </w:pPr>
       <w:r>
         <w:rPr>
           <w:rFonts w:ascii="HelveticaNeue" w:eastAsia="Times New Roman" w:hAnsi="HelveticaNeue" w:cs="Times New Roman"/>
@@ -1611,10 +1981,8 @@
           <w:szCs w:val="18"/>
           <w:u w:val="single"/>
         </w:rPr>
-        <w:t xml:space="preserve"> ??</w:t>
-      </w:r>
-      <w:bookmarkStart w:id="0" w:name="_GoBack"/>
-      <w:bookmarkEnd w:id="0"/>
+        <w:t>role_id</w:t>
+      </w:r>
     </w:p>
     <w:p>
       <w:pPr>
@@ -1641,7 +2009,7 @@
           <w:szCs w:val="18"/>
           <w:u w:val="single"/>
         </w:rPr>
-        <w:t>position_id</w:t>
+        <w:t>department_id</w:t>
       </w:r>
       <w:r>
         <w:rPr>
@@ -1681,310 +2049,8 @@
           <w:szCs w:val="18"/>
           <w:u w:val="single"/>
         </w:rPr>
-        <w:t>address_id</w:t>
-      </w:r>
-    </w:p>
-    <w:p>
-      <w:pPr>
-        <w:pStyle w:val="ListParagraph"/>
-        <w:numPr>
-          <w:ilvl w:val="0"/>
-          <w:numId w:val="28"/>
-        </w:numPr>
-        <w:spacing w:before="100" w:beforeAutospacing="1" w:after="100" w:afterAutospacing="1"/>
-        <w:rPr>
-          <w:rFonts w:ascii="HelveticaNeue" w:eastAsia="Times New Roman" w:hAnsi="HelveticaNeue" w:cs="Times New Roman"/>
-          <w:color w:val="000000"/>
-          <w:sz w:val="18"/>
-          <w:szCs w:val="18"/>
-        </w:rPr>
-      </w:pPr>
-      <w:r>
-        <w:rPr>
-          <w:rFonts w:ascii="HelveticaNeue" w:eastAsia="Times New Roman" w:hAnsi="HelveticaNeue" w:cs="Times New Roman"/>
-          <w:color w:val="000000"/>
-          <w:sz w:val="18"/>
-          <w:szCs w:val="18"/>
-        </w:rPr>
-        <w:t>personal_name</w:t>
-      </w:r>
-    </w:p>
-    <w:p>
-      <w:pPr>
-        <w:pStyle w:val="ListParagraph"/>
-        <w:numPr>
-          <w:ilvl w:val="0"/>
-          <w:numId w:val="28"/>
-        </w:numPr>
-        <w:spacing w:before="100" w:beforeAutospacing="1" w:after="100" w:afterAutospacing="1"/>
-        <w:rPr>
-          <w:rFonts w:ascii="HelveticaNeue" w:eastAsia="Times New Roman" w:hAnsi="HelveticaNeue" w:cs="Times New Roman"/>
-          <w:color w:val="000000"/>
-          <w:sz w:val="18"/>
-          <w:szCs w:val="18"/>
-        </w:rPr>
-      </w:pPr>
-      <w:r>
-        <w:rPr>
-          <w:rFonts w:ascii="HelveticaNeue" w:eastAsia="Times New Roman" w:hAnsi="HelveticaNeue" w:cs="Times New Roman"/>
-          <w:color w:val="000000"/>
-          <w:sz w:val="18"/>
-          <w:szCs w:val="18"/>
-        </w:rPr>
-        <w:t>father_name</w:t>
-      </w:r>
-    </w:p>
-    <w:p>
-      <w:pPr>
-        <w:pStyle w:val="ListParagraph"/>
-        <w:numPr>
-          <w:ilvl w:val="0"/>
-          <w:numId w:val="28"/>
-        </w:numPr>
-        <w:spacing w:before="100" w:beforeAutospacing="1" w:after="100" w:afterAutospacing="1"/>
-        <w:rPr>
-          <w:rFonts w:ascii="HelveticaNeue" w:eastAsia="Times New Roman" w:hAnsi="HelveticaNeue" w:cs="Times New Roman"/>
-          <w:color w:val="000000"/>
-          <w:sz w:val="18"/>
-          <w:szCs w:val="18"/>
-        </w:rPr>
-      </w:pPr>
-      <w:r>
-        <w:rPr>
-          <w:rFonts w:ascii="HelveticaNeue" w:eastAsia="Times New Roman" w:hAnsi="HelveticaNeue" w:cs="Times New Roman"/>
-          <w:color w:val="000000"/>
-          <w:sz w:val="18"/>
-          <w:szCs w:val="18"/>
-        </w:rPr>
-        <w:t>grand_father_name</w:t>
-      </w:r>
-    </w:p>
-    <w:p>
-      <w:pPr>
-        <w:pStyle w:val="ListParagraph"/>
-        <w:numPr>
-          <w:ilvl w:val="0"/>
-          <w:numId w:val="28"/>
-        </w:numPr>
-        <w:spacing w:before="100" w:beforeAutospacing="1" w:after="100" w:afterAutospacing="1"/>
-        <w:rPr>
-          <w:rFonts w:ascii="HelveticaNeue" w:eastAsia="Times New Roman" w:hAnsi="HelveticaNeue" w:cs="Times New Roman"/>
-          <w:color w:val="000000"/>
-          <w:sz w:val="18"/>
-          <w:szCs w:val="18"/>
-        </w:rPr>
-      </w:pPr>
-      <w:r>
-        <w:rPr>
-          <w:rFonts w:ascii="HelveticaNeue" w:eastAsia="Times New Roman" w:hAnsi="HelveticaNeue" w:cs="Times New Roman"/>
-          <w:color w:val="000000"/>
-          <w:sz w:val="18"/>
-          <w:szCs w:val="18"/>
-        </w:rPr>
-        <w:t>email</w:t>
-      </w:r>
-    </w:p>
-    <w:p>
-      <w:pPr>
-        <w:pStyle w:val="ListParagraph"/>
-        <w:numPr>
-          <w:ilvl w:val="0"/>
-          <w:numId w:val="28"/>
-        </w:numPr>
-        <w:spacing w:before="100" w:beforeAutospacing="1" w:after="100" w:afterAutospacing="1"/>
-        <w:rPr>
-          <w:rFonts w:ascii="HelveticaNeue" w:eastAsia="Times New Roman" w:hAnsi="HelveticaNeue" w:cs="Times New Roman"/>
-          <w:color w:val="000000"/>
-          <w:sz w:val="18"/>
-          <w:szCs w:val="18"/>
-        </w:rPr>
-      </w:pPr>
-      <w:r>
-        <w:rPr>
-          <w:rFonts w:ascii="HelveticaNeue" w:eastAsia="Times New Roman" w:hAnsi="HelveticaNeue" w:cs="Times New Roman"/>
-          <w:color w:val="000000"/>
-          <w:sz w:val="18"/>
-          <w:szCs w:val="18"/>
-        </w:rPr>
-        <w:t>password</w:t>
-      </w:r>
-    </w:p>
-    <w:p>
-      <w:pPr>
-        <w:pStyle w:val="ListParagraph"/>
-        <w:numPr>
-          <w:ilvl w:val="0"/>
-          <w:numId w:val="28"/>
-        </w:numPr>
-        <w:spacing w:before="100" w:beforeAutospacing="1" w:after="100" w:afterAutospacing="1"/>
-        <w:rPr>
-          <w:rFonts w:ascii="HelveticaNeue" w:eastAsia="Times New Roman" w:hAnsi="HelveticaNeue" w:cs="Times New Roman"/>
-          <w:color w:val="000000"/>
-          <w:sz w:val="18"/>
-          <w:szCs w:val="18"/>
-        </w:rPr>
-      </w:pPr>
-      <w:proofErr w:type="spellStart"/>
-      <w:r>
-        <w:rPr>
-          <w:rFonts w:ascii="HelveticaNeue" w:eastAsia="Times New Roman" w:hAnsi="HelveticaNeue" w:cs="Times New Roman"/>
-          <w:color w:val="000000"/>
-          <w:sz w:val="18"/>
-          <w:szCs w:val="18"/>
-        </w:rPr>
-        <w:t>phone_numbe</w:t>
-      </w:r>
-      <w:r>
-        <w:rPr>
-          <w:rFonts w:ascii="HelveticaNeue" w:eastAsia="Times New Roman" w:hAnsi="HelveticaNeue" w:cs="Times New Roman"/>
-          <w:color w:val="000000"/>
-          <w:sz w:val="18"/>
-          <w:szCs w:val="18"/>
-        </w:rPr>
-        <w:t>r</w:t>
-      </w:r>
-      <w:proofErr w:type="spellEnd"/>
-    </w:p>
-    <w:p>
-      <w:pPr>
-        <w:pStyle w:val="ListParagraph"/>
-        <w:numPr>
-          <w:ilvl w:val="0"/>
-          <w:numId w:val="28"/>
-        </w:numPr>
-        <w:spacing w:before="100" w:beforeAutospacing="1" w:after="100" w:afterAutospacing="1"/>
-        <w:rPr>
-          <w:rFonts w:ascii="HelveticaNeue" w:eastAsia="Times New Roman" w:hAnsi="HelveticaNeue" w:cs="Times New Roman"/>
-          <w:color w:val="000000"/>
-          <w:sz w:val="18"/>
-          <w:szCs w:val="18"/>
-        </w:rPr>
-      </w:pPr>
-      <w:r>
-        <w:rPr>
-          <w:rFonts w:ascii="HelveticaNeue" w:eastAsia="Times New Roman" w:hAnsi="HelveticaNeue" w:cs="Times New Roman"/>
-          <w:color w:val="000000"/>
-          <w:sz w:val="18"/>
-          <w:szCs w:val="18"/>
-        </w:rPr>
-        <w:t>birth_date</w:t>
-      </w:r>
-    </w:p>
-    <w:p>
-      <w:pPr>
-        <w:pStyle w:val="ListParagraph"/>
-        <w:numPr>
-          <w:ilvl w:val="0"/>
-          <w:numId w:val="28"/>
-        </w:numPr>
-        <w:spacing w:before="100" w:beforeAutospacing="1" w:after="100" w:afterAutospacing="1"/>
-        <w:rPr>
-          <w:rFonts w:ascii="HelveticaNeue" w:eastAsia="Times New Roman" w:hAnsi="HelveticaNeue" w:cs="Times New Roman"/>
-          <w:color w:val="000000"/>
-          <w:sz w:val="18"/>
-          <w:szCs w:val="18"/>
-        </w:rPr>
-      </w:pPr>
-      <w:r>
-        <w:rPr>
-          <w:rFonts w:ascii="HelveticaNeue" w:eastAsia="Times New Roman" w:hAnsi="HelveticaNeue" w:cs="Times New Roman"/>
-          <w:color w:val="000000"/>
-          <w:sz w:val="18"/>
-          <w:szCs w:val="18"/>
-        </w:rPr>
-        <w:t>employment_date</w:t>
-      </w:r>
-    </w:p>
-    <w:p>
-      <w:pPr>
-        <w:pStyle w:val="ListParagraph"/>
-        <w:numPr>
-          <w:ilvl w:val="0"/>
-          <w:numId w:val="28"/>
-        </w:numPr>
-        <w:spacing w:before="100" w:beforeAutospacing="1" w:after="100" w:afterAutospacing="1"/>
-        <w:rPr>
-          <w:rFonts w:ascii="HelveticaNeue" w:eastAsia="Times New Roman" w:hAnsi="HelveticaNeue" w:cs="Times New Roman"/>
-          <w:color w:val="000000"/>
-          <w:sz w:val="18"/>
-          <w:szCs w:val="18"/>
-        </w:rPr>
-      </w:pPr>
-      <w:proofErr w:type="spellStart"/>
-      <w:r>
-        <w:rPr>
-          <w:rFonts w:ascii="HelveticaNeue" w:eastAsia="Times New Roman" w:hAnsi="HelveticaNeue" w:cs="Times New Roman"/>
-          <w:color w:val="000000"/>
-          <w:sz w:val="18"/>
-          <w:szCs w:val="18"/>
-        </w:rPr>
-        <w:t>pension_id_number</w:t>
-      </w:r>
-      <w:proofErr w:type="spellEnd"/>
-      <w:r>
-        <w:rPr>
-          <w:rFonts w:ascii="HelveticaNeue" w:eastAsia="Times New Roman" w:hAnsi="HelveticaNeue" w:cs="Times New Roman"/>
-          <w:color w:val="000000"/>
-          <w:sz w:val="18"/>
-          <w:szCs w:val="18"/>
-        </w:rPr>
-        <w:br w:type="page"/>
-      </w:r>
-    </w:p>
-    <w:p>
-      <w:pPr>
-        <w:pStyle w:val="Heading1"/>
-      </w:pPr>
-      <w:proofErr w:type="spellStart"/>
-      <w:r>
-        <w:rPr>
-          <w:rFonts w:eastAsia="Times New Roman"/>
-        </w:rPr>
-        <w:lastRenderedPageBreak/>
-        <w:t>SystemLog</w:t>
-      </w:r>
-      <w:proofErr w:type="spellEnd"/>
-    </w:p>
-    <w:p>
-      <w:pPr>
-        <w:pStyle w:val="ListParagraph"/>
-        <w:numPr>
-          <w:ilvl w:val="0"/>
-          <w:numId w:val="29"/>
-        </w:numPr>
-        <w:spacing w:before="100" w:beforeAutospacing="1" w:after="100" w:afterAutospacing="1"/>
-        <w:rPr>
-          <w:rFonts w:ascii="HelveticaNeue" w:eastAsia="Times New Roman" w:hAnsi="HelveticaNeue" w:cs="Times New Roman"/>
-          <w:color w:val="000000"/>
-          <w:sz w:val="18"/>
-          <w:szCs w:val="18"/>
-        </w:rPr>
-      </w:pPr>
-      <w:r>
-        <w:rPr>
-          <w:rFonts w:ascii="HelveticaNeue" w:eastAsia="Times New Roman" w:hAnsi="HelveticaNeue" w:cs="Times New Roman"/>
-          <w:color w:val="000000"/>
-          <w:sz w:val="18"/>
-          <w:szCs w:val="18"/>
-        </w:rPr>
-        <w:t>id</w:t>
-      </w:r>
-    </w:p>
-    <w:p>
-      <w:pPr>
-        <w:pStyle w:val="ListParagraph"/>
-        <w:numPr>
-          <w:ilvl w:val="0"/>
-          <w:numId w:val="29"/>
-        </w:numPr>
-        <w:spacing w:before="100" w:beforeAutospacing="1" w:after="100" w:afterAutospacing="1"/>
-        <w:rPr>
-          <w:rFonts w:ascii="HelveticaNeue" w:eastAsia="Times New Roman" w:hAnsi="HelveticaNeue" w:cs="Times New Roman"/>
-          <w:color w:val="000000"/>
-          <w:sz w:val="18"/>
-          <w:szCs w:val="18"/>
-        </w:rPr>
-      </w:pPr>
+        <w:t>position_id</w:t>
+      </w:r>
       <w:r>
         <w:rPr>
           <w:rFonts w:ascii="HelveticaNeue" w:eastAsia="Times New Roman" w:hAnsi="HelveticaNeue" w:cs="Times New Roman"/>
@@ -1995,7 +2061,7 @@
           <w:szCs w:val="18"/>
           <w:u w:val="single"/>
         </w:rPr>
-        <w:t>user_id</w:t>
+        <w:t xml:space="preserve"> ??</w:t>
       </w:r>
     </w:p>
     <w:p>
@@ -2003,179 +2069,17 @@
         <w:pStyle w:val="ListParagraph"/>
         <w:numPr>
           <w:ilvl w:val="0"/>
-          <w:numId w:val="29"/>
-        </w:numPr>
-        <w:spacing w:before="100" w:beforeAutospacing="1" w:after="100" w:afterAutospacing="1"/>
-        <w:rPr>
-          <w:rFonts w:ascii="HelveticaNeue" w:eastAsia="Times New Roman" w:hAnsi="HelveticaNeue" w:cs="Times New Roman"/>
-          <w:color w:val="000000"/>
-          <w:sz w:val="18"/>
-          <w:szCs w:val="18"/>
-        </w:rPr>
-      </w:pPr>
-      <w:r>
-        <w:rPr>
-          <w:rFonts w:ascii="HelveticaNeue" w:eastAsia="Times New Roman" w:hAnsi="HelveticaNeue" w:cs="Times New Roman"/>
-          <w:color w:val="000000"/>
-          <w:sz w:val="18"/>
-          <w:szCs w:val="18"/>
-        </w:rPr>
-        <w:t>action_type (an enum of actions)</w:t>
-      </w:r>
-    </w:p>
-    <w:p>
-      <w:pPr>
-        <w:pStyle w:val="ListParagraph"/>
-        <w:numPr>
-          <w:ilvl w:val="0"/>
-          <w:numId w:val="29"/>
-        </w:numPr>
-        <w:spacing w:before="100" w:beforeAutospacing="1" w:after="100" w:afterAutospacing="1"/>
-        <w:rPr>
-          <w:rFonts w:ascii="HelveticaNeue" w:eastAsia="Times New Roman" w:hAnsi="HelveticaNeue" w:cs="Times New Roman"/>
-          <w:color w:val="000000"/>
-          <w:sz w:val="18"/>
-          <w:szCs w:val="18"/>
-        </w:rPr>
-      </w:pPr>
-      <w:proofErr w:type="spellStart"/>
-      <w:r>
-        <w:rPr>
-          <w:rFonts w:ascii="HelveticaNeue" w:eastAsia="Times New Roman" w:hAnsi="HelveticaNeue" w:cs="Times New Roman"/>
-          <w:color w:val="000000"/>
-          <w:sz w:val="18"/>
-          <w:szCs w:val="18"/>
-        </w:rPr>
-        <w:t>action_target</w:t>
-      </w:r>
-      <w:proofErr w:type="spellEnd"/>
-    </w:p>
-    <w:p>
-      <w:pPr>
-        <w:pStyle w:val="ListParagraph"/>
-        <w:numPr>
-          <w:ilvl w:val="0"/>
-          <w:numId w:val="29"/>
-        </w:numPr>
-        <w:spacing w:before="100" w:beforeAutospacing="1" w:after="100" w:afterAutospacing="1"/>
-        <w:rPr>
-          <w:rFonts w:ascii="HelveticaNeue" w:eastAsia="Times New Roman" w:hAnsi="HelveticaNeue" w:cs="Times New Roman"/>
-          <w:color w:val="000000"/>
-          <w:sz w:val="18"/>
-          <w:szCs w:val="18"/>
-        </w:rPr>
-      </w:pPr>
-      <w:r>
-        <w:rPr>
-          <w:rFonts w:ascii="HelveticaNeue" w:eastAsia="Times New Roman" w:hAnsi="HelveticaNeue" w:cs="Times New Roman"/>
-          <w:color w:val="000000"/>
-          <w:sz w:val="18"/>
-          <w:szCs w:val="18"/>
-        </w:rPr>
-        <w:t>date</w:t>
-      </w:r>
-      <w:r>
-        <w:rPr>
-          <w:rFonts w:ascii="HelveticaNeue" w:eastAsia="Times New Roman" w:hAnsi="HelveticaNeue" w:cs="Times New Roman"/>
-          <w:color w:val="000000"/>
-          <w:sz w:val="18"/>
-          <w:szCs w:val="18"/>
-        </w:rPr>
-        <w:t xml:space="preserve"> (can be </w:t>
-      </w:r>
-      <w:proofErr w:type="spellStart"/>
-      <w:r>
-        <w:rPr>
-          <w:rFonts w:ascii="HelveticaNeue" w:eastAsia="Times New Roman" w:hAnsi="HelveticaNeue" w:cs="Times New Roman"/>
-          <w:color w:val="000000"/>
-          <w:sz w:val="18"/>
-          <w:szCs w:val="18"/>
-        </w:rPr>
-        <w:t>created_at</w:t>
-      </w:r>
-      <w:proofErr w:type="spellEnd"/>
-      <w:r>
-        <w:rPr>
-          <w:rFonts w:ascii="HelveticaNeue" w:eastAsia="Times New Roman" w:hAnsi="HelveticaNeue" w:cs="Times New Roman"/>
-          <w:color w:val="000000"/>
-          <w:sz w:val="18"/>
-          <w:szCs w:val="18"/>
-        </w:rPr>
-        <w:t>)</w:t>
-      </w:r>
-    </w:p>
-    <w:p>
-      <w:pPr>
-        <w:pStyle w:val="ListParagraph"/>
-        <w:numPr>
-          <w:ilvl w:val="0"/>
-          <w:numId w:val="29"/>
-        </w:numPr>
-        <w:spacing w:before="100" w:beforeAutospacing="1" w:after="100" w:afterAutospacing="1"/>
-        <w:rPr>
-          <w:rFonts w:ascii="HelveticaNeue" w:eastAsia="Times New Roman" w:hAnsi="HelveticaNeue" w:cs="Times New Roman"/>
-          <w:color w:val="000000"/>
-          <w:sz w:val="18"/>
-          <w:szCs w:val="18"/>
-        </w:rPr>
-      </w:pPr>
-      <w:r>
-        <w:rPr>
-          <w:rFonts w:ascii="HelveticaNeue" w:eastAsia="Times New Roman" w:hAnsi="HelveticaNeue" w:cs="Times New Roman"/>
-          <w:color w:val="000000"/>
-          <w:sz w:val="18"/>
-          <w:szCs w:val="18"/>
-        </w:rPr>
-        <w:t>remark</w:t>
-      </w:r>
-    </w:p>
-    <w:p>
-      <w:pPr>
-        <w:pStyle w:val="Heading1"/>
-        <w:rPr>
-          <w:rFonts w:eastAsia="Times New Roman"/>
-        </w:rPr>
-      </w:pPr>
-      <w:r>
-        <w:rPr>
-          <w:rFonts w:eastAsia="Times New Roman"/>
-        </w:rPr>
-        <w:t>Files</w:t>
-      </w:r>
-    </w:p>
-    <w:p>
-      <w:pPr>
-        <w:pStyle w:val="ListParagraph"/>
-        <w:numPr>
-          <w:ilvl w:val="0"/>
-          <w:numId w:val="32"/>
-        </w:numPr>
-        <w:spacing w:before="100" w:beforeAutospacing="1" w:after="100" w:afterAutospacing="1"/>
-        <w:rPr>
-          <w:rFonts w:ascii="HelveticaNeue" w:eastAsia="Times New Roman" w:hAnsi="HelveticaNeue" w:cs="Times New Roman"/>
-          <w:color w:val="000000"/>
-          <w:sz w:val="18"/>
-          <w:szCs w:val="18"/>
-        </w:rPr>
-      </w:pPr>
-      <w:r>
-        <w:rPr>
-          <w:rFonts w:ascii="HelveticaNeue" w:eastAsia="Times New Roman" w:hAnsi="HelveticaNeue" w:cs="Times New Roman"/>
-          <w:color w:val="000000"/>
-          <w:sz w:val="18"/>
-          <w:szCs w:val="18"/>
-        </w:rPr>
-        <w:t>id</w:t>
-      </w:r>
-    </w:p>
-    <w:p>
-      <w:pPr>
-        <w:pStyle w:val="ListParagraph"/>
-        <w:numPr>
-          <w:ilvl w:val="0"/>
-          <w:numId w:val="32"/>
-        </w:numPr>
-        <w:spacing w:before="100" w:beforeAutospacing="1" w:after="100" w:afterAutospacing="1"/>
+          <w:numId w:val="28"/>
+        </w:numPr>
+        <w:spacing w:before="100" w:beforeAutospacing="1" w:after="100" w:afterAutospacing="1"/>
+        <w:rPr>
+          <w:rFonts w:ascii="HelveticaNeue" w:eastAsia="Times New Roman" w:hAnsi="HelveticaNeue" w:cs="Times New Roman"/>
+          <w:color w:val="000000"/>
+          <w:sz w:val="18"/>
+          <w:szCs w:val="18"/>
+        </w:rPr>
+      </w:pPr>
+      <w:r>
         <w:rPr>
           <w:rFonts w:ascii="HelveticaNeue" w:eastAsia="Times New Roman" w:hAnsi="HelveticaNeue" w:cs="Times New Roman"/>
           <w:i/>
@@ -2185,6 +2089,326 @@
           <w:szCs w:val="18"/>
           <w:u w:val="single"/>
         </w:rPr>
+        <w:t>address_id</w:t>
+      </w:r>
+    </w:p>
+    <w:p>
+      <w:pPr>
+        <w:pStyle w:val="ListParagraph"/>
+        <w:numPr>
+          <w:ilvl w:val="0"/>
+          <w:numId w:val="28"/>
+        </w:numPr>
+        <w:spacing w:before="100" w:beforeAutospacing="1" w:after="100" w:afterAutospacing="1"/>
+        <w:rPr>
+          <w:rFonts w:ascii="HelveticaNeue" w:eastAsia="Times New Roman" w:hAnsi="HelveticaNeue" w:cs="Times New Roman"/>
+          <w:color w:val="000000"/>
+          <w:sz w:val="18"/>
+          <w:szCs w:val="18"/>
+        </w:rPr>
+      </w:pPr>
+      <w:r>
+        <w:rPr>
+          <w:rFonts w:ascii="HelveticaNeue" w:eastAsia="Times New Roman" w:hAnsi="HelveticaNeue" w:cs="Times New Roman"/>
+          <w:color w:val="000000"/>
+          <w:sz w:val="18"/>
+          <w:szCs w:val="18"/>
+        </w:rPr>
+        <w:t>personal_name</w:t>
+      </w:r>
+    </w:p>
+    <w:p>
+      <w:pPr>
+        <w:pStyle w:val="ListParagraph"/>
+        <w:numPr>
+          <w:ilvl w:val="0"/>
+          <w:numId w:val="28"/>
+        </w:numPr>
+        <w:spacing w:before="100" w:beforeAutospacing="1" w:after="100" w:afterAutospacing="1"/>
+        <w:rPr>
+          <w:rFonts w:ascii="HelveticaNeue" w:eastAsia="Times New Roman" w:hAnsi="HelveticaNeue" w:cs="Times New Roman"/>
+          <w:color w:val="000000"/>
+          <w:sz w:val="18"/>
+          <w:szCs w:val="18"/>
+        </w:rPr>
+      </w:pPr>
+      <w:r>
+        <w:rPr>
+          <w:rFonts w:ascii="HelveticaNeue" w:eastAsia="Times New Roman" w:hAnsi="HelveticaNeue" w:cs="Times New Roman"/>
+          <w:color w:val="000000"/>
+          <w:sz w:val="18"/>
+          <w:szCs w:val="18"/>
+        </w:rPr>
+        <w:t>father_name</w:t>
+      </w:r>
+    </w:p>
+    <w:p>
+      <w:pPr>
+        <w:pStyle w:val="ListParagraph"/>
+        <w:numPr>
+          <w:ilvl w:val="0"/>
+          <w:numId w:val="28"/>
+        </w:numPr>
+        <w:spacing w:before="100" w:beforeAutospacing="1" w:after="100" w:afterAutospacing="1"/>
+        <w:rPr>
+          <w:rFonts w:ascii="HelveticaNeue" w:eastAsia="Times New Roman" w:hAnsi="HelveticaNeue" w:cs="Times New Roman"/>
+          <w:color w:val="000000"/>
+          <w:sz w:val="18"/>
+          <w:szCs w:val="18"/>
+        </w:rPr>
+      </w:pPr>
+      <w:r>
+        <w:rPr>
+          <w:rFonts w:ascii="HelveticaNeue" w:eastAsia="Times New Roman" w:hAnsi="HelveticaNeue" w:cs="Times New Roman"/>
+          <w:color w:val="000000"/>
+          <w:sz w:val="18"/>
+          <w:szCs w:val="18"/>
+        </w:rPr>
+        <w:t>grand_father_name</w:t>
+      </w:r>
+    </w:p>
+    <w:p>
+      <w:pPr>
+        <w:pStyle w:val="ListParagraph"/>
+        <w:numPr>
+          <w:ilvl w:val="0"/>
+          <w:numId w:val="28"/>
+        </w:numPr>
+        <w:spacing w:before="100" w:beforeAutospacing="1" w:after="100" w:afterAutospacing="1"/>
+        <w:rPr>
+          <w:rFonts w:ascii="HelveticaNeue" w:eastAsia="Times New Roman" w:hAnsi="HelveticaNeue" w:cs="Times New Roman"/>
+          <w:color w:val="000000"/>
+          <w:sz w:val="18"/>
+          <w:szCs w:val="18"/>
+        </w:rPr>
+      </w:pPr>
+      <w:r>
+        <w:rPr>
+          <w:rFonts w:ascii="HelveticaNeue" w:eastAsia="Times New Roman" w:hAnsi="HelveticaNeue" w:cs="Times New Roman"/>
+          <w:color w:val="000000"/>
+          <w:sz w:val="18"/>
+          <w:szCs w:val="18"/>
+        </w:rPr>
+        <w:t>email</w:t>
+      </w:r>
+    </w:p>
+    <w:p>
+      <w:pPr>
+        <w:pStyle w:val="ListParagraph"/>
+        <w:numPr>
+          <w:ilvl w:val="0"/>
+          <w:numId w:val="28"/>
+        </w:numPr>
+        <w:spacing w:before="100" w:beforeAutospacing="1" w:after="100" w:afterAutospacing="1"/>
+        <w:rPr>
+          <w:rFonts w:ascii="HelveticaNeue" w:eastAsia="Times New Roman" w:hAnsi="HelveticaNeue" w:cs="Times New Roman"/>
+          <w:color w:val="000000"/>
+          <w:sz w:val="18"/>
+          <w:szCs w:val="18"/>
+        </w:rPr>
+      </w:pPr>
+      <w:r>
+        <w:rPr>
+          <w:rFonts w:ascii="HelveticaNeue" w:eastAsia="Times New Roman" w:hAnsi="HelveticaNeue" w:cs="Times New Roman"/>
+          <w:color w:val="000000"/>
+          <w:sz w:val="18"/>
+          <w:szCs w:val="18"/>
+        </w:rPr>
+        <w:t>password</w:t>
+      </w:r>
+    </w:p>
+    <w:p>
+      <w:pPr>
+        <w:pStyle w:val="ListParagraph"/>
+        <w:numPr>
+          <w:ilvl w:val="0"/>
+          <w:numId w:val="28"/>
+        </w:numPr>
+        <w:spacing w:before="100" w:beforeAutospacing="1" w:after="100" w:afterAutospacing="1"/>
+        <w:rPr>
+          <w:rFonts w:ascii="HelveticaNeue" w:eastAsia="Times New Roman" w:hAnsi="HelveticaNeue" w:cs="Times New Roman"/>
+          <w:color w:val="000000"/>
+          <w:sz w:val="18"/>
+          <w:szCs w:val="18"/>
+        </w:rPr>
+      </w:pPr>
+      <w:proofErr w:type="spellStart"/>
+      <w:r>
+        <w:rPr>
+          <w:rFonts w:ascii="HelveticaNeue" w:eastAsia="Times New Roman" w:hAnsi="HelveticaNeue" w:cs="Times New Roman"/>
+          <w:color w:val="000000"/>
+          <w:sz w:val="18"/>
+          <w:szCs w:val="18"/>
+        </w:rPr>
+        <w:t>phone_numbe</w:t>
+      </w:r>
+      <w:r>
+        <w:rPr>
+          <w:rFonts w:ascii="HelveticaNeue" w:eastAsia="Times New Roman" w:hAnsi="HelveticaNeue" w:cs="Times New Roman"/>
+          <w:color w:val="000000"/>
+          <w:sz w:val="18"/>
+          <w:szCs w:val="18"/>
+        </w:rPr>
+        <w:t>r</w:t>
+      </w:r>
+      <w:proofErr w:type="spellEnd"/>
+    </w:p>
+    <w:p>
+      <w:pPr>
+        <w:pStyle w:val="ListParagraph"/>
+        <w:numPr>
+          <w:ilvl w:val="0"/>
+          <w:numId w:val="28"/>
+        </w:numPr>
+        <w:spacing w:before="100" w:beforeAutospacing="1" w:after="100" w:afterAutospacing="1"/>
+        <w:rPr>
+          <w:rFonts w:ascii="HelveticaNeue" w:eastAsia="Times New Roman" w:hAnsi="HelveticaNeue" w:cs="Times New Roman"/>
+          <w:color w:val="000000"/>
+          <w:sz w:val="18"/>
+          <w:szCs w:val="18"/>
+        </w:rPr>
+      </w:pPr>
+      <w:r>
+        <w:rPr>
+          <w:rFonts w:ascii="HelveticaNeue" w:eastAsia="Times New Roman" w:hAnsi="HelveticaNeue" w:cs="Times New Roman"/>
+          <w:color w:val="000000"/>
+          <w:sz w:val="18"/>
+          <w:szCs w:val="18"/>
+        </w:rPr>
+        <w:t>sex</w:t>
+      </w:r>
+    </w:p>
+    <w:p>
+      <w:pPr>
+        <w:pStyle w:val="ListParagraph"/>
+        <w:numPr>
+          <w:ilvl w:val="0"/>
+          <w:numId w:val="28"/>
+        </w:numPr>
+        <w:spacing w:before="100" w:beforeAutospacing="1" w:after="100" w:afterAutospacing="1"/>
+        <w:rPr>
+          <w:rFonts w:ascii="HelveticaNeue" w:eastAsia="Times New Roman" w:hAnsi="HelveticaNeue" w:cs="Times New Roman"/>
+          <w:color w:val="000000"/>
+          <w:sz w:val="18"/>
+          <w:szCs w:val="18"/>
+        </w:rPr>
+      </w:pPr>
+      <w:proofErr w:type="spellStart"/>
+      <w:r>
+        <w:rPr>
+          <w:rFonts w:ascii="HelveticaNeue" w:eastAsia="Times New Roman" w:hAnsi="HelveticaNeue" w:cs="Times New Roman"/>
+          <w:color w:val="000000"/>
+          <w:sz w:val="18"/>
+          <w:szCs w:val="18"/>
+        </w:rPr>
+        <w:t>birth_date</w:t>
+      </w:r>
+      <w:proofErr w:type="spellEnd"/>
+    </w:p>
+    <w:p>
+      <w:pPr>
+        <w:pStyle w:val="ListParagraph"/>
+        <w:numPr>
+          <w:ilvl w:val="0"/>
+          <w:numId w:val="28"/>
+        </w:numPr>
+        <w:spacing w:before="100" w:beforeAutospacing="1" w:after="100" w:afterAutospacing="1"/>
+        <w:rPr>
+          <w:rFonts w:ascii="HelveticaNeue" w:eastAsia="Times New Roman" w:hAnsi="HelveticaNeue" w:cs="Times New Roman"/>
+          <w:color w:val="000000"/>
+          <w:sz w:val="18"/>
+          <w:szCs w:val="18"/>
+        </w:rPr>
+      </w:pPr>
+      <w:r>
+        <w:rPr>
+          <w:rFonts w:ascii="HelveticaNeue" w:eastAsia="Times New Roman" w:hAnsi="HelveticaNeue" w:cs="Times New Roman"/>
+          <w:color w:val="000000"/>
+          <w:sz w:val="18"/>
+          <w:szCs w:val="18"/>
+        </w:rPr>
+        <w:t>employment_date</w:t>
+      </w:r>
+    </w:p>
+    <w:p>
+      <w:pPr>
+        <w:pStyle w:val="ListParagraph"/>
+        <w:numPr>
+          <w:ilvl w:val="0"/>
+          <w:numId w:val="28"/>
+        </w:numPr>
+        <w:spacing w:before="100" w:beforeAutospacing="1" w:after="100" w:afterAutospacing="1"/>
+        <w:rPr>
+          <w:rFonts w:ascii="HelveticaNeue" w:eastAsia="Times New Roman" w:hAnsi="HelveticaNeue" w:cs="Times New Roman"/>
+          <w:color w:val="000000"/>
+          <w:sz w:val="18"/>
+          <w:szCs w:val="18"/>
+        </w:rPr>
+      </w:pPr>
+      <w:proofErr w:type="spellStart"/>
+      <w:r>
+        <w:rPr>
+          <w:rFonts w:ascii="HelveticaNeue" w:eastAsia="Times New Roman" w:hAnsi="HelveticaNeue" w:cs="Times New Roman"/>
+          <w:color w:val="000000"/>
+          <w:sz w:val="18"/>
+          <w:szCs w:val="18"/>
+        </w:rPr>
+        <w:t>pension_id_number</w:t>
+      </w:r>
+      <w:proofErr w:type="spellEnd"/>
+    </w:p>
+    <w:p>
+      <w:pPr>
+        <w:pStyle w:val="Heading1"/>
+      </w:pPr>
+      <w:proofErr w:type="spellStart"/>
+      <w:r>
+        <w:rPr>
+          <w:rFonts w:eastAsia="Times New Roman"/>
+        </w:rPr>
+        <w:t>SystemLog</w:t>
+      </w:r>
+      <w:proofErr w:type="spellEnd"/>
+    </w:p>
+    <w:p>
+      <w:pPr>
+        <w:pStyle w:val="ListParagraph"/>
+        <w:numPr>
+          <w:ilvl w:val="0"/>
+          <w:numId w:val="29"/>
+        </w:numPr>
+        <w:spacing w:before="100" w:beforeAutospacing="1" w:after="100" w:afterAutospacing="1"/>
+        <w:rPr>
+          <w:rFonts w:ascii="HelveticaNeue" w:eastAsia="Times New Roman" w:hAnsi="HelveticaNeue" w:cs="Times New Roman"/>
+          <w:color w:val="000000"/>
+          <w:sz w:val="18"/>
+          <w:szCs w:val="18"/>
+        </w:rPr>
+      </w:pPr>
+      <w:r>
+        <w:rPr>
+          <w:rFonts w:ascii="HelveticaNeue" w:eastAsia="Times New Roman" w:hAnsi="HelveticaNeue" w:cs="Times New Roman"/>
+          <w:color w:val="000000"/>
+          <w:sz w:val="18"/>
+          <w:szCs w:val="18"/>
+        </w:rPr>
+        <w:t>id</w:t>
+      </w:r>
+    </w:p>
+    <w:p>
+      <w:pPr>
+        <w:pStyle w:val="ListParagraph"/>
+        <w:numPr>
+          <w:ilvl w:val="0"/>
+          <w:numId w:val="29"/>
+        </w:numPr>
+        <w:spacing w:before="100" w:beforeAutospacing="1" w:after="100" w:afterAutospacing="1"/>
+        <w:rPr>
+          <w:rFonts w:ascii="HelveticaNeue" w:eastAsia="Times New Roman" w:hAnsi="HelveticaNeue" w:cs="Times New Roman"/>
+          <w:color w:val="000000"/>
+          <w:sz w:val="18"/>
+          <w:szCs w:val="18"/>
+        </w:rPr>
       </w:pPr>
       <w:proofErr w:type="spellStart"/>
       <w:r>
@@ -2197,18 +2421,9 @@
           <w:szCs w:val="18"/>
           <w:u w:val="single"/>
         </w:rPr>
-        <w:t>fileable_id</w:t>
-      </w:r>
-      <w:proofErr w:type="spellEnd"/>
-    </w:p>
-    <w:p>
-      <w:pPr>
-        <w:pStyle w:val="ListParagraph"/>
-        <w:numPr>
-          <w:ilvl w:val="0"/>
-          <w:numId w:val="32"/>
-        </w:numPr>
-        <w:spacing w:before="100" w:beforeAutospacing="1" w:after="100" w:afterAutospacing="1"/>
+        <w:t>actor</w:t>
+      </w:r>
+      <w:r>
         <w:rPr>
           <w:rFonts w:ascii="HelveticaNeue" w:eastAsia="Times New Roman" w:hAnsi="HelveticaNeue" w:cs="Times New Roman"/>
           <w:i/>
@@ -2218,9 +2433,18 @@
           <w:szCs w:val="18"/>
           <w:u w:val="single"/>
         </w:rPr>
-      </w:pPr>
-      <w:proofErr w:type="spellStart"/>
-      <w:r>
+        <w:t>_id</w:t>
+      </w:r>
+      <w:proofErr w:type="spellEnd"/>
+    </w:p>
+    <w:p>
+      <w:pPr>
+        <w:pStyle w:val="ListParagraph"/>
+        <w:numPr>
+          <w:ilvl w:val="0"/>
+          <w:numId w:val="29"/>
+        </w:numPr>
+        <w:spacing w:before="100" w:beforeAutospacing="1" w:after="100" w:afterAutospacing="1"/>
         <w:rPr>
           <w:rFonts w:ascii="HelveticaNeue" w:eastAsia="Times New Roman" w:hAnsi="HelveticaNeue" w:cs="Times New Roman"/>
           <w:i/>
@@ -2230,210 +2454,9 @@
           <w:szCs w:val="18"/>
           <w:u w:val="single"/>
         </w:rPr>
-        <w:t>fileable_type</w:t>
-      </w:r>
-      <w:proofErr w:type="spellEnd"/>
-    </w:p>
-    <w:p>
-      <w:pPr>
-        <w:pStyle w:val="ListParagraph"/>
-        <w:numPr>
-          <w:ilvl w:val="0"/>
-          <w:numId w:val="32"/>
-        </w:numPr>
-        <w:spacing w:before="100" w:beforeAutospacing="1" w:after="100" w:afterAutospacing="1"/>
-        <w:rPr>
-          <w:rFonts w:ascii="HelveticaNeue" w:eastAsia="Times New Roman" w:hAnsi="HelveticaNeue" w:cs="Times New Roman"/>
-          <w:color w:val="000000"/>
-          <w:sz w:val="18"/>
-          <w:szCs w:val="18"/>
-        </w:rPr>
       </w:pPr>
       <w:proofErr w:type="spellStart"/>
       <w:r>
-        <w:rPr>
-          <w:rFonts w:ascii="HelveticaNeue" w:eastAsia="Times New Roman" w:hAnsi="HelveticaNeue" w:cs="Times New Roman"/>
-          <w:color w:val="000000"/>
-          <w:sz w:val="18"/>
-          <w:szCs w:val="18"/>
-        </w:rPr>
-        <w:t>file_name</w:t>
-      </w:r>
-      <w:proofErr w:type="spellEnd"/>
-    </w:p>
-    <w:p>
-      <w:pPr>
-        <w:pStyle w:val="ListParagraph"/>
-        <w:numPr>
-          <w:ilvl w:val="0"/>
-          <w:numId w:val="32"/>
-        </w:numPr>
-        <w:spacing w:before="100" w:beforeAutospacing="1" w:after="100" w:afterAutospacing="1"/>
-        <w:rPr>
-          <w:rFonts w:ascii="HelveticaNeue" w:eastAsia="Times New Roman" w:hAnsi="HelveticaNeue" w:cs="Times New Roman"/>
-          <w:color w:val="000000"/>
-          <w:sz w:val="18"/>
-          <w:szCs w:val="18"/>
-        </w:rPr>
-      </w:pPr>
-      <w:proofErr w:type="spellStart"/>
-      <w:r>
-        <w:rPr>
-          <w:rFonts w:ascii="HelveticaNeue" w:eastAsia="Times New Roman" w:hAnsi="HelveticaNeue" w:cs="Times New Roman"/>
-          <w:color w:val="000000"/>
-          <w:sz w:val="18"/>
-          <w:szCs w:val="18"/>
-        </w:rPr>
-        <w:t>file_url</w:t>
-      </w:r>
-      <w:proofErr w:type="spellEnd"/>
-    </w:p>
-    <w:p>
-      <w:pPr>
-        <w:pStyle w:val="ListParagraph"/>
-        <w:numPr>
-          <w:ilvl w:val="0"/>
-          <w:numId w:val="32"/>
-        </w:numPr>
-        <w:spacing w:before="100" w:beforeAutospacing="1" w:after="100" w:afterAutospacing="1"/>
-        <w:rPr>
-          <w:rFonts w:ascii="HelveticaNeue" w:eastAsia="Times New Roman" w:hAnsi="HelveticaNeue" w:cs="Times New Roman"/>
-          <w:color w:val="000000"/>
-          <w:sz w:val="18"/>
-          <w:szCs w:val="18"/>
-        </w:rPr>
-      </w:pPr>
-      <w:proofErr w:type="spellStart"/>
-      <w:r>
-        <w:rPr>
-          <w:rFonts w:ascii="HelveticaNeue" w:eastAsia="Times New Roman" w:hAnsi="HelveticaNeue" w:cs="Times New Roman"/>
-          <w:color w:val="000000"/>
-          <w:sz w:val="18"/>
-          <w:szCs w:val="18"/>
-        </w:rPr>
-        <w:t>fil</w:t>
-      </w:r>
-      <w:r>
-        <w:rPr>
-          <w:rFonts w:ascii="HelveticaNeue" w:eastAsia="Times New Roman" w:hAnsi="HelveticaNeue" w:cs="Times New Roman"/>
-          <w:color w:val="000000"/>
-          <w:sz w:val="18"/>
-          <w:szCs w:val="18"/>
-        </w:rPr>
-        <w:t>e</w:t>
-      </w:r>
-      <w:r>
-        <w:rPr>
-          <w:rFonts w:ascii="HelveticaNeue" w:eastAsia="Times New Roman" w:hAnsi="HelveticaNeue" w:cs="Times New Roman"/>
-          <w:color w:val="000000"/>
-          <w:sz w:val="18"/>
-          <w:szCs w:val="18"/>
-        </w:rPr>
-        <w:t>_type</w:t>
-      </w:r>
-      <w:proofErr w:type="spellEnd"/>
-      <w:r>
-        <w:rPr>
-          <w:rFonts w:ascii="HelveticaNeue" w:eastAsia="Times New Roman" w:hAnsi="HelveticaNeue" w:cs="Times New Roman"/>
-          <w:color w:val="000000"/>
-          <w:sz w:val="18"/>
-          <w:szCs w:val="18"/>
-        </w:rPr>
-        <w:t xml:space="preserve">(id scan, profile picture, </w:t>
-      </w:r>
-      <w:r>
-        <w:rPr>
-          <w:rFonts w:ascii="HelveticaNeue" w:eastAsia="Times New Roman" w:hAnsi="HelveticaNeue" w:cs="Times New Roman"/>
-          <w:color w:val="000000"/>
-          <w:sz w:val="18"/>
-          <w:szCs w:val="18"/>
-        </w:rPr>
-        <w:t>company document</w:t>
-      </w:r>
-      <w:r>
-        <w:rPr>
-          <w:rFonts w:ascii="HelveticaNeue" w:eastAsia="Times New Roman" w:hAnsi="HelveticaNeue" w:cs="Times New Roman"/>
-          <w:color w:val="000000"/>
-          <w:sz w:val="18"/>
-          <w:szCs w:val="18"/>
-        </w:rPr>
-        <w:t xml:space="preserve">, </w:t>
-      </w:r>
-      <w:r>
-        <w:rPr>
-          <w:rFonts w:ascii="HelveticaNeue" w:eastAsia="Times New Roman" w:hAnsi="HelveticaNeue" w:cs="Times New Roman"/>
-          <w:color w:val="000000"/>
-          <w:sz w:val="18"/>
-          <w:szCs w:val="18"/>
-        </w:rPr>
-        <w:t>certificate</w:t>
-      </w:r>
-      <w:r>
-        <w:rPr>
-          <w:rFonts w:ascii="HelveticaNeue" w:eastAsia="Times New Roman" w:hAnsi="HelveticaNeue" w:cs="Times New Roman"/>
-          <w:color w:val="000000"/>
-          <w:sz w:val="18"/>
-          <w:szCs w:val="18"/>
-        </w:rPr>
-        <w:t>, notice document</w:t>
-      </w:r>
-      <w:r>
-        <w:rPr>
-          <w:rFonts w:ascii="HelveticaNeue" w:eastAsia="Times New Roman" w:hAnsi="HelveticaNeue" w:cs="Times New Roman"/>
-          <w:color w:val="000000"/>
-          <w:sz w:val="18"/>
-          <w:szCs w:val="18"/>
-        </w:rPr>
-        <w:t xml:space="preserve"> …)</w:t>
-      </w:r>
-    </w:p>
-    <w:p>
-      <w:pPr>
-        <w:pStyle w:val="Heading1"/>
-        <w:rPr>
-          <w:rFonts w:eastAsia="Times New Roman"/>
-        </w:rPr>
-      </w:pPr>
-      <w:r>
-        <w:rPr>
-          <w:rFonts w:eastAsia="Times New Roman"/>
-        </w:rPr>
-        <w:t>Reminder</w:t>
-      </w:r>
-    </w:p>
-    <w:p>
-      <w:pPr>
-        <w:pStyle w:val="ListParagraph"/>
-        <w:numPr>
-          <w:ilvl w:val="0"/>
-          <w:numId w:val="29"/>
-        </w:numPr>
-        <w:spacing w:before="100" w:beforeAutospacing="1" w:after="100" w:afterAutospacing="1"/>
-        <w:rPr>
-          <w:rFonts w:ascii="HelveticaNeue" w:eastAsia="Times New Roman" w:hAnsi="HelveticaNeue" w:cs="Times New Roman"/>
-          <w:color w:val="000000"/>
-          <w:sz w:val="18"/>
-          <w:szCs w:val="18"/>
-        </w:rPr>
-      </w:pPr>
-      <w:r>
-        <w:rPr>
-          <w:rFonts w:ascii="HelveticaNeue" w:eastAsia="Times New Roman" w:hAnsi="HelveticaNeue" w:cs="Times New Roman"/>
-          <w:color w:val="000000"/>
-          <w:sz w:val="18"/>
-          <w:szCs w:val="18"/>
-        </w:rPr>
-        <w:t>id</w:t>
-      </w:r>
-    </w:p>
-    <w:p>
-      <w:pPr>
-        <w:pStyle w:val="ListParagraph"/>
-        <w:numPr>
-          <w:ilvl w:val="0"/>
-          <w:numId w:val="29"/>
-        </w:numPr>
-        <w:spacing w:before="100" w:beforeAutospacing="1" w:after="100" w:afterAutospacing="1"/>
         <w:rPr>
           <w:rFonts w:ascii="HelveticaNeue" w:eastAsia="Times New Roman" w:hAnsi="HelveticaNeue" w:cs="Times New Roman"/>
           <w:i/>
@@ -2443,9 +2466,18 @@
           <w:szCs w:val="18"/>
           <w:u w:val="single"/>
         </w:rPr>
-      </w:pPr>
-      <w:proofErr w:type="spellStart"/>
-      <w:r>
+        <w:t>loggable_id</w:t>
+      </w:r>
+      <w:proofErr w:type="spellEnd"/>
+    </w:p>
+    <w:p>
+      <w:pPr>
+        <w:pStyle w:val="ListParagraph"/>
+        <w:numPr>
+          <w:ilvl w:val="0"/>
+          <w:numId w:val="29"/>
+        </w:numPr>
+        <w:spacing w:before="100" w:beforeAutospacing="1" w:after="100" w:afterAutospacing="1"/>
         <w:rPr>
           <w:rFonts w:ascii="HelveticaNeue" w:eastAsia="Times New Roman" w:hAnsi="HelveticaNeue" w:cs="Times New Roman"/>
           <w:i/>
@@ -2455,9 +2487,8 @@
           <w:szCs w:val="18"/>
           <w:u w:val="single"/>
         </w:rPr>
-        <w:t>user_id</w:t>
-      </w:r>
-      <w:proofErr w:type="spellEnd"/>
+      </w:pPr>
+      <w:proofErr w:type="spellStart"/>
       <w:r>
         <w:rPr>
           <w:rFonts w:ascii="HelveticaNeue" w:eastAsia="Times New Roman" w:hAnsi="HelveticaNeue" w:cs="Times New Roman"/>
@@ -2468,8 +2499,9 @@
           <w:szCs w:val="18"/>
           <w:u w:val="single"/>
         </w:rPr>
-        <w:t xml:space="preserve"> (poster)</w:t>
-      </w:r>
+        <w:t>loggable_type</w:t>
+      </w:r>
+      <w:proofErr w:type="spellEnd"/>
     </w:p>
     <w:p>
       <w:pPr>
@@ -2493,7 +2525,7 @@
           <w:sz w:val="18"/>
           <w:szCs w:val="18"/>
         </w:rPr>
-        <w:t>title</w:t>
+        <w:t>action_type (an enum of actions)</w:t>
       </w:r>
     </w:p>
     <w:p>
@@ -2518,7 +2550,21 @@
           <w:sz w:val="18"/>
           <w:szCs w:val="18"/>
         </w:rPr>
-        <w:t>description</w:t>
+        <w:t>remark</w:t>
+      </w:r>
+    </w:p>
+    <w:p>
+      <w:pPr>
+        <w:pStyle w:val="Heading1"/>
+        <w:rPr>
+          <w:rFonts w:eastAsia="Times New Roman"/>
+        </w:rPr>
+      </w:pPr>
+      <w:r>
+        <w:rPr>
+          <w:rFonts w:eastAsia="Times New Roman"/>
+        </w:rPr>
+        <w:t>Files</w:t>
       </w:r>
     </w:p>
     <w:p>
@@ -2526,83 +2572,32 @@
         <w:pStyle w:val="ListParagraph"/>
         <w:numPr>
           <w:ilvl w:val="0"/>
-          <w:numId w:val="29"/>
-        </w:numPr>
-        <w:spacing w:before="100" w:beforeAutospacing="1" w:after="100" w:afterAutospacing="1"/>
-        <w:rPr>
-          <w:rFonts w:ascii="HelveticaNeue" w:eastAsia="Times New Roman" w:hAnsi="HelveticaNeue" w:cs="Times New Roman"/>
-          <w:color w:val="000000"/>
-          <w:sz w:val="18"/>
-          <w:szCs w:val="18"/>
-        </w:rPr>
-      </w:pPr>
-      <w:proofErr w:type="spellStart"/>
-      <w:r>
-        <w:rPr>
-          <w:rFonts w:ascii="HelveticaNeue" w:eastAsia="Times New Roman" w:hAnsi="HelveticaNeue" w:cs="Times New Roman"/>
-          <w:color w:val="000000"/>
-          <w:sz w:val="18"/>
-          <w:szCs w:val="18"/>
-        </w:rPr>
-        <w:t>target_date</w:t>
-      </w:r>
-      <w:proofErr w:type="spellEnd"/>
+          <w:numId w:val="32"/>
+        </w:numPr>
+        <w:spacing w:before="100" w:beforeAutospacing="1" w:after="100" w:afterAutospacing="1"/>
+        <w:rPr>
+          <w:rFonts w:ascii="HelveticaNeue" w:eastAsia="Times New Roman" w:hAnsi="HelveticaNeue" w:cs="Times New Roman"/>
+          <w:color w:val="000000"/>
+          <w:sz w:val="18"/>
+          <w:szCs w:val="18"/>
+        </w:rPr>
+      </w:pPr>
+      <w:r>
+        <w:rPr>
+          <w:rFonts w:ascii="HelveticaNeue" w:eastAsia="Times New Roman" w:hAnsi="HelveticaNeue" w:cs="Times New Roman"/>
+          <w:color w:val="000000"/>
+          <w:sz w:val="18"/>
+          <w:szCs w:val="18"/>
+        </w:rPr>
+        <w:t>id</w:t>
+      </w:r>
     </w:p>
     <w:p>
       <w:pPr>
         <w:pStyle w:val="ListParagraph"/>
         <w:numPr>
           <w:ilvl w:val="0"/>
-          <w:numId w:val="29"/>
-        </w:numPr>
-        <w:spacing w:before="100" w:beforeAutospacing="1" w:after="100" w:afterAutospacing="1"/>
-        <w:rPr>
-          <w:rFonts w:ascii="HelveticaNeue" w:eastAsia="Times New Roman" w:hAnsi="HelveticaNeue" w:cs="Times New Roman"/>
-          <w:color w:val="000000"/>
-          <w:sz w:val="18"/>
-          <w:szCs w:val="18"/>
-        </w:rPr>
-      </w:pPr>
-      <w:proofErr w:type="spellStart"/>
-      <w:r>
-        <w:rPr>
-          <w:rFonts w:ascii="HelveticaNeue" w:eastAsia="Times New Roman" w:hAnsi="HelveticaNeue" w:cs="Times New Roman"/>
-          <w:color w:val="000000"/>
-          <w:sz w:val="18"/>
-          <w:szCs w:val="18"/>
-        </w:rPr>
-        <w:t>remind_before</w:t>
-      </w:r>
-      <w:proofErr w:type="spellEnd"/>
-    </w:p>
-    <w:p>
-      <w:pPr>
-        <w:pStyle w:val="Heading1"/>
-        <w:rPr>
-          <w:rFonts w:eastAsia="Times New Roman"/>
-        </w:rPr>
-      </w:pPr>
-      <w:proofErr w:type="spellStart"/>
-      <w:r>
-        <w:rPr>
-          <w:rFonts w:eastAsia="Times New Roman"/>
-        </w:rPr>
-        <w:t>ReminderUser</w:t>
-      </w:r>
-      <w:proofErr w:type="spellEnd"/>
-      <w:r>
-        <w:rPr>
-          <w:rFonts w:eastAsia="Times New Roman"/>
-        </w:rPr>
-        <w:t xml:space="preserve"> (target users)</w:t>
-      </w:r>
-    </w:p>
-    <w:p>
-      <w:pPr>
-        <w:pStyle w:val="ListParagraph"/>
-        <w:numPr>
-          <w:ilvl w:val="0"/>
-          <w:numId w:val="29"/>
+          <w:numId w:val="32"/>
         </w:numPr>
         <w:spacing w:before="100" w:beforeAutospacing="1" w:after="100" w:afterAutospacing="1"/>
         <w:rPr>
@@ -2626,7 +2621,7 @@
           <w:szCs w:val="18"/>
           <w:u w:val="single"/>
         </w:rPr>
-        <w:t>reminder_id</w:t>
+        <w:t>fileable_id</w:t>
       </w:r>
       <w:proofErr w:type="spellEnd"/>
     </w:p>
@@ -2635,7 +2630,7 @@
         <w:pStyle w:val="ListParagraph"/>
         <w:numPr>
           <w:ilvl w:val="0"/>
-          <w:numId w:val="29"/>
+          <w:numId w:val="32"/>
         </w:numPr>
         <w:spacing w:before="100" w:beforeAutospacing="1" w:after="100" w:afterAutospacing="1"/>
         <w:rPr>
@@ -2659,9 +2654,162 @@
           <w:szCs w:val="18"/>
           <w:u w:val="single"/>
         </w:rPr>
-        <w:t>user_id</w:t>
+        <w:t>fileable_type</w:t>
       </w:r>
       <w:proofErr w:type="spellEnd"/>
+    </w:p>
+    <w:p>
+      <w:pPr>
+        <w:pStyle w:val="ListParagraph"/>
+        <w:numPr>
+          <w:ilvl w:val="0"/>
+          <w:numId w:val="32"/>
+        </w:numPr>
+        <w:spacing w:before="100" w:beforeAutospacing="1" w:after="100" w:afterAutospacing="1"/>
+        <w:rPr>
+          <w:rFonts w:ascii="HelveticaNeue" w:eastAsia="Times New Roman" w:hAnsi="HelveticaNeue" w:cs="Times New Roman"/>
+          <w:color w:val="000000"/>
+          <w:sz w:val="18"/>
+          <w:szCs w:val="18"/>
+        </w:rPr>
+      </w:pPr>
+      <w:proofErr w:type="spellStart"/>
+      <w:r>
+        <w:rPr>
+          <w:rFonts w:ascii="HelveticaNeue" w:eastAsia="Times New Roman" w:hAnsi="HelveticaNeue" w:cs="Times New Roman"/>
+          <w:color w:val="000000"/>
+          <w:sz w:val="18"/>
+          <w:szCs w:val="18"/>
+        </w:rPr>
+        <w:t>file_name</w:t>
+      </w:r>
+      <w:proofErr w:type="spellEnd"/>
+    </w:p>
+    <w:p>
+      <w:pPr>
+        <w:pStyle w:val="ListParagraph"/>
+        <w:numPr>
+          <w:ilvl w:val="0"/>
+          <w:numId w:val="32"/>
+        </w:numPr>
+        <w:spacing w:before="100" w:beforeAutospacing="1" w:after="100" w:afterAutospacing="1"/>
+        <w:rPr>
+          <w:rFonts w:ascii="HelveticaNeue" w:eastAsia="Times New Roman" w:hAnsi="HelveticaNeue" w:cs="Times New Roman"/>
+          <w:color w:val="000000"/>
+          <w:sz w:val="18"/>
+          <w:szCs w:val="18"/>
+        </w:rPr>
+      </w:pPr>
+      <w:proofErr w:type="spellStart"/>
+      <w:r>
+        <w:rPr>
+          <w:rFonts w:ascii="HelveticaNeue" w:eastAsia="Times New Roman" w:hAnsi="HelveticaNeue" w:cs="Times New Roman"/>
+          <w:color w:val="000000"/>
+          <w:sz w:val="18"/>
+          <w:szCs w:val="18"/>
+        </w:rPr>
+        <w:t>file_url</w:t>
+      </w:r>
+      <w:proofErr w:type="spellEnd"/>
+    </w:p>
+    <w:p>
+      <w:pPr>
+        <w:pStyle w:val="ListParagraph"/>
+        <w:numPr>
+          <w:ilvl w:val="0"/>
+          <w:numId w:val="32"/>
+        </w:numPr>
+        <w:spacing w:before="100" w:beforeAutospacing="1" w:after="100" w:afterAutospacing="1"/>
+        <w:rPr>
+          <w:rFonts w:ascii="HelveticaNeue" w:eastAsia="Times New Roman" w:hAnsi="HelveticaNeue" w:cs="Times New Roman"/>
+          <w:color w:val="000000"/>
+          <w:sz w:val="18"/>
+          <w:szCs w:val="18"/>
+        </w:rPr>
+      </w:pPr>
+      <w:proofErr w:type="spellStart"/>
+      <w:r>
+        <w:rPr>
+          <w:rFonts w:ascii="HelveticaNeue" w:eastAsia="Times New Roman" w:hAnsi="HelveticaNeue" w:cs="Times New Roman"/>
+          <w:color w:val="000000"/>
+          <w:sz w:val="18"/>
+          <w:szCs w:val="18"/>
+        </w:rPr>
+        <w:t>fil</w:t>
+      </w:r>
+      <w:r>
+        <w:rPr>
+          <w:rFonts w:ascii="HelveticaNeue" w:eastAsia="Times New Roman" w:hAnsi="HelveticaNeue" w:cs="Times New Roman"/>
+          <w:color w:val="000000"/>
+          <w:sz w:val="18"/>
+          <w:szCs w:val="18"/>
+        </w:rPr>
+        <w:t>e</w:t>
+      </w:r>
+      <w:r>
+        <w:rPr>
+          <w:rFonts w:ascii="HelveticaNeue" w:eastAsia="Times New Roman" w:hAnsi="HelveticaNeue" w:cs="Times New Roman"/>
+          <w:color w:val="000000"/>
+          <w:sz w:val="18"/>
+          <w:szCs w:val="18"/>
+        </w:rPr>
+        <w:t>_type</w:t>
+      </w:r>
+      <w:proofErr w:type="spellEnd"/>
+      <w:r>
+        <w:rPr>
+          <w:rFonts w:ascii="HelveticaNeue" w:eastAsia="Times New Roman" w:hAnsi="HelveticaNeue" w:cs="Times New Roman"/>
+          <w:color w:val="000000"/>
+          <w:sz w:val="18"/>
+          <w:szCs w:val="18"/>
+        </w:rPr>
+        <w:t xml:space="preserve">(id scan, profile picture, </w:t>
+      </w:r>
+      <w:r>
+        <w:rPr>
+          <w:rFonts w:ascii="HelveticaNeue" w:eastAsia="Times New Roman" w:hAnsi="HelveticaNeue" w:cs="Times New Roman"/>
+          <w:color w:val="000000"/>
+          <w:sz w:val="18"/>
+          <w:szCs w:val="18"/>
+        </w:rPr>
+        <w:t>company document</w:t>
+      </w:r>
+      <w:r>
+        <w:rPr>
+          <w:rFonts w:ascii="HelveticaNeue" w:eastAsia="Times New Roman" w:hAnsi="HelveticaNeue" w:cs="Times New Roman"/>
+          <w:color w:val="000000"/>
+          <w:sz w:val="18"/>
+          <w:szCs w:val="18"/>
+        </w:rPr>
+        <w:t xml:space="preserve">, </w:t>
+      </w:r>
+      <w:r>
+        <w:rPr>
+          <w:rFonts w:ascii="HelveticaNeue" w:eastAsia="Times New Roman" w:hAnsi="HelveticaNeue" w:cs="Times New Roman"/>
+          <w:color w:val="000000"/>
+          <w:sz w:val="18"/>
+          <w:szCs w:val="18"/>
+        </w:rPr>
+        <w:t>certificate</w:t>
+      </w:r>
+      <w:r>
+        <w:rPr>
+          <w:rFonts w:ascii="HelveticaNeue" w:eastAsia="Times New Roman" w:hAnsi="HelveticaNeue" w:cs="Times New Roman"/>
+          <w:color w:val="000000"/>
+          <w:sz w:val="18"/>
+          <w:szCs w:val="18"/>
+        </w:rPr>
+        <w:t>, notice document</w:t>
+      </w:r>
+      <w:r>
+        <w:rPr>
+          <w:rFonts w:ascii="HelveticaNeue" w:eastAsia="Times New Roman" w:hAnsi="HelveticaNeue" w:cs="Times New Roman"/>
+          <w:color w:val="000000"/>
+          <w:sz w:val="18"/>
+          <w:szCs w:val="18"/>
+        </w:rPr>
+        <w:t xml:space="preserve"> …)</w:t>
+      </w:r>
     </w:p>
     <w:p>
       <w:pPr>
@@ -2792,6 +2940,31 @@
           <w:sz w:val="18"/>
           <w:szCs w:val="18"/>
         </w:rPr>
+        <w:t>subject</w:t>
+      </w:r>
+    </w:p>
+    <w:p>
+      <w:pPr>
+        <w:pStyle w:val="ListParagraph"/>
+        <w:numPr>
+          <w:ilvl w:val="0"/>
+          <w:numId w:val="29"/>
+        </w:numPr>
+        <w:spacing w:before="100" w:beforeAutospacing="1" w:after="100" w:afterAutospacing="1"/>
+        <w:rPr>
+          <w:rFonts w:ascii="HelveticaNeue" w:eastAsia="Times New Roman" w:hAnsi="HelveticaNeue" w:cs="Times New Roman"/>
+          <w:color w:val="000000"/>
+          <w:sz w:val="18"/>
+          <w:szCs w:val="18"/>
+        </w:rPr>
+      </w:pPr>
+      <w:r>
+        <w:rPr>
+          <w:rFonts w:ascii="HelveticaNeue" w:eastAsia="Times New Roman" w:hAnsi="HelveticaNeue" w:cs="Times New Roman"/>
+          <w:color w:val="000000"/>
+          <w:sz w:val="18"/>
+          <w:szCs w:val="18"/>
+        </w:rPr>
         <w:t>content</w:t>
       </w:r>
     </w:p>
@@ -2869,6 +3042,7 @@
         <w:rPr>
           <w:rFonts w:eastAsia="Times New Roman"/>
         </w:rPr>
+        <w:lastRenderedPageBreak/>
         <w:t>Notic</w:t>
       </w:r>
       <w:r>
@@ -2877,6 +3051,12 @@
         </w:rPr>
         <w:t>e</w:t>
       </w:r>
+      <w:r>
+        <w:rPr>
+          <w:rFonts w:eastAsia="Times New Roman"/>
+        </w:rPr>
+        <w:t xml:space="preserve"> (also serves for Reminder)</w:t>
+      </w:r>
     </w:p>
     <w:p>
       <w:pPr>
@@ -2901,134 +3081,6 @@
           <w:szCs w:val="18"/>
         </w:rPr>
         <w:t>id</w:t>
-      </w:r>
-    </w:p>
-    <w:p>
-      <w:pPr>
-        <w:pStyle w:val="ListParagraph"/>
-        <w:numPr>
-          <w:ilvl w:val="0"/>
-          <w:numId w:val="29"/>
-        </w:numPr>
-        <w:spacing w:before="100" w:beforeAutospacing="1" w:after="100" w:afterAutospacing="1"/>
-        <w:rPr>
-          <w:rFonts w:ascii="HelveticaNeue" w:eastAsia="Times New Roman" w:hAnsi="HelveticaNeue" w:cs="Times New Roman"/>
-          <w:color w:val="000000"/>
-          <w:sz w:val="18"/>
-          <w:szCs w:val="18"/>
-        </w:rPr>
-      </w:pPr>
-      <w:proofErr w:type="spellStart"/>
-      <w:r>
-        <w:rPr>
-          <w:rFonts w:ascii="HelveticaNeue" w:eastAsia="Times New Roman" w:hAnsi="HelveticaNeue" w:cs="Times New Roman"/>
-          <w:color w:val="000000"/>
-          <w:sz w:val="18"/>
-          <w:szCs w:val="18"/>
-        </w:rPr>
-        <w:t>user_id</w:t>
-      </w:r>
-      <w:proofErr w:type="spellEnd"/>
-      <w:r>
-        <w:rPr>
-          <w:rFonts w:ascii="HelveticaNeue" w:eastAsia="Times New Roman" w:hAnsi="HelveticaNeue" w:cs="Times New Roman"/>
-          <w:color w:val="000000"/>
-          <w:sz w:val="18"/>
-          <w:szCs w:val="18"/>
-        </w:rPr>
-        <w:t xml:space="preserve"> (poster)</w:t>
-      </w:r>
-    </w:p>
-    <w:p>
-      <w:pPr>
-        <w:pStyle w:val="ListParagraph"/>
-        <w:numPr>
-          <w:ilvl w:val="0"/>
-          <w:numId w:val="29"/>
-        </w:numPr>
-        <w:spacing w:before="100" w:beforeAutospacing="1" w:after="100" w:afterAutospacing="1"/>
-        <w:rPr>
-          <w:rFonts w:ascii="HelveticaNeue" w:eastAsia="Times New Roman" w:hAnsi="HelveticaNeue" w:cs="Times New Roman"/>
-          <w:color w:val="000000"/>
-          <w:sz w:val="18"/>
-          <w:szCs w:val="18"/>
-        </w:rPr>
-      </w:pPr>
-      <w:r>
-        <w:rPr>
-          <w:rFonts w:ascii="HelveticaNeue" w:eastAsia="Times New Roman" w:hAnsi="HelveticaNeue" w:cs="Times New Roman"/>
-          <w:color w:val="000000"/>
-          <w:sz w:val="18"/>
-          <w:szCs w:val="18"/>
-        </w:rPr>
-        <w:t>title</w:t>
-      </w:r>
-    </w:p>
-    <w:p>
-      <w:pPr>
-        <w:pStyle w:val="ListParagraph"/>
-        <w:numPr>
-          <w:ilvl w:val="0"/>
-          <w:numId w:val="29"/>
-        </w:numPr>
-        <w:spacing w:before="100" w:beforeAutospacing="1" w:after="100" w:afterAutospacing="1"/>
-        <w:rPr>
-          <w:rFonts w:ascii="HelveticaNeue" w:eastAsia="Times New Roman" w:hAnsi="HelveticaNeue" w:cs="Times New Roman"/>
-          <w:color w:val="000000"/>
-          <w:sz w:val="18"/>
-          <w:szCs w:val="18"/>
-        </w:rPr>
-      </w:pPr>
-      <w:r>
-        <w:rPr>
-          <w:rFonts w:ascii="HelveticaNeue" w:eastAsia="Times New Roman" w:hAnsi="HelveticaNeue" w:cs="Times New Roman"/>
-          <w:color w:val="000000"/>
-          <w:sz w:val="18"/>
-          <w:szCs w:val="18"/>
-        </w:rPr>
-        <w:t>description</w:t>
-      </w:r>
-    </w:p>
-    <w:p>
-      <w:pPr>
-        <w:rPr>
-          <w:rFonts w:ascii="HelveticaNeue" w:eastAsia="Times New Roman" w:hAnsi="HelveticaNeue" w:cs="Times New Roman"/>
-          <w:color w:val="000000"/>
-          <w:sz w:val="18"/>
-          <w:szCs w:val="18"/>
-        </w:rPr>
-      </w:pPr>
-      <w:r>
-        <w:rPr>
-          <w:rFonts w:ascii="HelveticaNeue" w:eastAsia="Times New Roman" w:hAnsi="HelveticaNeue" w:cs="Times New Roman"/>
-          <w:color w:val="000000"/>
-          <w:sz w:val="18"/>
-          <w:szCs w:val="18"/>
-        </w:rPr>
-        <w:br w:type="page"/>
-      </w:r>
-    </w:p>
-    <w:p>
-      <w:pPr>
-        <w:pStyle w:val="Heading1"/>
-        <w:rPr>
-          <w:rFonts w:eastAsia="Times New Roman"/>
-        </w:rPr>
-      </w:pPr>
-      <w:proofErr w:type="spellStart"/>
-      <w:r>
-        <w:rPr>
-          <w:rFonts w:eastAsia="Times New Roman"/>
-        </w:rPr>
-        <w:lastRenderedPageBreak/>
-        <w:t>NoticeUser</w:t>
-      </w:r>
-      <w:proofErr w:type="spellEnd"/>
-      <w:r>
-        <w:rPr>
-          <w:rFonts w:eastAsia="Times New Roman"/>
-        </w:rPr>
-        <w:t xml:space="preserve"> (target users)</w:t>
       </w:r>
     </w:p>
     <w:p>
@@ -3060,18 +3112,9 @@
           <w:szCs w:val="18"/>
           <w:u w:val="single"/>
         </w:rPr>
-        <w:t>notice_id</w:t>
-      </w:r>
-      <w:proofErr w:type="spellEnd"/>
-    </w:p>
-    <w:p>
-      <w:pPr>
-        <w:pStyle w:val="ListParagraph"/>
-        <w:numPr>
-          <w:ilvl w:val="0"/>
-          <w:numId w:val="29"/>
-        </w:numPr>
-        <w:spacing w:before="100" w:beforeAutospacing="1" w:after="100" w:afterAutospacing="1"/>
+        <w:t>poster</w:t>
+      </w:r>
+      <w:r>
         <w:rPr>
           <w:rFonts w:ascii="HelveticaNeue" w:eastAsia="Times New Roman" w:hAnsi="HelveticaNeue" w:cs="Times New Roman"/>
           <w:i/>
@@ -3081,9 +3124,162 @@
           <w:szCs w:val="18"/>
           <w:u w:val="single"/>
         </w:rPr>
+        <w:t>_id</w:t>
+      </w:r>
+      <w:proofErr w:type="spellEnd"/>
+    </w:p>
+    <w:p>
+      <w:pPr>
+        <w:pStyle w:val="ListParagraph"/>
+        <w:numPr>
+          <w:ilvl w:val="0"/>
+          <w:numId w:val="29"/>
+        </w:numPr>
+        <w:spacing w:before="100" w:beforeAutospacing="1" w:after="100" w:afterAutospacing="1"/>
+        <w:rPr>
+          <w:rFonts w:ascii="HelveticaNeue" w:eastAsia="Times New Roman" w:hAnsi="HelveticaNeue" w:cs="Times New Roman"/>
+          <w:color w:val="000000"/>
+          <w:sz w:val="18"/>
+          <w:szCs w:val="18"/>
+        </w:rPr>
+      </w:pPr>
+      <w:r>
+        <w:rPr>
+          <w:rFonts w:ascii="HelveticaNeue" w:eastAsia="Times New Roman" w:hAnsi="HelveticaNeue" w:cs="Times New Roman"/>
+          <w:color w:val="000000"/>
+          <w:sz w:val="18"/>
+          <w:szCs w:val="18"/>
+        </w:rPr>
+        <w:t>title</w:t>
+      </w:r>
+    </w:p>
+    <w:p>
+      <w:pPr>
+        <w:pStyle w:val="ListParagraph"/>
+        <w:numPr>
+          <w:ilvl w:val="0"/>
+          <w:numId w:val="29"/>
+        </w:numPr>
+        <w:spacing w:before="100" w:beforeAutospacing="1" w:after="100" w:afterAutospacing="1"/>
+        <w:rPr>
+          <w:rFonts w:ascii="HelveticaNeue" w:eastAsia="Times New Roman" w:hAnsi="HelveticaNeue" w:cs="Times New Roman"/>
+          <w:color w:val="000000"/>
+          <w:sz w:val="18"/>
+          <w:szCs w:val="18"/>
+        </w:rPr>
+      </w:pPr>
+      <w:r>
+        <w:rPr>
+          <w:rFonts w:ascii="HelveticaNeue" w:eastAsia="Times New Roman" w:hAnsi="HelveticaNeue" w:cs="Times New Roman"/>
+          <w:color w:val="000000"/>
+          <w:sz w:val="18"/>
+          <w:szCs w:val="18"/>
+        </w:rPr>
+        <w:t>description</w:t>
+      </w:r>
+    </w:p>
+    <w:p>
+      <w:pPr>
+        <w:pStyle w:val="ListParagraph"/>
+        <w:numPr>
+          <w:ilvl w:val="0"/>
+          <w:numId w:val="29"/>
+        </w:numPr>
+        <w:spacing w:before="100" w:beforeAutospacing="1" w:after="100" w:afterAutospacing="1"/>
+        <w:rPr>
+          <w:rFonts w:ascii="HelveticaNeue" w:eastAsia="Times New Roman" w:hAnsi="HelveticaNeue" w:cs="Times New Roman"/>
+          <w:color w:val="000000"/>
+          <w:sz w:val="18"/>
+          <w:szCs w:val="18"/>
+        </w:rPr>
       </w:pPr>
       <w:proofErr w:type="spellStart"/>
       <w:r>
+        <w:rPr>
+          <w:rFonts w:ascii="HelveticaNeue" w:eastAsia="Times New Roman" w:hAnsi="HelveticaNeue" w:cs="Times New Roman"/>
+          <w:color w:val="000000"/>
+          <w:sz w:val="18"/>
+          <w:szCs w:val="18"/>
+        </w:rPr>
+        <w:t>target_date</w:t>
+      </w:r>
+      <w:proofErr w:type="spellEnd"/>
+      <w:r>
+        <w:rPr>
+          <w:rFonts w:ascii="HelveticaNeue" w:eastAsia="Times New Roman" w:hAnsi="HelveticaNeue" w:cs="Times New Roman"/>
+          <w:color w:val="000000"/>
+          <w:sz w:val="18"/>
+          <w:szCs w:val="18"/>
+        </w:rPr>
+        <w:t xml:space="preserve"> (default null)</w:t>
+      </w:r>
+    </w:p>
+    <w:p>
+      <w:pPr>
+        <w:pStyle w:val="ListParagraph"/>
+        <w:numPr>
+          <w:ilvl w:val="0"/>
+          <w:numId w:val="29"/>
+        </w:numPr>
+        <w:spacing w:before="100" w:beforeAutospacing="1" w:after="100" w:afterAutospacing="1"/>
+        <w:rPr>
+          <w:rFonts w:ascii="HelveticaNeue" w:eastAsia="Times New Roman" w:hAnsi="HelveticaNeue" w:cs="Times New Roman"/>
+          <w:color w:val="000000"/>
+          <w:sz w:val="18"/>
+          <w:szCs w:val="18"/>
+        </w:rPr>
+      </w:pPr>
+      <w:proofErr w:type="spellStart"/>
+      <w:r>
+        <w:rPr>
+          <w:rFonts w:ascii="HelveticaNeue" w:eastAsia="Times New Roman" w:hAnsi="HelveticaNeue" w:cs="Times New Roman"/>
+          <w:color w:val="000000"/>
+          <w:sz w:val="18"/>
+          <w:szCs w:val="18"/>
+        </w:rPr>
+        <w:t>remind_before</w:t>
+      </w:r>
+      <w:proofErr w:type="spellEnd"/>
+      <w:r>
+        <w:rPr>
+          <w:rFonts w:ascii="HelveticaNeue" w:eastAsia="Times New Roman" w:hAnsi="HelveticaNeue" w:cs="Times New Roman"/>
+          <w:color w:val="000000"/>
+          <w:sz w:val="18"/>
+          <w:szCs w:val="18"/>
+        </w:rPr>
+        <w:t xml:space="preserve"> (default null)</w:t>
+      </w:r>
+    </w:p>
+    <w:p>
+      <w:pPr>
+        <w:pStyle w:val="Heading1"/>
+        <w:rPr>
+          <w:rFonts w:eastAsia="Times New Roman"/>
+        </w:rPr>
+      </w:pPr>
+      <w:proofErr w:type="spellStart"/>
+      <w:r>
+        <w:rPr>
+          <w:rFonts w:eastAsia="Times New Roman"/>
+        </w:rPr>
+        <w:t>NoticeUser</w:t>
+      </w:r>
+      <w:proofErr w:type="spellEnd"/>
+      <w:r>
+        <w:rPr>
+          <w:rFonts w:eastAsia="Times New Roman"/>
+        </w:rPr>
+        <w:t xml:space="preserve"> (target users)</w:t>
+      </w:r>
+    </w:p>
+    <w:p>
+      <w:pPr>
+        <w:pStyle w:val="ListParagraph"/>
+        <w:numPr>
+          <w:ilvl w:val="0"/>
+          <w:numId w:val="29"/>
+        </w:numPr>
+        <w:spacing w:before="100" w:beforeAutospacing="1" w:after="100" w:afterAutospacing="1"/>
         <w:rPr>
           <w:rFonts w:ascii="HelveticaNeue" w:eastAsia="Times New Roman" w:hAnsi="HelveticaNeue" w:cs="Times New Roman"/>
           <w:i/>
@@ -3093,57 +3289,9 @@
           <w:szCs w:val="18"/>
           <w:u w:val="single"/>
         </w:rPr>
-        <w:t>user_id</w:t>
-      </w:r>
-      <w:proofErr w:type="spellEnd"/>
-    </w:p>
-    <w:p>
-      <w:pPr>
-        <w:pStyle w:val="Heading1"/>
-        <w:rPr>
-          <w:rFonts w:eastAsia="Times New Roman"/>
-        </w:rPr>
-      </w:pPr>
-      <w:r>
-        <w:rPr>
-          <w:rFonts w:eastAsia="Times New Roman"/>
-        </w:rPr>
-        <w:t>Forum</w:t>
-      </w:r>
-    </w:p>
-    <w:p>
-      <w:pPr>
-        <w:pStyle w:val="ListParagraph"/>
-        <w:numPr>
-          <w:ilvl w:val="0"/>
-          <w:numId w:val="29"/>
-        </w:numPr>
-        <w:spacing w:before="100" w:beforeAutospacing="1" w:after="100" w:afterAutospacing="1"/>
-        <w:rPr>
-          <w:rFonts w:ascii="HelveticaNeue" w:eastAsia="Times New Roman" w:hAnsi="HelveticaNeue" w:cs="Times New Roman"/>
-          <w:color w:val="000000"/>
-          <w:sz w:val="18"/>
-          <w:szCs w:val="18"/>
-        </w:rPr>
-      </w:pPr>
-      <w:r>
-        <w:rPr>
-          <w:rFonts w:ascii="HelveticaNeue" w:eastAsia="Times New Roman" w:hAnsi="HelveticaNeue" w:cs="Times New Roman"/>
-          <w:color w:val="000000"/>
-          <w:sz w:val="18"/>
-          <w:szCs w:val="18"/>
-        </w:rPr>
-        <w:t>id</w:t>
-      </w:r>
-    </w:p>
-    <w:p>
-      <w:pPr>
-        <w:pStyle w:val="ListParagraph"/>
-        <w:numPr>
-          <w:ilvl w:val="0"/>
-          <w:numId w:val="29"/>
-        </w:numPr>
-        <w:spacing w:before="100" w:beforeAutospacing="1" w:after="100" w:afterAutospacing="1"/>
+      </w:pPr>
+      <w:proofErr w:type="spellStart"/>
+      <w:r>
         <w:rPr>
           <w:rFonts w:ascii="HelveticaNeue" w:eastAsia="Times New Roman" w:hAnsi="HelveticaNeue" w:cs="Times New Roman"/>
           <w:i/>
@@ -3153,8 +3301,18 @@
           <w:szCs w:val="18"/>
           <w:u w:val="single"/>
         </w:rPr>
-      </w:pPr>
-      <w:r>
+        <w:t>notice_id</w:t>
+      </w:r>
+      <w:proofErr w:type="spellEnd"/>
+    </w:p>
+    <w:p>
+      <w:pPr>
+        <w:pStyle w:val="ListParagraph"/>
+        <w:numPr>
+          <w:ilvl w:val="0"/>
+          <w:numId w:val="29"/>
+        </w:numPr>
+        <w:spacing w:before="100" w:beforeAutospacing="1" w:after="100" w:afterAutospacing="1"/>
         <w:rPr>
           <w:rFonts w:ascii="HelveticaNeue" w:eastAsia="Times New Roman" w:hAnsi="HelveticaNeue" w:cs="Times New Roman"/>
           <w:i/>
@@ -3164,8 +3322,7 @@
           <w:szCs w:val="18"/>
           <w:u w:val="single"/>
         </w:rPr>
-        <w:t xml:space="preserve">?? </w:t>
-      </w:r>
+      </w:pPr>
       <w:proofErr w:type="spellStart"/>
       <w:r>
         <w:rPr>
@@ -3177,10 +3334,57 @@
           <w:szCs w:val="18"/>
           <w:u w:val="single"/>
         </w:rPr>
-        <w:t>creator_id</w:t>
+        <w:t>user_id</w:t>
       </w:r>
       <w:proofErr w:type="spellEnd"/>
-      <w:r>
+    </w:p>
+    <w:p>
+      <w:pPr>
+        <w:pStyle w:val="Heading1"/>
+        <w:rPr>
+          <w:rFonts w:eastAsia="Times New Roman"/>
+        </w:rPr>
+      </w:pPr>
+      <w:r>
+        <w:rPr>
+          <w:rFonts w:eastAsia="Times New Roman"/>
+        </w:rPr>
+        <w:t>Forum</w:t>
+      </w:r>
+    </w:p>
+    <w:p>
+      <w:pPr>
+        <w:pStyle w:val="ListParagraph"/>
+        <w:numPr>
+          <w:ilvl w:val="0"/>
+          <w:numId w:val="29"/>
+        </w:numPr>
+        <w:spacing w:before="100" w:beforeAutospacing="1" w:after="100" w:afterAutospacing="1"/>
+        <w:rPr>
+          <w:rFonts w:ascii="HelveticaNeue" w:eastAsia="Times New Roman" w:hAnsi="HelveticaNeue" w:cs="Times New Roman"/>
+          <w:color w:val="000000"/>
+          <w:sz w:val="18"/>
+          <w:szCs w:val="18"/>
+        </w:rPr>
+      </w:pPr>
+      <w:r>
+        <w:rPr>
+          <w:rFonts w:ascii="HelveticaNeue" w:eastAsia="Times New Roman" w:hAnsi="HelveticaNeue" w:cs="Times New Roman"/>
+          <w:color w:val="000000"/>
+          <w:sz w:val="18"/>
+          <w:szCs w:val="18"/>
+        </w:rPr>
+        <w:t>id</w:t>
+      </w:r>
+    </w:p>
+    <w:p>
+      <w:pPr>
+        <w:pStyle w:val="ListParagraph"/>
+        <w:numPr>
+          <w:ilvl w:val="0"/>
+          <w:numId w:val="29"/>
+        </w:numPr>
+        <w:spacing w:before="100" w:beforeAutospacing="1" w:after="100" w:afterAutospacing="1"/>
         <w:rPr>
           <w:rFonts w:ascii="HelveticaNeue" w:eastAsia="Times New Roman" w:hAnsi="HelveticaNeue" w:cs="Times New Roman"/>
           <w:i/>
@@ -3190,116 +3394,8 @@
           <w:szCs w:val="18"/>
           <w:u w:val="single"/>
         </w:rPr>
-        <w:t>(maybe)</w:t>
-      </w:r>
-    </w:p>
-    <w:p>
-      <w:pPr>
-        <w:pStyle w:val="ListParagraph"/>
-        <w:numPr>
-          <w:ilvl w:val="0"/>
-          <w:numId w:val="29"/>
-        </w:numPr>
-        <w:spacing w:before="100" w:beforeAutospacing="1" w:after="100" w:afterAutospacing="1"/>
-        <w:rPr>
-          <w:rFonts w:ascii="HelveticaNeue" w:eastAsia="Times New Roman" w:hAnsi="HelveticaNeue" w:cs="Times New Roman"/>
-          <w:color w:val="000000"/>
-          <w:sz w:val="18"/>
-          <w:szCs w:val="18"/>
-        </w:rPr>
-      </w:pPr>
-      <w:r>
-        <w:rPr>
-          <w:rFonts w:ascii="HelveticaNeue" w:eastAsia="Times New Roman" w:hAnsi="HelveticaNeue" w:cs="Times New Roman"/>
-          <w:color w:val="000000"/>
-          <w:sz w:val="18"/>
-          <w:szCs w:val="18"/>
-        </w:rPr>
-        <w:t>title</w:t>
-      </w:r>
-    </w:p>
-    <w:p>
-      <w:pPr>
-        <w:pStyle w:val="ListParagraph"/>
-        <w:numPr>
-          <w:ilvl w:val="0"/>
-          <w:numId w:val="29"/>
-        </w:numPr>
-        <w:spacing w:before="100" w:beforeAutospacing="1" w:after="100" w:afterAutospacing="1"/>
-        <w:rPr>
-          <w:rFonts w:ascii="HelveticaNeue" w:eastAsia="Times New Roman" w:hAnsi="HelveticaNeue" w:cs="Times New Roman"/>
-          <w:color w:val="000000"/>
-          <w:sz w:val="18"/>
-          <w:szCs w:val="18"/>
-        </w:rPr>
-      </w:pPr>
-      <w:r>
-        <w:rPr>
-          <w:rFonts w:ascii="HelveticaNeue" w:eastAsia="Times New Roman" w:hAnsi="HelveticaNeue" w:cs="Times New Roman"/>
-          <w:color w:val="000000"/>
-          <w:sz w:val="18"/>
-          <w:szCs w:val="18"/>
-        </w:rPr>
-        <w:t>description</w:t>
-      </w:r>
-    </w:p>
-    <w:p>
-      <w:pPr>
-        <w:pStyle w:val="ListParagraph"/>
-        <w:numPr>
-          <w:ilvl w:val="0"/>
-          <w:numId w:val="29"/>
-        </w:numPr>
-        <w:spacing w:before="100" w:beforeAutospacing="1" w:after="100" w:afterAutospacing="1"/>
-        <w:rPr>
-          <w:rFonts w:ascii="HelveticaNeue" w:eastAsia="Times New Roman" w:hAnsi="HelveticaNeue" w:cs="Times New Roman"/>
-          <w:color w:val="000000"/>
-          <w:sz w:val="18"/>
-          <w:szCs w:val="18"/>
-        </w:rPr>
-      </w:pPr>
-      <w:proofErr w:type="spellStart"/>
-      <w:r>
-        <w:rPr>
-          <w:rFonts w:ascii="HelveticaNeue" w:eastAsia="Times New Roman" w:hAnsi="HelveticaNeue" w:cs="Times New Roman"/>
-          <w:color w:val="000000"/>
-          <w:sz w:val="18"/>
-          <w:szCs w:val="18"/>
-        </w:rPr>
-        <w:t>forum_type</w:t>
-      </w:r>
-      <w:proofErr w:type="spellEnd"/>
-    </w:p>
-    <w:p>
-      <w:pPr>
-        <w:pStyle w:val="Heading1"/>
-        <w:rPr>
-          <w:rFonts w:eastAsia="Times New Roman"/>
-        </w:rPr>
-      </w:pPr>
-      <w:proofErr w:type="spellStart"/>
-      <w:r>
-        <w:rPr>
-          <w:rFonts w:eastAsia="Times New Roman"/>
-        </w:rPr>
-        <w:t>ForumUser</w:t>
-      </w:r>
-      <w:proofErr w:type="spellEnd"/>
-      <w:r>
-        <w:rPr>
-          <w:rFonts w:eastAsia="Times New Roman"/>
-        </w:rPr>
-        <w:t xml:space="preserve"> (forum members)</w:t>
-      </w:r>
-    </w:p>
-    <w:p>
-      <w:pPr>
-        <w:pStyle w:val="ListParagraph"/>
-        <w:numPr>
-          <w:ilvl w:val="0"/>
-          <w:numId w:val="29"/>
-        </w:numPr>
-        <w:spacing w:before="100" w:beforeAutospacing="1" w:after="100" w:afterAutospacing="1"/>
+      </w:pPr>
+      <w:r>
         <w:rPr>
           <w:rFonts w:ascii="HelveticaNeue" w:eastAsia="Times New Roman" w:hAnsi="HelveticaNeue" w:cs="Times New Roman"/>
           <w:i/>
@@ -3309,7 +3405,8 @@
           <w:szCs w:val="18"/>
           <w:u w:val="single"/>
         </w:rPr>
-      </w:pPr>
+        <w:t xml:space="preserve">?? </w:t>
+      </w:r>
       <w:proofErr w:type="spellStart"/>
       <w:r>
         <w:rPr>
@@ -3321,18 +3418,10 @@
           <w:szCs w:val="18"/>
           <w:u w:val="single"/>
         </w:rPr>
-        <w:t>forum_id</w:t>
+        <w:t>creator_id</w:t>
       </w:r>
       <w:proofErr w:type="spellEnd"/>
-    </w:p>
-    <w:p>
-      <w:pPr>
-        <w:pStyle w:val="ListParagraph"/>
-        <w:numPr>
-          <w:ilvl w:val="0"/>
-          <w:numId w:val="29"/>
-        </w:numPr>
-        <w:spacing w:before="100" w:beforeAutospacing="1" w:after="100" w:afterAutospacing="1"/>
+      <w:r>
         <w:rPr>
           <w:rFonts w:ascii="HelveticaNeue" w:eastAsia="Times New Roman" w:hAnsi="HelveticaNeue" w:cs="Times New Roman"/>
           <w:i/>
@@ -3342,9 +3431,116 @@
           <w:szCs w:val="18"/>
           <w:u w:val="single"/>
         </w:rPr>
+        <w:t>(maybe)</w:t>
+      </w:r>
+    </w:p>
+    <w:p>
+      <w:pPr>
+        <w:pStyle w:val="ListParagraph"/>
+        <w:numPr>
+          <w:ilvl w:val="0"/>
+          <w:numId w:val="29"/>
+        </w:numPr>
+        <w:spacing w:before="100" w:beforeAutospacing="1" w:after="100" w:afterAutospacing="1"/>
+        <w:rPr>
+          <w:rFonts w:ascii="HelveticaNeue" w:eastAsia="Times New Roman" w:hAnsi="HelveticaNeue" w:cs="Times New Roman"/>
+          <w:color w:val="000000"/>
+          <w:sz w:val="18"/>
+          <w:szCs w:val="18"/>
+        </w:rPr>
+      </w:pPr>
+      <w:r>
+        <w:rPr>
+          <w:rFonts w:ascii="HelveticaNeue" w:eastAsia="Times New Roman" w:hAnsi="HelveticaNeue" w:cs="Times New Roman"/>
+          <w:color w:val="000000"/>
+          <w:sz w:val="18"/>
+          <w:szCs w:val="18"/>
+        </w:rPr>
+        <w:t>title</w:t>
+      </w:r>
+    </w:p>
+    <w:p>
+      <w:pPr>
+        <w:pStyle w:val="ListParagraph"/>
+        <w:numPr>
+          <w:ilvl w:val="0"/>
+          <w:numId w:val="29"/>
+        </w:numPr>
+        <w:spacing w:before="100" w:beforeAutospacing="1" w:after="100" w:afterAutospacing="1"/>
+        <w:rPr>
+          <w:rFonts w:ascii="HelveticaNeue" w:eastAsia="Times New Roman" w:hAnsi="HelveticaNeue" w:cs="Times New Roman"/>
+          <w:color w:val="000000"/>
+          <w:sz w:val="18"/>
+          <w:szCs w:val="18"/>
+        </w:rPr>
+      </w:pPr>
+      <w:r>
+        <w:rPr>
+          <w:rFonts w:ascii="HelveticaNeue" w:eastAsia="Times New Roman" w:hAnsi="HelveticaNeue" w:cs="Times New Roman"/>
+          <w:color w:val="000000"/>
+          <w:sz w:val="18"/>
+          <w:szCs w:val="18"/>
+        </w:rPr>
+        <w:t>description</w:t>
+      </w:r>
+    </w:p>
+    <w:p>
+      <w:pPr>
+        <w:pStyle w:val="ListParagraph"/>
+        <w:numPr>
+          <w:ilvl w:val="0"/>
+          <w:numId w:val="29"/>
+        </w:numPr>
+        <w:spacing w:before="100" w:beforeAutospacing="1" w:after="100" w:afterAutospacing="1"/>
+        <w:rPr>
+          <w:rFonts w:ascii="HelveticaNeue" w:eastAsia="Times New Roman" w:hAnsi="HelveticaNeue" w:cs="Times New Roman"/>
+          <w:color w:val="000000"/>
+          <w:sz w:val="18"/>
+          <w:szCs w:val="18"/>
+        </w:rPr>
       </w:pPr>
       <w:proofErr w:type="spellStart"/>
       <w:r>
+        <w:rPr>
+          <w:rFonts w:ascii="HelveticaNeue" w:eastAsia="Times New Roman" w:hAnsi="HelveticaNeue" w:cs="Times New Roman"/>
+          <w:color w:val="000000"/>
+          <w:sz w:val="18"/>
+          <w:szCs w:val="18"/>
+        </w:rPr>
+        <w:t>forum_type</w:t>
+      </w:r>
+      <w:proofErr w:type="spellEnd"/>
+    </w:p>
+    <w:p>
+      <w:pPr>
+        <w:pStyle w:val="Heading1"/>
+        <w:rPr>
+          <w:rFonts w:eastAsia="Times New Roman"/>
+        </w:rPr>
+      </w:pPr>
+      <w:proofErr w:type="spellStart"/>
+      <w:r>
+        <w:rPr>
+          <w:rFonts w:eastAsia="Times New Roman"/>
+        </w:rPr>
+        <w:t>ForumUser</w:t>
+      </w:r>
+      <w:proofErr w:type="spellEnd"/>
+      <w:r>
+        <w:rPr>
+          <w:rFonts w:eastAsia="Times New Roman"/>
+        </w:rPr>
+        <w:t xml:space="preserve"> (forum members)</w:t>
+      </w:r>
+    </w:p>
+    <w:p>
+      <w:pPr>
+        <w:pStyle w:val="ListParagraph"/>
+        <w:numPr>
+          <w:ilvl w:val="0"/>
+          <w:numId w:val="29"/>
+        </w:numPr>
+        <w:spacing w:before="100" w:beforeAutospacing="1" w:after="100" w:afterAutospacing="1"/>
         <w:rPr>
           <w:rFonts w:ascii="HelveticaNeue" w:eastAsia="Times New Roman" w:hAnsi="HelveticaNeue" w:cs="Times New Roman"/>
           <w:i/>
@@ -3354,59 +3550,9 @@
           <w:szCs w:val="18"/>
           <w:u w:val="single"/>
         </w:rPr>
-        <w:t>user_id</w:t>
-      </w:r>
-      <w:proofErr w:type="spellEnd"/>
-    </w:p>
-    <w:p>
-      <w:pPr>
-        <w:pStyle w:val="Heading1"/>
-        <w:rPr>
-          <w:rFonts w:eastAsia="Times New Roman"/>
-        </w:rPr>
       </w:pPr>
       <w:proofErr w:type="spellStart"/>
       <w:r>
-        <w:rPr>
-          <w:rFonts w:eastAsia="Times New Roman"/>
-        </w:rPr>
-        <w:t>ForumMessage</w:t>
-      </w:r>
-      <w:proofErr w:type="spellEnd"/>
-    </w:p>
-    <w:p>
-      <w:pPr>
-        <w:pStyle w:val="ListParagraph"/>
-        <w:numPr>
-          <w:ilvl w:val="0"/>
-          <w:numId w:val="40"/>
-        </w:numPr>
-        <w:spacing w:before="100" w:beforeAutospacing="1" w:after="100" w:afterAutospacing="1"/>
-        <w:rPr>
-          <w:rFonts w:ascii="HelveticaNeue" w:eastAsia="Times New Roman" w:hAnsi="HelveticaNeue" w:cs="Times New Roman"/>
-          <w:color w:val="000000"/>
-          <w:sz w:val="18"/>
-          <w:szCs w:val="18"/>
-        </w:rPr>
-      </w:pPr>
-      <w:r>
-        <w:rPr>
-          <w:rFonts w:ascii="HelveticaNeue" w:eastAsia="Times New Roman" w:hAnsi="HelveticaNeue" w:cs="Times New Roman"/>
-          <w:color w:val="000000"/>
-          <w:sz w:val="18"/>
-          <w:szCs w:val="18"/>
-        </w:rPr>
-        <w:t>id</w:t>
-      </w:r>
-    </w:p>
-    <w:p>
-      <w:pPr>
-        <w:pStyle w:val="ListParagraph"/>
-        <w:numPr>
-          <w:ilvl w:val="0"/>
-          <w:numId w:val="40"/>
-        </w:numPr>
-        <w:spacing w:before="100" w:beforeAutospacing="1" w:after="100" w:afterAutospacing="1"/>
         <w:rPr>
           <w:rFonts w:ascii="HelveticaNeue" w:eastAsia="Times New Roman" w:hAnsi="HelveticaNeue" w:cs="Times New Roman"/>
           <w:i/>
@@ -3416,9 +3562,18 @@
           <w:szCs w:val="18"/>
           <w:u w:val="single"/>
         </w:rPr>
-      </w:pPr>
-      <w:proofErr w:type="spellStart"/>
-      <w:r>
+        <w:t>forum_id</w:t>
+      </w:r>
+      <w:proofErr w:type="spellEnd"/>
+    </w:p>
+    <w:p>
+      <w:pPr>
+        <w:pStyle w:val="ListParagraph"/>
+        <w:numPr>
+          <w:ilvl w:val="0"/>
+          <w:numId w:val="29"/>
+        </w:numPr>
+        <w:spacing w:before="100" w:beforeAutospacing="1" w:after="100" w:afterAutospacing="1"/>
         <w:rPr>
           <w:rFonts w:ascii="HelveticaNeue" w:eastAsia="Times New Roman" w:hAnsi="HelveticaNeue" w:cs="Times New Roman"/>
           <w:i/>
@@ -3428,18 +3583,9 @@
           <w:szCs w:val="18"/>
           <w:u w:val="single"/>
         </w:rPr>
-        <w:t>forum_id</w:t>
-      </w:r>
-      <w:proofErr w:type="spellEnd"/>
-    </w:p>
-    <w:p>
-      <w:pPr>
-        <w:pStyle w:val="ListParagraph"/>
-        <w:numPr>
-          <w:ilvl w:val="0"/>
-          <w:numId w:val="40"/>
-        </w:numPr>
-        <w:spacing w:before="100" w:beforeAutospacing="1" w:after="100" w:afterAutospacing="1"/>
+      </w:pPr>
+      <w:proofErr w:type="spellStart"/>
+      <w:r>
         <w:rPr>
           <w:rFonts w:ascii="HelveticaNeue" w:eastAsia="Times New Roman" w:hAnsi="HelveticaNeue" w:cs="Times New Roman"/>
           <w:i/>
@@ -3449,9 +3595,65 @@
           <w:szCs w:val="18"/>
           <w:u w:val="single"/>
         </w:rPr>
+        <w:t>user_id</w:t>
+      </w:r>
+      <w:proofErr w:type="spellEnd"/>
+    </w:p>
+    <w:p>
+      <w:pPr>
+        <w:pStyle w:val="Heading1"/>
+        <w:rPr>
+          <w:rFonts w:eastAsia="Times New Roman"/>
+        </w:rPr>
       </w:pPr>
       <w:proofErr w:type="spellStart"/>
       <w:r>
+        <w:rPr>
+          <w:rFonts w:eastAsia="Times New Roman"/>
+        </w:rPr>
+        <w:t>Forum</w:t>
+      </w:r>
+      <w:r>
+        <w:rPr>
+          <w:rFonts w:eastAsia="Times New Roman"/>
+        </w:rPr>
+        <w:t>Post</w:t>
+      </w:r>
+      <w:proofErr w:type="spellEnd"/>
+    </w:p>
+    <w:p>
+      <w:pPr>
+        <w:pStyle w:val="ListParagraph"/>
+        <w:numPr>
+          <w:ilvl w:val="0"/>
+          <w:numId w:val="40"/>
+        </w:numPr>
+        <w:spacing w:before="100" w:beforeAutospacing="1" w:after="100" w:afterAutospacing="1"/>
+        <w:rPr>
+          <w:rFonts w:ascii="HelveticaNeue" w:eastAsia="Times New Roman" w:hAnsi="HelveticaNeue" w:cs="Times New Roman"/>
+          <w:color w:val="000000"/>
+          <w:sz w:val="18"/>
+          <w:szCs w:val="18"/>
+        </w:rPr>
+      </w:pPr>
+      <w:r>
+        <w:rPr>
+          <w:rFonts w:ascii="HelveticaNeue" w:eastAsia="Times New Roman" w:hAnsi="HelveticaNeue" w:cs="Times New Roman"/>
+          <w:color w:val="000000"/>
+          <w:sz w:val="18"/>
+          <w:szCs w:val="18"/>
+        </w:rPr>
+        <w:t>id</w:t>
+      </w:r>
+    </w:p>
+    <w:p>
+      <w:pPr>
+        <w:pStyle w:val="ListParagraph"/>
+        <w:numPr>
+          <w:ilvl w:val="0"/>
+          <w:numId w:val="40"/>
+        </w:numPr>
+        <w:spacing w:before="100" w:beforeAutospacing="1" w:after="100" w:afterAutospacing="1"/>
         <w:rPr>
           <w:rFonts w:ascii="HelveticaNeue" w:eastAsia="Times New Roman" w:hAnsi="HelveticaNeue" w:cs="Times New Roman"/>
           <w:i/>
@@ -3461,18 +3663,9 @@
           <w:szCs w:val="18"/>
           <w:u w:val="single"/>
         </w:rPr>
-        <w:t>sender_id</w:t>
-      </w:r>
-      <w:proofErr w:type="spellEnd"/>
-    </w:p>
-    <w:p>
-      <w:pPr>
-        <w:pStyle w:val="ListParagraph"/>
-        <w:numPr>
-          <w:ilvl w:val="0"/>
-          <w:numId w:val="40"/>
-        </w:numPr>
-        <w:spacing w:before="100" w:beforeAutospacing="1" w:after="100" w:afterAutospacing="1"/>
+      </w:pPr>
+      <w:proofErr w:type="spellStart"/>
+      <w:r>
         <w:rPr>
           <w:rFonts w:ascii="HelveticaNeue" w:eastAsia="Times New Roman" w:hAnsi="HelveticaNeue" w:cs="Times New Roman"/>
           <w:i/>
@@ -3482,9 +3675,18 @@
           <w:szCs w:val="18"/>
           <w:u w:val="single"/>
         </w:rPr>
-      </w:pPr>
-      <w:proofErr w:type="spellStart"/>
-      <w:r>
+        <w:t>forum_id</w:t>
+      </w:r>
+      <w:proofErr w:type="spellEnd"/>
+    </w:p>
+    <w:p>
+      <w:pPr>
+        <w:pStyle w:val="ListParagraph"/>
+        <w:numPr>
+          <w:ilvl w:val="0"/>
+          <w:numId w:val="40"/>
+        </w:numPr>
+        <w:spacing w:before="100" w:beforeAutospacing="1" w:after="100" w:afterAutospacing="1"/>
         <w:rPr>
           <w:rFonts w:ascii="HelveticaNeue" w:eastAsia="Times New Roman" w:hAnsi="HelveticaNeue" w:cs="Times New Roman"/>
           <w:i/>
@@ -3494,7 +3696,19 @@
           <w:szCs w:val="18"/>
           <w:u w:val="single"/>
         </w:rPr>
-        <w:t>receiver_id</w:t>
+      </w:pPr>
+      <w:proofErr w:type="spellStart"/>
+      <w:r>
+        <w:rPr>
+          <w:rFonts w:ascii="HelveticaNeue" w:eastAsia="Times New Roman" w:hAnsi="HelveticaNeue" w:cs="Times New Roman"/>
+          <w:i/>
+          <w:iCs/>
+          <w:color w:val="000000"/>
+          <w:sz w:val="18"/>
+          <w:szCs w:val="18"/>
+          <w:u w:val="single"/>
+        </w:rPr>
+        <w:t>sender_id</w:t>
       </w:r>
       <w:proofErr w:type="spellEnd"/>
     </w:p>
@@ -3525,14 +3739,96 @@
     </w:p>
     <w:p>
       <w:pPr>
-        <w:spacing w:before="100" w:beforeAutospacing="1" w:after="100" w:afterAutospacing="1"/>
-        <w:rPr>
-          <w:rFonts w:ascii="HelveticaNeue" w:eastAsia="Times New Roman" w:hAnsi="HelveticaNeue" w:cs="Times New Roman"/>
-          <w:color w:val="000000"/>
-          <w:sz w:val="18"/>
-          <w:szCs w:val="18"/>
-        </w:rPr>
-      </w:pPr>
+        <w:pStyle w:val="ListParagraph"/>
+        <w:numPr>
+          <w:ilvl w:val="0"/>
+          <w:numId w:val="40"/>
+        </w:numPr>
+        <w:spacing w:before="100" w:beforeAutospacing="1" w:after="100" w:afterAutospacing="1"/>
+        <w:rPr>
+          <w:rFonts w:ascii="HelveticaNeue" w:eastAsia="Times New Roman" w:hAnsi="HelveticaNeue" w:cs="Times New Roman"/>
+          <w:color w:val="000000"/>
+          <w:sz w:val="18"/>
+          <w:szCs w:val="18"/>
+        </w:rPr>
+      </w:pPr>
+      <w:r>
+        <w:rPr>
+          <w:rFonts w:ascii="HelveticaNeue" w:eastAsia="Times New Roman" w:hAnsi="HelveticaNeue" w:cs="Times New Roman"/>
+          <w:color w:val="000000"/>
+          <w:sz w:val="18"/>
+          <w:szCs w:val="18"/>
+        </w:rPr>
+        <w:t>likes</w:t>
+      </w:r>
+    </w:p>
+    <w:p>
+      <w:pPr>
+        <w:pStyle w:val="Heading1"/>
+        <w:rPr>
+          <w:rFonts w:eastAsia="Times New Roman"/>
+        </w:rPr>
+      </w:pPr>
+      <w:proofErr w:type="spellStart"/>
+      <w:r>
+        <w:rPr>
+          <w:rFonts w:eastAsia="Times New Roman"/>
+        </w:rPr>
+        <w:t>ForumComment</w:t>
+      </w:r>
+      <w:proofErr w:type="spellEnd"/>
+    </w:p>
+    <w:p>
+      <w:pPr>
+        <w:pStyle w:val="ListParagraph"/>
+        <w:numPr>
+          <w:ilvl w:val="0"/>
+          <w:numId w:val="44"/>
+        </w:numPr>
+      </w:pPr>
+      <w:r>
+        <w:t>id</w:t>
+      </w:r>
+    </w:p>
+    <w:p>
+      <w:pPr>
+        <w:pStyle w:val="ListParagraph"/>
+        <w:numPr>
+          <w:ilvl w:val="0"/>
+          <w:numId w:val="44"/>
+        </w:numPr>
+      </w:pPr>
+      <w:proofErr w:type="spellStart"/>
+      <w:r>
+        <w:t>forum_post_id</w:t>
+      </w:r>
+      <w:proofErr w:type="spellEnd"/>
+    </w:p>
+    <w:p>
+      <w:pPr>
+        <w:pStyle w:val="ListParagraph"/>
+        <w:numPr>
+          <w:ilvl w:val="0"/>
+          <w:numId w:val="44"/>
+        </w:numPr>
+      </w:pPr>
+      <w:proofErr w:type="spellStart"/>
+      <w:r>
+        <w:t>commenter_id</w:t>
+      </w:r>
+      <w:proofErr w:type="spellEnd"/>
+    </w:p>
+    <w:p>
+      <w:pPr>
+        <w:pStyle w:val="ListParagraph"/>
+        <w:numPr>
+          <w:ilvl w:val="0"/>
+          <w:numId w:val="44"/>
+        </w:numPr>
+      </w:pPr>
+      <w:r>
+        <w:t>comment</w:t>
+      </w:r>
     </w:p>
     <w:p>
       <w:pPr>
@@ -4224,6 +4520,119 @@
     </w:lvl>
   </w:abstractNum>
   <w:abstractNum w:abstractNumId="5" w15:restartNumberingAfterBreak="0">
+    <w:nsid w:val="293478EE"/>
+    <w:multiLevelType w:val="hybridMultilevel"/>
+    <w:tmpl w:val="123C01A6"/>
+    <w:lvl w:ilvl="0" w:tplc="04090001">
+      <w:start w:val="1"/>
+      <w:numFmt w:val="bullet"/>
+      <w:lvlText w:val=""/>
+      <w:lvlJc w:val="left"/>
+      <w:pPr>
+        <w:ind w:left="720" w:hanging="360"/>
+      </w:pPr>
+      <w:rPr>
+        <w:rFonts w:ascii="Symbol" w:hAnsi="Symbol" w:hint="default"/>
+      </w:rPr>
+    </w:lvl>
+    <w:lvl w:ilvl="1" w:tplc="04090003" w:tentative="1">
+      <w:start w:val="1"/>
+      <w:numFmt w:val="bullet"/>
+      <w:lvlText w:val="o"/>
+      <w:lvlJc w:val="left"/>
+      <w:pPr>
+        <w:ind w:left="1440" w:hanging="360"/>
+      </w:pPr>
+      <w:rPr>
+        <w:rFonts w:ascii="Courier New" w:hAnsi="Courier New" w:cs="Courier New" w:hint="default"/>
+      </w:rPr>
+    </w:lvl>
+    <w:lvl w:ilvl="2" w:tplc="04090005" w:tentative="1">
+      <w:start w:val="1"/>
+      <w:numFmt w:val="bullet"/>
+      <w:lvlText w:val=""/>
+      <w:lvlJc w:val="left"/>
+      <w:pPr>
+        <w:ind w:left="2160" w:hanging="360"/>
+      </w:pPr>
+      <w:rPr>
+        <w:rFonts w:ascii="Wingdings" w:hAnsi="Wingdings" w:hint="default"/>
+      </w:rPr>
+    </w:lvl>
+    <w:lvl w:ilvl="3" w:tplc="04090001" w:tentative="1">
+      <w:start w:val="1"/>
+      <w:numFmt w:val="bullet"/>
+      <w:lvlText w:val=""/>
+      <w:lvlJc w:val="left"/>
+      <w:pPr>
+        <w:ind w:left="2880" w:hanging="360"/>
+      </w:pPr>
+      <w:rPr>
+        <w:rFonts w:ascii="Symbol" w:hAnsi="Symbol" w:hint="default"/>
+      </w:rPr>
+    </w:lvl>
+    <w:lvl w:ilvl="4" w:tplc="04090003" w:tentative="1">
+      <w:start w:val="1"/>
+      <w:numFmt w:val="bullet"/>
+      <w:lvlText w:val="o"/>
+      <w:lvlJc w:val="left"/>
+      <w:pPr>
+        <w:ind w:left="3600" w:hanging="360"/>
+      </w:pPr>
+      <w:rPr>
+        <w:rFonts w:ascii="Courier New" w:hAnsi="Courier New" w:cs="Courier New" w:hint="default"/>
+      </w:rPr>
+    </w:lvl>
+    <w:lvl w:ilvl="5" w:tplc="04090005" w:tentative="1">
+      <w:start w:val="1"/>
+      <w:numFmt w:val="bullet"/>
+      <w:lvlText w:val=""/>
+      <w:lvlJc w:val="left"/>
+      <w:pPr>
+        <w:ind w:left="4320" w:hanging="360"/>
+      </w:pPr>
+      <w:rPr>
+        <w:rFonts w:ascii="Wingdings" w:hAnsi="Wingdings" w:hint="default"/>
+      </w:rPr>
+    </w:lvl>
+    <w:lvl w:ilvl="6" w:tplc="04090001" w:tentative="1">
+      <w:start w:val="1"/>
+      <w:numFmt w:val="bullet"/>
+      <w:lvlText w:val=""/>
+      <w:lvlJc w:val="left"/>
+      <w:pPr>
+        <w:ind w:left="5040" w:hanging="360"/>
+      </w:pPr>
+      <w:rPr>
+        <w:rFonts w:ascii="Symbol" w:hAnsi="Symbol" w:hint="default"/>
+      </w:rPr>
+    </w:lvl>
+    <w:lvl w:ilvl="7" w:tplc="04090003" w:tentative="1">
+      <w:start w:val="1"/>
+      <w:numFmt w:val="bullet"/>
+      <w:lvlText w:val="o"/>
+      <w:lvlJc w:val="left"/>
+      <w:pPr>
+        <w:ind w:left="5760" w:hanging="360"/>
+      </w:pPr>
+      <w:rPr>
+        <w:rFonts w:ascii="Courier New" w:hAnsi="Courier New" w:cs="Courier New" w:hint="default"/>
+      </w:rPr>
+    </w:lvl>
+    <w:lvl w:ilvl="8" w:tplc="04090005" w:tentative="1">
+      <w:start w:val="1"/>
+      <w:numFmt w:val="bullet"/>
+      <w:lvlText w:val=""/>
+      <w:lvlJc w:val="left"/>
+      <w:pPr>
+        <w:ind w:left="6480" w:hanging="360"/>
+      </w:pPr>
+      <w:rPr>
+        <w:rFonts w:ascii="Wingdings" w:hAnsi="Wingdings" w:hint="default"/>
+      </w:rPr>
+    </w:lvl>
+  </w:abstractNum>
+  <w:abstractNum w:abstractNumId="6" w15:restartNumberingAfterBreak="0">
     <w:nsid w:val="29A611E5"/>
     <w:multiLevelType w:val="multilevel"/>
     <w:tmpl w:val="6AEA043E"/>
@@ -4372,7 +4781,7 @@
       </w:rPr>
     </w:lvl>
   </w:abstractNum>
-  <w:abstractNum w:abstractNumId="6" w15:restartNumberingAfterBreak="0">
+  <w:abstractNum w:abstractNumId="7" w15:restartNumberingAfterBreak="0">
     <w:nsid w:val="2D0D0A3E"/>
     <w:multiLevelType w:val="hybridMultilevel"/>
     <w:tmpl w:val="3E7228B2"/>
@@ -4485,7 +4894,7 @@
       </w:rPr>
     </w:lvl>
   </w:abstractNum>
-  <w:abstractNum w:abstractNumId="7" w15:restartNumberingAfterBreak="0">
+  <w:abstractNum w:abstractNumId="8" w15:restartNumberingAfterBreak="0">
     <w:nsid w:val="2D990747"/>
     <w:multiLevelType w:val="multilevel"/>
     <w:tmpl w:val="D2DA8D1C"/>
@@ -4634,7 +5043,7 @@
       </w:rPr>
     </w:lvl>
   </w:abstractNum>
-  <w:abstractNum w:abstractNumId="8" w15:restartNumberingAfterBreak="0">
+  <w:abstractNum w:abstractNumId="9" w15:restartNumberingAfterBreak="0">
     <w:nsid w:val="2ED1430C"/>
     <w:multiLevelType w:val="hybridMultilevel"/>
     <w:tmpl w:val="CEB0AD36"/>
@@ -4747,7 +5156,7 @@
       </w:rPr>
     </w:lvl>
   </w:abstractNum>
-  <w:abstractNum w:abstractNumId="9" w15:restartNumberingAfterBreak="0">
+  <w:abstractNum w:abstractNumId="10" w15:restartNumberingAfterBreak="0">
     <w:nsid w:val="2EE53F8B"/>
     <w:multiLevelType w:val="multilevel"/>
     <w:tmpl w:val="0BBA4D4C"/>
@@ -4896,7 +5305,7 @@
       </w:rPr>
     </w:lvl>
   </w:abstractNum>
-  <w:abstractNum w:abstractNumId="10" w15:restartNumberingAfterBreak="0">
+  <w:abstractNum w:abstractNumId="11" w15:restartNumberingAfterBreak="0">
     <w:nsid w:val="31BE7E48"/>
     <w:multiLevelType w:val="hybridMultilevel"/>
     <w:tmpl w:val="C010AFDA"/>
@@ -5009,7 +5418,7 @@
       </w:rPr>
     </w:lvl>
   </w:abstractNum>
-  <w:abstractNum w:abstractNumId="11" w15:restartNumberingAfterBreak="0">
+  <w:abstractNum w:abstractNumId="12" w15:restartNumberingAfterBreak="0">
     <w:nsid w:val="345B5726"/>
     <w:multiLevelType w:val="hybridMultilevel"/>
     <w:tmpl w:val="0756CE50"/>
@@ -5122,7 +5531,7 @@
       </w:rPr>
     </w:lvl>
   </w:abstractNum>
-  <w:abstractNum w:abstractNumId="12" w15:restartNumberingAfterBreak="0">
+  <w:abstractNum w:abstractNumId="13" w15:restartNumberingAfterBreak="0">
     <w:nsid w:val="35554BBB"/>
     <w:multiLevelType w:val="multilevel"/>
     <w:tmpl w:val="F1FE5CF4"/>
@@ -5271,7 +5680,7 @@
       </w:rPr>
     </w:lvl>
   </w:abstractNum>
-  <w:abstractNum w:abstractNumId="13" w15:restartNumberingAfterBreak="0">
+  <w:abstractNum w:abstractNumId="14" w15:restartNumberingAfterBreak="0">
     <w:nsid w:val="356E6BD3"/>
     <w:multiLevelType w:val="multilevel"/>
     <w:tmpl w:val="AA3077FA"/>
@@ -5420,7 +5829,7 @@
       </w:rPr>
     </w:lvl>
   </w:abstractNum>
-  <w:abstractNum w:abstractNumId="14" w15:restartNumberingAfterBreak="0">
+  <w:abstractNum w:abstractNumId="15" w15:restartNumberingAfterBreak="0">
     <w:nsid w:val="35814925"/>
     <w:multiLevelType w:val="hybridMultilevel"/>
     <w:tmpl w:val="8644541C"/>
@@ -5533,7 +5942,7 @@
       </w:rPr>
     </w:lvl>
   </w:abstractNum>
-  <w:abstractNum w:abstractNumId="15" w15:restartNumberingAfterBreak="0">
+  <w:abstractNum w:abstractNumId="16" w15:restartNumberingAfterBreak="0">
     <w:nsid w:val="3991213A"/>
     <w:multiLevelType w:val="hybridMultilevel"/>
     <w:tmpl w:val="CE123450"/>
@@ -5646,7 +6055,7 @@
       </w:rPr>
     </w:lvl>
   </w:abstractNum>
-  <w:abstractNum w:abstractNumId="16" w15:restartNumberingAfterBreak="0">
+  <w:abstractNum w:abstractNumId="17" w15:restartNumberingAfterBreak="0">
     <w:nsid w:val="3AA6239D"/>
     <w:multiLevelType w:val="multilevel"/>
     <w:tmpl w:val="EB8A8E1A"/>
@@ -5795,7 +6204,7 @@
       </w:rPr>
     </w:lvl>
   </w:abstractNum>
-  <w:abstractNum w:abstractNumId="17" w15:restartNumberingAfterBreak="0">
+  <w:abstractNum w:abstractNumId="18" w15:restartNumberingAfterBreak="0">
     <w:nsid w:val="3BFA1B8E"/>
     <w:multiLevelType w:val="hybridMultilevel"/>
     <w:tmpl w:val="A3545216"/>
@@ -5908,7 +6317,7 @@
       </w:rPr>
     </w:lvl>
   </w:abstractNum>
-  <w:abstractNum w:abstractNumId="18" w15:restartNumberingAfterBreak="0">
+  <w:abstractNum w:abstractNumId="19" w15:restartNumberingAfterBreak="0">
     <w:nsid w:val="3E9346A4"/>
     <w:multiLevelType w:val="multilevel"/>
     <w:tmpl w:val="A2C26588"/>
@@ -6057,7 +6466,7 @@
       </w:rPr>
     </w:lvl>
   </w:abstractNum>
-  <w:abstractNum w:abstractNumId="19" w15:restartNumberingAfterBreak="0">
+  <w:abstractNum w:abstractNumId="20" w15:restartNumberingAfterBreak="0">
     <w:nsid w:val="40B65597"/>
     <w:multiLevelType w:val="hybridMultilevel"/>
     <w:tmpl w:val="70A6EE74"/>
@@ -6170,7 +6579,7 @@
       </w:rPr>
     </w:lvl>
   </w:abstractNum>
-  <w:abstractNum w:abstractNumId="20" w15:restartNumberingAfterBreak="0">
+  <w:abstractNum w:abstractNumId="21" w15:restartNumberingAfterBreak="0">
     <w:nsid w:val="42C6707B"/>
     <w:multiLevelType w:val="multilevel"/>
     <w:tmpl w:val="F226347C"/>
@@ -6319,7 +6728,120 @@
       </w:rPr>
     </w:lvl>
   </w:abstractNum>
-  <w:abstractNum w:abstractNumId="21" w15:restartNumberingAfterBreak="0">
+  <w:abstractNum w:abstractNumId="22" w15:restartNumberingAfterBreak="0">
+    <w:nsid w:val="438A3D04"/>
+    <w:multiLevelType w:val="hybridMultilevel"/>
+    <w:tmpl w:val="21AAE504"/>
+    <w:lvl w:ilvl="0" w:tplc="04090001">
+      <w:start w:val="1"/>
+      <w:numFmt w:val="bullet"/>
+      <w:lvlText w:val=""/>
+      <w:lvlJc w:val="left"/>
+      <w:pPr>
+        <w:ind w:left="720" w:hanging="360"/>
+      </w:pPr>
+      <w:rPr>
+        <w:rFonts w:ascii="Symbol" w:hAnsi="Symbol" w:hint="default"/>
+      </w:rPr>
+    </w:lvl>
+    <w:lvl w:ilvl="1" w:tplc="04090003" w:tentative="1">
+      <w:start w:val="1"/>
+      <w:numFmt w:val="bullet"/>
+      <w:lvlText w:val="o"/>
+      <w:lvlJc w:val="left"/>
+      <w:pPr>
+        <w:ind w:left="1440" w:hanging="360"/>
+      </w:pPr>
+      <w:rPr>
+        <w:rFonts w:ascii="Courier New" w:hAnsi="Courier New" w:cs="Courier New" w:hint="default"/>
+      </w:rPr>
+    </w:lvl>
+    <w:lvl w:ilvl="2" w:tplc="04090005" w:tentative="1">
+      <w:start w:val="1"/>
+      <w:numFmt w:val="bullet"/>
+      <w:lvlText w:val=""/>
+      <w:lvlJc w:val="left"/>
+      <w:pPr>
+        <w:ind w:left="2160" w:hanging="360"/>
+      </w:pPr>
+      <w:rPr>
+        <w:rFonts w:ascii="Wingdings" w:hAnsi="Wingdings" w:hint="default"/>
+      </w:rPr>
+    </w:lvl>
+    <w:lvl w:ilvl="3" w:tplc="04090001" w:tentative="1">
+      <w:start w:val="1"/>
+      <w:numFmt w:val="bullet"/>
+      <w:lvlText w:val=""/>
+      <w:lvlJc w:val="left"/>
+      <w:pPr>
+        <w:ind w:left="2880" w:hanging="360"/>
+      </w:pPr>
+      <w:rPr>
+        <w:rFonts w:ascii="Symbol" w:hAnsi="Symbol" w:hint="default"/>
+      </w:rPr>
+    </w:lvl>
+    <w:lvl w:ilvl="4" w:tplc="04090003" w:tentative="1">
+      <w:start w:val="1"/>
+      <w:numFmt w:val="bullet"/>
+      <w:lvlText w:val="o"/>
+      <w:lvlJc w:val="left"/>
+      <w:pPr>
+        <w:ind w:left="3600" w:hanging="360"/>
+      </w:pPr>
+      <w:rPr>
+        <w:rFonts w:ascii="Courier New" w:hAnsi="Courier New" w:cs="Courier New" w:hint="default"/>
+      </w:rPr>
+    </w:lvl>
+    <w:lvl w:ilvl="5" w:tplc="04090005" w:tentative="1">
+      <w:start w:val="1"/>
+      <w:numFmt w:val="bullet"/>
+      <w:lvlText w:val=""/>
+      <w:lvlJc w:val="left"/>
+      <w:pPr>
+        <w:ind w:left="4320" w:hanging="360"/>
+      </w:pPr>
+      <w:rPr>
+        <w:rFonts w:ascii="Wingdings" w:hAnsi="Wingdings" w:hint="default"/>
+      </w:rPr>
+    </w:lvl>
+    <w:lvl w:ilvl="6" w:tplc="04090001" w:tentative="1">
+      <w:start w:val="1"/>
+      <w:numFmt w:val="bullet"/>
+      <w:lvlText w:val=""/>
+      <w:lvlJc w:val="left"/>
+      <w:pPr>
+        <w:ind w:left="5040" w:hanging="360"/>
+      </w:pPr>
+      <w:rPr>
+        <w:rFonts w:ascii="Symbol" w:hAnsi="Symbol" w:hint="default"/>
+      </w:rPr>
+    </w:lvl>
+    <w:lvl w:ilvl="7" w:tplc="04090003" w:tentative="1">
+      <w:start w:val="1"/>
+      <w:numFmt w:val="bullet"/>
+      <w:lvlText w:val="o"/>
+      <w:lvlJc w:val="left"/>
+      <w:pPr>
+        <w:ind w:left="5760" w:hanging="360"/>
+      </w:pPr>
+      <w:rPr>
+        <w:rFonts w:ascii="Courier New" w:hAnsi="Courier New" w:cs="Courier New" w:hint="default"/>
+      </w:rPr>
+    </w:lvl>
+    <w:lvl w:ilvl="8" w:tplc="04090005" w:tentative="1">
+      <w:start w:val="1"/>
+      <w:numFmt w:val="bullet"/>
+      <w:lvlText w:val=""/>
+      <w:lvlJc w:val="left"/>
+      <w:pPr>
+        <w:ind w:left="6480" w:hanging="360"/>
+      </w:pPr>
+      <w:rPr>
+        <w:rFonts w:ascii="Wingdings" w:hAnsi="Wingdings" w:hint="default"/>
+      </w:rPr>
+    </w:lvl>
+  </w:abstractNum>
+  <w:abstractNum w:abstractNumId="23" w15:restartNumberingAfterBreak="0">
     <w:nsid w:val="43903411"/>
     <w:multiLevelType w:val="hybridMultilevel"/>
     <w:tmpl w:val="44F274BA"/>
@@ -6432,7 +6954,120 @@
       </w:rPr>
     </w:lvl>
   </w:abstractNum>
-  <w:abstractNum w:abstractNumId="22" w15:restartNumberingAfterBreak="0">
+  <w:abstractNum w:abstractNumId="24" w15:restartNumberingAfterBreak="0">
+    <w:nsid w:val="48FB019E"/>
+    <w:multiLevelType w:val="hybridMultilevel"/>
+    <w:tmpl w:val="87DCACE6"/>
+    <w:lvl w:ilvl="0" w:tplc="04090001">
+      <w:start w:val="1"/>
+      <w:numFmt w:val="bullet"/>
+      <w:lvlText w:val=""/>
+      <w:lvlJc w:val="left"/>
+      <w:pPr>
+        <w:ind w:left="720" w:hanging="360"/>
+      </w:pPr>
+      <w:rPr>
+        <w:rFonts w:ascii="Symbol" w:hAnsi="Symbol" w:hint="default"/>
+      </w:rPr>
+    </w:lvl>
+    <w:lvl w:ilvl="1" w:tplc="04090003" w:tentative="1">
+      <w:start w:val="1"/>
+      <w:numFmt w:val="bullet"/>
+      <w:lvlText w:val="o"/>
+      <w:lvlJc w:val="left"/>
+      <w:pPr>
+        <w:ind w:left="1440" w:hanging="360"/>
+      </w:pPr>
+      <w:rPr>
+        <w:rFonts w:ascii="Courier New" w:hAnsi="Courier New" w:cs="Courier New" w:hint="default"/>
+      </w:rPr>
+    </w:lvl>
+    <w:lvl w:ilvl="2" w:tplc="04090005" w:tentative="1">
+      <w:start w:val="1"/>
+      <w:numFmt w:val="bullet"/>
+      <w:lvlText w:val=""/>
+      <w:lvlJc w:val="left"/>
+      <w:pPr>
+        <w:ind w:left="2160" w:hanging="360"/>
+      </w:pPr>
+      <w:rPr>
+        <w:rFonts w:ascii="Wingdings" w:hAnsi="Wingdings" w:hint="default"/>
+      </w:rPr>
+    </w:lvl>
+    <w:lvl w:ilvl="3" w:tplc="04090001" w:tentative="1">
+      <w:start w:val="1"/>
+      <w:numFmt w:val="bullet"/>
+      <w:lvlText w:val=""/>
+      <w:lvlJc w:val="left"/>
+      <w:pPr>
+        <w:ind w:left="2880" w:hanging="360"/>
+      </w:pPr>
+      <w:rPr>
+        <w:rFonts w:ascii="Symbol" w:hAnsi="Symbol" w:hint="default"/>
+      </w:rPr>
+    </w:lvl>
+    <w:lvl w:ilvl="4" w:tplc="04090003" w:tentative="1">
+      <w:start w:val="1"/>
+      <w:numFmt w:val="bullet"/>
+      <w:lvlText w:val="o"/>
+      <w:lvlJc w:val="left"/>
+      <w:pPr>
+        <w:ind w:left="3600" w:hanging="360"/>
+      </w:pPr>
+      <w:rPr>
+        <w:rFonts w:ascii="Courier New" w:hAnsi="Courier New" w:cs="Courier New" w:hint="default"/>
+      </w:rPr>
+    </w:lvl>
+    <w:lvl w:ilvl="5" w:tplc="04090005" w:tentative="1">
+      <w:start w:val="1"/>
+      <w:numFmt w:val="bullet"/>
+      <w:lvlText w:val=""/>
+      <w:lvlJc w:val="left"/>
+      <w:pPr>
+        <w:ind w:left="4320" w:hanging="360"/>
+      </w:pPr>
+      <w:rPr>
+        <w:rFonts w:ascii="Wingdings" w:hAnsi="Wingdings" w:hint="default"/>
+      </w:rPr>
+    </w:lvl>
+    <w:lvl w:ilvl="6" w:tplc="04090001" w:tentative="1">
+      <w:start w:val="1"/>
+      <w:numFmt w:val="bullet"/>
+      <w:lvlText w:val=""/>
+      <w:lvlJc w:val="left"/>
+      <w:pPr>
+        <w:ind w:left="5040" w:hanging="360"/>
+      </w:pPr>
+      <w:rPr>
+        <w:rFonts w:ascii="Symbol" w:hAnsi="Symbol" w:hint="default"/>
+      </w:rPr>
+    </w:lvl>
+    <w:lvl w:ilvl="7" w:tplc="04090003" w:tentative="1">
+      <w:start w:val="1"/>
+      <w:numFmt w:val="bullet"/>
+      <w:lvlText w:val="o"/>
+      <w:lvlJc w:val="left"/>
+      <w:pPr>
+        <w:ind w:left="5760" w:hanging="360"/>
+      </w:pPr>
+      <w:rPr>
+        <w:rFonts w:ascii="Courier New" w:hAnsi="Courier New" w:cs="Courier New" w:hint="default"/>
+      </w:rPr>
+    </w:lvl>
+    <w:lvl w:ilvl="8" w:tplc="04090005" w:tentative="1">
+      <w:start w:val="1"/>
+      <w:numFmt w:val="bullet"/>
+      <w:lvlText w:val=""/>
+      <w:lvlJc w:val="left"/>
+      <w:pPr>
+        <w:ind w:left="6480" w:hanging="360"/>
+      </w:pPr>
+      <w:rPr>
+        <w:rFonts w:ascii="Wingdings" w:hAnsi="Wingdings" w:hint="default"/>
+      </w:rPr>
+    </w:lvl>
+  </w:abstractNum>
+  <w:abstractNum w:abstractNumId="25" w15:restartNumberingAfterBreak="0">
     <w:nsid w:val="490508A3"/>
     <w:multiLevelType w:val="multilevel"/>
     <w:tmpl w:val="1F0671FE"/>
@@ -6581,7 +7216,7 @@
       </w:rPr>
     </w:lvl>
   </w:abstractNum>
-  <w:abstractNum w:abstractNumId="23" w15:restartNumberingAfterBreak="0">
+  <w:abstractNum w:abstractNumId="26" w15:restartNumberingAfterBreak="0">
     <w:nsid w:val="49DC3DF6"/>
     <w:multiLevelType w:val="hybridMultilevel"/>
     <w:tmpl w:val="6DAE4976"/>
@@ -6694,7 +7329,7 @@
       </w:rPr>
     </w:lvl>
   </w:abstractNum>
-  <w:abstractNum w:abstractNumId="24" w15:restartNumberingAfterBreak="0">
+  <w:abstractNum w:abstractNumId="27" w15:restartNumberingAfterBreak="0">
     <w:nsid w:val="4A6E2282"/>
     <w:multiLevelType w:val="hybridMultilevel"/>
     <w:tmpl w:val="FFBEAB56"/>
@@ -6807,7 +7442,7 @@
       </w:rPr>
     </w:lvl>
   </w:abstractNum>
-  <w:abstractNum w:abstractNumId="25" w15:restartNumberingAfterBreak="0">
+  <w:abstractNum w:abstractNumId="28" w15:restartNumberingAfterBreak="0">
     <w:nsid w:val="4B6643D4"/>
     <w:multiLevelType w:val="hybridMultilevel"/>
     <w:tmpl w:val="CEDC5296"/>
@@ -6920,7 +7555,7 @@
       </w:rPr>
     </w:lvl>
   </w:abstractNum>
-  <w:abstractNum w:abstractNumId="26" w15:restartNumberingAfterBreak="0">
+  <w:abstractNum w:abstractNumId="29" w15:restartNumberingAfterBreak="0">
     <w:nsid w:val="4DAC73EF"/>
     <w:multiLevelType w:val="multilevel"/>
     <w:tmpl w:val="EFD07E58"/>
@@ -7069,7 +7704,7 @@
       </w:rPr>
     </w:lvl>
   </w:abstractNum>
-  <w:abstractNum w:abstractNumId="27" w15:restartNumberingAfterBreak="0">
+  <w:abstractNum w:abstractNumId="30" w15:restartNumberingAfterBreak="0">
     <w:nsid w:val="50231671"/>
     <w:multiLevelType w:val="multilevel"/>
     <w:tmpl w:val="29C4ADA4"/>
@@ -7218,7 +7853,7 @@
       </w:rPr>
     </w:lvl>
   </w:abstractNum>
-  <w:abstractNum w:abstractNumId="28" w15:restartNumberingAfterBreak="0">
+  <w:abstractNum w:abstractNumId="31" w15:restartNumberingAfterBreak="0">
     <w:nsid w:val="520E177A"/>
     <w:multiLevelType w:val="hybridMultilevel"/>
     <w:tmpl w:val="A6C6AD82"/>
@@ -7331,7 +7966,7 @@
       </w:rPr>
     </w:lvl>
   </w:abstractNum>
-  <w:abstractNum w:abstractNumId="29" w15:restartNumberingAfterBreak="0">
+  <w:abstractNum w:abstractNumId="32" w15:restartNumberingAfterBreak="0">
     <w:nsid w:val="54160CB3"/>
     <w:multiLevelType w:val="hybridMultilevel"/>
     <w:tmpl w:val="C3169CB6"/>
@@ -7444,7 +8079,7 @@
       </w:rPr>
     </w:lvl>
   </w:abstractNum>
-  <w:abstractNum w:abstractNumId="30" w15:restartNumberingAfterBreak="0">
+  <w:abstractNum w:abstractNumId="33" w15:restartNumberingAfterBreak="0">
     <w:nsid w:val="5873047B"/>
     <w:multiLevelType w:val="hybridMultilevel"/>
     <w:tmpl w:val="2FF8873A"/>
@@ -7557,7 +8192,7 @@
       </w:rPr>
     </w:lvl>
   </w:abstractNum>
-  <w:abstractNum w:abstractNumId="31" w15:restartNumberingAfterBreak="0">
+  <w:abstractNum w:abstractNumId="34" w15:restartNumberingAfterBreak="0">
     <w:nsid w:val="59F60AAE"/>
     <w:multiLevelType w:val="hybridMultilevel"/>
     <w:tmpl w:val="B3740AD4"/>
@@ -7670,7 +8305,120 @@
       </w:rPr>
     </w:lvl>
   </w:abstractNum>
-  <w:abstractNum w:abstractNumId="32" w15:restartNumberingAfterBreak="0">
+  <w:abstractNum w:abstractNumId="35" w15:restartNumberingAfterBreak="0">
+    <w:nsid w:val="5C9E5E2D"/>
+    <w:multiLevelType w:val="hybridMultilevel"/>
+    <w:tmpl w:val="727C6D80"/>
+    <w:lvl w:ilvl="0" w:tplc="04090001">
+      <w:start w:val="1"/>
+      <w:numFmt w:val="bullet"/>
+      <w:lvlText w:val=""/>
+      <w:lvlJc w:val="left"/>
+      <w:pPr>
+        <w:ind w:left="720" w:hanging="360"/>
+      </w:pPr>
+      <w:rPr>
+        <w:rFonts w:ascii="Symbol" w:hAnsi="Symbol" w:hint="default"/>
+      </w:rPr>
+    </w:lvl>
+    <w:lvl w:ilvl="1" w:tplc="04090003" w:tentative="1">
+      <w:start w:val="1"/>
+      <w:numFmt w:val="bullet"/>
+      <w:lvlText w:val="o"/>
+      <w:lvlJc w:val="left"/>
+      <w:pPr>
+        <w:ind w:left="1440" w:hanging="360"/>
+      </w:pPr>
+      <w:rPr>
+        <w:rFonts w:ascii="Courier New" w:hAnsi="Courier New" w:cs="Courier New" w:hint="default"/>
+      </w:rPr>
+    </w:lvl>
+    <w:lvl w:ilvl="2" w:tplc="04090005" w:tentative="1">
+      <w:start w:val="1"/>
+      <w:numFmt w:val="bullet"/>
+      <w:lvlText w:val=""/>
+      <w:lvlJc w:val="left"/>
+      <w:pPr>
+        <w:ind w:left="2160" w:hanging="360"/>
+      </w:pPr>
+      <w:rPr>
+        <w:rFonts w:ascii="Wingdings" w:hAnsi="Wingdings" w:hint="default"/>
+      </w:rPr>
+    </w:lvl>
+    <w:lvl w:ilvl="3" w:tplc="04090001" w:tentative="1">
+      <w:start w:val="1"/>
+      <w:numFmt w:val="bullet"/>
+      <w:lvlText w:val=""/>
+      <w:lvlJc w:val="left"/>
+      <w:pPr>
+        <w:ind w:left="2880" w:hanging="360"/>
+      </w:pPr>
+      <w:rPr>
+        <w:rFonts w:ascii="Symbol" w:hAnsi="Symbol" w:hint="default"/>
+      </w:rPr>
+    </w:lvl>
+    <w:lvl w:ilvl="4" w:tplc="04090003" w:tentative="1">
+      <w:start w:val="1"/>
+      <w:numFmt w:val="bullet"/>
+      <w:lvlText w:val="o"/>
+      <w:lvlJc w:val="left"/>
+      <w:pPr>
+        <w:ind w:left="3600" w:hanging="360"/>
+      </w:pPr>
+      <w:rPr>
+        <w:rFonts w:ascii="Courier New" w:hAnsi="Courier New" w:cs="Courier New" w:hint="default"/>
+      </w:rPr>
+    </w:lvl>
+    <w:lvl w:ilvl="5" w:tplc="04090005" w:tentative="1">
+      <w:start w:val="1"/>
+      <w:numFmt w:val="bullet"/>
+      <w:lvlText w:val=""/>
+      <w:lvlJc w:val="left"/>
+      <w:pPr>
+        <w:ind w:left="4320" w:hanging="360"/>
+      </w:pPr>
+      <w:rPr>
+        <w:rFonts w:ascii="Wingdings" w:hAnsi="Wingdings" w:hint="default"/>
+      </w:rPr>
+    </w:lvl>
+    <w:lvl w:ilvl="6" w:tplc="04090001" w:tentative="1">
+      <w:start w:val="1"/>
+      <w:numFmt w:val="bullet"/>
+      <w:lvlText w:val=""/>
+      <w:lvlJc w:val="left"/>
+      <w:pPr>
+        <w:ind w:left="5040" w:hanging="360"/>
+      </w:pPr>
+      <w:rPr>
+        <w:rFonts w:ascii="Symbol" w:hAnsi="Symbol" w:hint="default"/>
+      </w:rPr>
+    </w:lvl>
+    <w:lvl w:ilvl="7" w:tplc="04090003" w:tentative="1">
+      <w:start w:val="1"/>
+      <w:numFmt w:val="bullet"/>
+      <w:lvlText w:val="o"/>
+      <w:lvlJc w:val="left"/>
+      <w:pPr>
+        <w:ind w:left="5760" w:hanging="360"/>
+      </w:pPr>
+      <w:rPr>
+        <w:rFonts w:ascii="Courier New" w:hAnsi="Courier New" w:cs="Courier New" w:hint="default"/>
+      </w:rPr>
+    </w:lvl>
+    <w:lvl w:ilvl="8" w:tplc="04090005" w:tentative="1">
+      <w:start w:val="1"/>
+      <w:numFmt w:val="bullet"/>
+      <w:lvlText w:val=""/>
+      <w:lvlJc w:val="left"/>
+      <w:pPr>
+        <w:ind w:left="6480" w:hanging="360"/>
+      </w:pPr>
+      <w:rPr>
+        <w:rFonts w:ascii="Wingdings" w:hAnsi="Wingdings" w:hint="default"/>
+      </w:rPr>
+    </w:lvl>
+  </w:abstractNum>
+  <w:abstractNum w:abstractNumId="36" w15:restartNumberingAfterBreak="0">
     <w:nsid w:val="5E4C45AE"/>
     <w:multiLevelType w:val="multilevel"/>
     <w:tmpl w:val="F0BAB550"/>
@@ -7819,7 +8567,7 @@
       </w:rPr>
     </w:lvl>
   </w:abstractNum>
-  <w:abstractNum w:abstractNumId="33" w15:restartNumberingAfterBreak="0">
+  <w:abstractNum w:abstractNumId="37" w15:restartNumberingAfterBreak="0">
     <w:nsid w:val="6B612E01"/>
     <w:multiLevelType w:val="hybridMultilevel"/>
     <w:tmpl w:val="4126AB74"/>
@@ -7932,7 +8680,7 @@
       </w:rPr>
     </w:lvl>
   </w:abstractNum>
-  <w:abstractNum w:abstractNumId="34" w15:restartNumberingAfterBreak="0">
+  <w:abstractNum w:abstractNumId="38" w15:restartNumberingAfterBreak="0">
     <w:nsid w:val="6BBC68F4"/>
     <w:multiLevelType w:val="multilevel"/>
     <w:tmpl w:val="3F7AB2BC"/>
@@ -8081,7 +8829,7 @@
       </w:rPr>
     </w:lvl>
   </w:abstractNum>
-  <w:abstractNum w:abstractNumId="35" w15:restartNumberingAfterBreak="0">
+  <w:abstractNum w:abstractNumId="39" w15:restartNumberingAfterBreak="0">
     <w:nsid w:val="6DAA4FC2"/>
     <w:multiLevelType w:val="hybridMultilevel"/>
     <w:tmpl w:val="30823306"/>
@@ -8194,7 +8942,7 @@
       </w:rPr>
     </w:lvl>
   </w:abstractNum>
-  <w:abstractNum w:abstractNumId="36" w15:restartNumberingAfterBreak="0">
+  <w:abstractNum w:abstractNumId="40" w15:restartNumberingAfterBreak="0">
     <w:nsid w:val="70B51DC4"/>
     <w:multiLevelType w:val="hybridMultilevel"/>
     <w:tmpl w:val="455EBC48"/>
@@ -8307,7 +9055,7 @@
       </w:rPr>
     </w:lvl>
   </w:abstractNum>
-  <w:abstractNum w:abstractNumId="37" w15:restartNumberingAfterBreak="0">
+  <w:abstractNum w:abstractNumId="41" w15:restartNumberingAfterBreak="0">
     <w:nsid w:val="70C869B6"/>
     <w:multiLevelType w:val="multilevel"/>
     <w:tmpl w:val="87F40B36"/>
@@ -8456,7 +9204,7 @@
       </w:rPr>
     </w:lvl>
   </w:abstractNum>
-  <w:abstractNum w:abstractNumId="38" w15:restartNumberingAfterBreak="0">
+  <w:abstractNum w:abstractNumId="42" w15:restartNumberingAfterBreak="0">
     <w:nsid w:val="71D40FE7"/>
     <w:multiLevelType w:val="multilevel"/>
     <w:tmpl w:val="628C13B4"/>
@@ -8605,7 +9353,7 @@
       </w:rPr>
     </w:lvl>
   </w:abstractNum>
-  <w:abstractNum w:abstractNumId="39" w15:restartNumberingAfterBreak="0">
+  <w:abstractNum w:abstractNumId="43" w15:restartNumberingAfterBreak="0">
     <w:nsid w:val="77085143"/>
     <w:multiLevelType w:val="multilevel"/>
     <w:tmpl w:val="7D046510"/>
@@ -8755,124 +9503,136 @@
     </w:lvl>
   </w:abstractNum>
   <w:num w:numId="1">
-    <w:abstractNumId w:val="32"/>
+    <w:abstractNumId w:val="36"/>
   </w:num>
   <w:num w:numId="2">
-    <w:abstractNumId w:val="9"/>
+    <w:abstractNumId w:val="10"/>
   </w:num>
   <w:num w:numId="3">
-    <w:abstractNumId w:val="37"/>
+    <w:abstractNumId w:val="41"/>
   </w:num>
   <w:num w:numId="4">
-    <w:abstractNumId w:val="7"/>
+    <w:abstractNumId w:val="8"/>
   </w:num>
   <w:num w:numId="5">
-    <w:abstractNumId w:val="38"/>
+    <w:abstractNumId w:val="42"/>
   </w:num>
   <w:num w:numId="6">
     <w:abstractNumId w:val="3"/>
   </w:num>
   <w:num w:numId="7">
-    <w:abstractNumId w:val="5"/>
+    <w:abstractNumId w:val="6"/>
   </w:num>
   <w:num w:numId="8">
     <w:abstractNumId w:val="0"/>
   </w:num>
   <w:num w:numId="9">
+    <w:abstractNumId w:val="38"/>
+  </w:num>
+  <w:num w:numId="10">
+    <w:abstractNumId w:val="29"/>
+  </w:num>
+  <w:num w:numId="11">
+    <w:abstractNumId w:val="21"/>
+  </w:num>
+  <w:num w:numId="12">
+    <w:abstractNumId w:val="13"/>
+  </w:num>
+  <w:num w:numId="13">
+    <w:abstractNumId w:val="19"/>
+  </w:num>
+  <w:num w:numId="14">
+    <w:abstractNumId w:val="14"/>
+  </w:num>
+  <w:num w:numId="15">
+    <w:abstractNumId w:val="43"/>
+  </w:num>
+  <w:num w:numId="16">
+    <w:abstractNumId w:val="25"/>
+  </w:num>
+  <w:num w:numId="17">
+    <w:abstractNumId w:val="30"/>
+  </w:num>
+  <w:num w:numId="18">
+    <w:abstractNumId w:val="17"/>
+  </w:num>
+  <w:num w:numId="19">
+    <w:abstractNumId w:val="26"/>
+  </w:num>
+  <w:num w:numId="20">
+    <w:abstractNumId w:val="27"/>
+  </w:num>
+  <w:num w:numId="21">
+    <w:abstractNumId w:val="32"/>
+  </w:num>
+  <w:num w:numId="22">
+    <w:abstractNumId w:val="20"/>
+  </w:num>
+  <w:num w:numId="23">
+    <w:abstractNumId w:val="23"/>
+  </w:num>
+  <w:num w:numId="24">
+    <w:abstractNumId w:val="16"/>
+  </w:num>
+  <w:num w:numId="25">
+    <w:abstractNumId w:val="9"/>
+  </w:num>
+  <w:num w:numId="26">
+    <w:abstractNumId w:val="15"/>
+  </w:num>
+  <w:num w:numId="27">
     <w:abstractNumId w:val="34"/>
   </w:num>
-  <w:num w:numId="10">
-    <w:abstractNumId w:val="26"/>
-  </w:num>
-  <w:num w:numId="11">
-    <w:abstractNumId w:val="20"/>
-  </w:num>
-  <w:num w:numId="12">
-    <w:abstractNumId w:val="12"/>
-  </w:num>
-  <w:num w:numId="13">
+  <w:num w:numId="28">
     <w:abstractNumId w:val="18"/>
   </w:num>
-  <w:num w:numId="14">
-    <w:abstractNumId w:val="13"/>
-  </w:num>
-  <w:num w:numId="15">
-    <w:abstractNumId w:val="39"/>
-  </w:num>
-  <w:num w:numId="16">
-    <w:abstractNumId w:val="22"/>
-  </w:num>
-  <w:num w:numId="17">
-    <w:abstractNumId w:val="27"/>
-  </w:num>
-  <w:num w:numId="18">
-    <w:abstractNumId w:val="16"/>
-  </w:num>
-  <w:num w:numId="19">
-    <w:abstractNumId w:val="23"/>
-  </w:num>
-  <w:num w:numId="20">
-    <w:abstractNumId w:val="24"/>
-  </w:num>
-  <w:num w:numId="21">
-    <w:abstractNumId w:val="29"/>
-  </w:num>
-  <w:num w:numId="22">
-    <w:abstractNumId w:val="19"/>
-  </w:num>
-  <w:num w:numId="23">
-    <w:abstractNumId w:val="21"/>
-  </w:num>
-  <w:num w:numId="24">
-    <w:abstractNumId w:val="15"/>
-  </w:num>
-  <w:num w:numId="25">
-    <w:abstractNumId w:val="8"/>
-  </w:num>
-  <w:num w:numId="26">
-    <w:abstractNumId w:val="14"/>
-  </w:num>
-  <w:num w:numId="27">
-    <w:abstractNumId w:val="31"/>
-  </w:num>
-  <w:num w:numId="28">
-    <w:abstractNumId w:val="17"/>
-  </w:num>
   <w:num w:numId="29">
-    <w:abstractNumId w:val="33"/>
+    <w:abstractNumId w:val="37"/>
   </w:num>
   <w:num w:numId="30">
-    <w:abstractNumId w:val="10"/>
+    <w:abstractNumId w:val="11"/>
   </w:num>
   <w:num w:numId="31">
     <w:abstractNumId w:val="2"/>
   </w:num>
   <w:num w:numId="32">
-    <w:abstractNumId w:val="36"/>
+    <w:abstractNumId w:val="40"/>
   </w:num>
   <w:num w:numId="33">
-    <w:abstractNumId w:val="30"/>
+    <w:abstractNumId w:val="33"/>
   </w:num>
   <w:num w:numId="34">
-    <w:abstractNumId w:val="35"/>
+    <w:abstractNumId w:val="39"/>
   </w:num>
   <w:num w:numId="35">
     <w:abstractNumId w:val="4"/>
   </w:num>
   <w:num w:numId="36">
+    <w:abstractNumId w:val="31"/>
+  </w:num>
+  <w:num w:numId="37">
     <w:abstractNumId w:val="28"/>
   </w:num>
-  <w:num w:numId="37">
-    <w:abstractNumId w:val="25"/>
-  </w:num>
   <w:num w:numId="38">
-    <w:abstractNumId w:val="11"/>
+    <w:abstractNumId w:val="12"/>
   </w:num>
   <w:num w:numId="39">
-    <w:abstractNumId w:val="6"/>
+    <w:abstractNumId w:val="7"/>
   </w:num>
   <w:num w:numId="40">
     <w:abstractNumId w:val="1"/>
+  </w:num>
+  <w:num w:numId="41">
+    <w:abstractNumId w:val="5"/>
+  </w:num>
+  <w:num w:numId="42">
+    <w:abstractNumId w:val="22"/>
+  </w:num>
+  <w:num w:numId="43">
+    <w:abstractNumId w:val="24"/>
+  </w:num>
+  <w:num w:numId="44">
+    <w:abstractNumId w:val="35"/>
   </w:num>
 </w:numbering>
 </file>
@@ -10250,7 +11010,7 @@
 </file>
 
 <file path=customXml/itemProps1.xml><?xml version="1.0" encoding="utf-8"?>
-<ds:datastoreItem xmlns:ds="http://schemas.openxmlformats.org/officeDocument/2006/customXml" ds:itemID="{24F52753-874A-8F4E-9AC5-7E7E8EBF7C2B}">
+<ds:datastoreItem xmlns:ds="http://schemas.openxmlformats.org/officeDocument/2006/customXml" ds:itemID="{071845B9-8570-7F4C-9610-3124C9BA7042}">
   <ds:schemaRefs>
     <ds:schemaRef ds:uri="http://schemas.openxmlformats.org/officeDocument/2006/bibliography"/>
   </ds:schemaRefs>

</xml_diff>